<commit_message>
Deploy website - based on 8192728b497da7012d852c5c0c51ce6ec76e7c76
</commit_message>
<xml_diff>
--- a/docattachment/imgenius流程自定义函数.docx
+++ b/docattachment/imgenius流程自定义函数.docx
@@ -181,6 +181,8 @@
       <w:r>
         <w:br w:type="page"/>
       </w:r>
+      <w:bookmarkStart w:id="60" w:name="_GoBack"/>
+      <w:bookmarkEnd w:id="60"/>
     </w:p>
     <w:p>
       <w:pPr>
@@ -193,6 +195,1941 @@
         <w:t>目录</w:t>
       </w:r>
     </w:p>
+    <w:p>
+      <w:pPr>
+        <w:pStyle w:val="11"/>
+        <w:tabs>
+          <w:tab w:val="right" w:leader="dot" w:pos="8312"/>
+          <w:tab w:val="clear" w:pos="420"/>
+          <w:tab w:val="clear" w:pos="8296"/>
+        </w:tabs>
+      </w:pPr>
+      <w:r>
+        <w:rPr>
+          <w:sz w:val="36"/>
+        </w:rPr>
+        <w:fldChar w:fldCharType="begin"/>
+      </w:r>
+      <w:r>
+        <w:rPr>
+          <w:sz w:val="36"/>
+        </w:rPr>
+        <w:instrText xml:space="preserve"> TOC \o "1-4" \h \z \u </w:instrText>
+      </w:r>
+      <w:r>
+        <w:rPr>
+          <w:sz w:val="36"/>
+        </w:rPr>
+        <w:fldChar w:fldCharType="separate"/>
+      </w:r>
+      <w:r>
+        <w:fldChar w:fldCharType="begin"/>
+      </w:r>
+      <w:r>
+        <w:instrText xml:space="preserve"> HYPERLINK \l _Toc11284 </w:instrText>
+      </w:r>
+      <w:r>
+        <w:fldChar w:fldCharType="separate"/>
+      </w:r>
+      <w:r>
+        <w:t xml:space="preserve">1. </w:t>
+      </w:r>
+      <w:r>
+        <w:rPr>
+          <w:rFonts w:hint="eastAsia"/>
+        </w:rPr>
+        <w:t>流程自定义函数</w:t>
+      </w:r>
+      <w:r>
+        <w:tab/>
+      </w:r>
+      <w:r>
+        <w:fldChar w:fldCharType="begin"/>
+      </w:r>
+      <w:r>
+        <w:instrText xml:space="preserve"> PAGEREF _Toc11284 \h </w:instrText>
+      </w:r>
+      <w:r>
+        <w:fldChar w:fldCharType="separate"/>
+      </w:r>
+      <w:r>
+        <w:t>1</w:t>
+      </w:r>
+      <w:r>
+        <w:fldChar w:fldCharType="end"/>
+      </w:r>
+      <w:r>
+        <w:fldChar w:fldCharType="end"/>
+      </w:r>
+    </w:p>
+    <w:p>
+      <w:pPr>
+        <w:pStyle w:val="11"/>
+        <w:tabs>
+          <w:tab w:val="right" w:leader="dot" w:pos="8312"/>
+          <w:tab w:val="clear" w:pos="420"/>
+          <w:tab w:val="clear" w:pos="8296"/>
+        </w:tabs>
+      </w:pPr>
+      <w:r>
+        <w:rPr>
+          <w:szCs w:val="20"/>
+        </w:rPr>
+        <w:fldChar w:fldCharType="begin"/>
+      </w:r>
+      <w:r>
+        <w:rPr>
+          <w:szCs w:val="20"/>
+        </w:rPr>
+        <w:instrText xml:space="preserve"> HYPERLINK \l _Toc7544 </w:instrText>
+      </w:r>
+      <w:r>
+        <w:rPr>
+          <w:szCs w:val="20"/>
+        </w:rPr>
+        <w:fldChar w:fldCharType="separate"/>
+      </w:r>
+      <w:r>
+        <w:t xml:space="preserve">1.1. </w:t>
+      </w:r>
+      <w:r>
+        <w:rPr>
+          <w:rFonts w:hint="eastAsia"/>
+        </w:rPr>
+        <w:t>ModifyActor</w:t>
+      </w:r>
+      <w:r>
+        <w:tab/>
+      </w:r>
+      <w:r>
+        <w:fldChar w:fldCharType="begin"/>
+      </w:r>
+      <w:r>
+        <w:instrText xml:space="preserve"> PAGEREF _Toc7544 \h </w:instrText>
+      </w:r>
+      <w:r>
+        <w:fldChar w:fldCharType="separate"/>
+      </w:r>
+      <w:r>
+        <w:t>1</w:t>
+      </w:r>
+      <w:r>
+        <w:fldChar w:fldCharType="end"/>
+      </w:r>
+      <w:r>
+        <w:rPr>
+          <w:szCs w:val="20"/>
+        </w:rPr>
+        <w:fldChar w:fldCharType="end"/>
+      </w:r>
+    </w:p>
+    <w:p>
+      <w:pPr>
+        <w:pStyle w:val="11"/>
+        <w:tabs>
+          <w:tab w:val="right" w:leader="dot" w:pos="8312"/>
+          <w:tab w:val="clear" w:pos="420"/>
+          <w:tab w:val="clear" w:pos="8296"/>
+        </w:tabs>
+      </w:pPr>
+      <w:r>
+        <w:rPr>
+          <w:szCs w:val="20"/>
+        </w:rPr>
+        <w:fldChar w:fldCharType="begin"/>
+      </w:r>
+      <w:r>
+        <w:rPr>
+          <w:szCs w:val="20"/>
+        </w:rPr>
+        <w:instrText xml:space="preserve"> HYPERLINK \l _Toc25298 </w:instrText>
+      </w:r>
+      <w:r>
+        <w:rPr>
+          <w:szCs w:val="20"/>
+        </w:rPr>
+        <w:fldChar w:fldCharType="separate"/>
+      </w:r>
+      <w:r>
+        <w:t xml:space="preserve">1.2. </w:t>
+      </w:r>
+      <w:r>
+        <w:rPr>
+          <w:rFonts w:hint="eastAsia"/>
+        </w:rPr>
+        <w:t>ModifyActorOrgUnit</w:t>
+      </w:r>
+      <w:r>
+        <w:tab/>
+      </w:r>
+      <w:r>
+        <w:fldChar w:fldCharType="begin"/>
+      </w:r>
+      <w:r>
+        <w:instrText xml:space="preserve"> PAGEREF _Toc25298 \h </w:instrText>
+      </w:r>
+      <w:r>
+        <w:fldChar w:fldCharType="separate"/>
+      </w:r>
+      <w:r>
+        <w:t>1</w:t>
+      </w:r>
+      <w:r>
+        <w:fldChar w:fldCharType="end"/>
+      </w:r>
+      <w:r>
+        <w:rPr>
+          <w:szCs w:val="20"/>
+        </w:rPr>
+        <w:fldChar w:fldCharType="end"/>
+      </w:r>
+    </w:p>
+    <w:p>
+      <w:pPr>
+        <w:pStyle w:val="11"/>
+        <w:tabs>
+          <w:tab w:val="right" w:leader="dot" w:pos="8312"/>
+          <w:tab w:val="clear" w:pos="420"/>
+          <w:tab w:val="clear" w:pos="8296"/>
+        </w:tabs>
+      </w:pPr>
+      <w:r>
+        <w:rPr>
+          <w:szCs w:val="20"/>
+        </w:rPr>
+        <w:fldChar w:fldCharType="begin"/>
+      </w:r>
+      <w:r>
+        <w:rPr>
+          <w:szCs w:val="20"/>
+        </w:rPr>
+        <w:instrText xml:space="preserve"> HYPERLINK \l _Toc27429 </w:instrText>
+      </w:r>
+      <w:r>
+        <w:rPr>
+          <w:szCs w:val="20"/>
+        </w:rPr>
+        <w:fldChar w:fldCharType="separate"/>
+      </w:r>
+      <w:r>
+        <w:t>1.3. Modify</w:t>
+      </w:r>
+      <w:r>
+        <w:rPr>
+          <w:rFonts w:hint="eastAsia"/>
+        </w:rPr>
+        <w:t>Actor</w:t>
+      </w:r>
+      <w:r>
+        <w:t>BD</w:t>
+      </w:r>
+      <w:r>
+        <w:tab/>
+      </w:r>
+      <w:r>
+        <w:fldChar w:fldCharType="begin"/>
+      </w:r>
+      <w:r>
+        <w:instrText xml:space="preserve"> PAGEREF _Toc27429 \h </w:instrText>
+      </w:r>
+      <w:r>
+        <w:fldChar w:fldCharType="separate"/>
+      </w:r>
+      <w:r>
+        <w:t>2</w:t>
+      </w:r>
+      <w:r>
+        <w:fldChar w:fldCharType="end"/>
+      </w:r>
+      <w:r>
+        <w:rPr>
+          <w:szCs w:val="20"/>
+        </w:rPr>
+        <w:fldChar w:fldCharType="end"/>
+      </w:r>
+    </w:p>
+    <w:p>
+      <w:pPr>
+        <w:pStyle w:val="11"/>
+        <w:tabs>
+          <w:tab w:val="right" w:leader="dot" w:pos="8312"/>
+          <w:tab w:val="clear" w:pos="420"/>
+          <w:tab w:val="clear" w:pos="8296"/>
+        </w:tabs>
+      </w:pPr>
+      <w:r>
+        <w:rPr>
+          <w:szCs w:val="20"/>
+        </w:rPr>
+        <w:fldChar w:fldCharType="begin"/>
+      </w:r>
+      <w:r>
+        <w:rPr>
+          <w:szCs w:val="20"/>
+        </w:rPr>
+        <w:instrText xml:space="preserve"> HYPERLINK \l _Toc6710 </w:instrText>
+      </w:r>
+      <w:r>
+        <w:rPr>
+          <w:szCs w:val="20"/>
+        </w:rPr>
+        <w:fldChar w:fldCharType="separate"/>
+      </w:r>
+      <w:r>
+        <w:t>1.4. ReleaseTaskJob</w:t>
+      </w:r>
+      <w:r>
+        <w:tab/>
+      </w:r>
+      <w:r>
+        <w:fldChar w:fldCharType="begin"/>
+      </w:r>
+      <w:r>
+        <w:instrText xml:space="preserve"> PAGEREF _Toc6710 \h </w:instrText>
+      </w:r>
+      <w:r>
+        <w:fldChar w:fldCharType="separate"/>
+      </w:r>
+      <w:r>
+        <w:t>2</w:t>
+      </w:r>
+      <w:r>
+        <w:fldChar w:fldCharType="end"/>
+      </w:r>
+      <w:r>
+        <w:rPr>
+          <w:szCs w:val="20"/>
+        </w:rPr>
+        <w:fldChar w:fldCharType="end"/>
+      </w:r>
+    </w:p>
+    <w:p>
+      <w:pPr>
+        <w:pStyle w:val="11"/>
+        <w:tabs>
+          <w:tab w:val="right" w:leader="dot" w:pos="8312"/>
+          <w:tab w:val="clear" w:pos="420"/>
+          <w:tab w:val="clear" w:pos="8296"/>
+        </w:tabs>
+      </w:pPr>
+      <w:r>
+        <w:rPr>
+          <w:szCs w:val="20"/>
+        </w:rPr>
+        <w:fldChar w:fldCharType="begin"/>
+      </w:r>
+      <w:r>
+        <w:rPr>
+          <w:szCs w:val="20"/>
+        </w:rPr>
+        <w:instrText xml:space="preserve"> HYPERLINK \l _Toc345 </w:instrText>
+      </w:r>
+      <w:r>
+        <w:rPr>
+          <w:szCs w:val="20"/>
+        </w:rPr>
+        <w:fldChar w:fldCharType="separate"/>
+      </w:r>
+      <w:r>
+        <w:t>1.5. ReleaseMultiTaskJobs</w:t>
+      </w:r>
+      <w:r>
+        <w:tab/>
+      </w:r>
+      <w:r>
+        <w:fldChar w:fldCharType="begin"/>
+      </w:r>
+      <w:r>
+        <w:instrText xml:space="preserve"> PAGEREF _Toc345 \h </w:instrText>
+      </w:r>
+      <w:r>
+        <w:fldChar w:fldCharType="separate"/>
+      </w:r>
+      <w:r>
+        <w:t>3</w:t>
+      </w:r>
+      <w:r>
+        <w:fldChar w:fldCharType="end"/>
+      </w:r>
+      <w:r>
+        <w:rPr>
+          <w:szCs w:val="20"/>
+        </w:rPr>
+        <w:fldChar w:fldCharType="end"/>
+      </w:r>
+    </w:p>
+    <w:p>
+      <w:pPr>
+        <w:pStyle w:val="11"/>
+        <w:tabs>
+          <w:tab w:val="right" w:leader="dot" w:pos="8312"/>
+          <w:tab w:val="clear" w:pos="420"/>
+          <w:tab w:val="clear" w:pos="8296"/>
+        </w:tabs>
+      </w:pPr>
+      <w:r>
+        <w:rPr>
+          <w:szCs w:val="20"/>
+        </w:rPr>
+        <w:fldChar w:fldCharType="begin"/>
+      </w:r>
+      <w:r>
+        <w:rPr>
+          <w:szCs w:val="20"/>
+        </w:rPr>
+        <w:instrText xml:space="preserve"> HYPERLINK \l _Toc18844 </w:instrText>
+      </w:r>
+      <w:r>
+        <w:rPr>
+          <w:szCs w:val="20"/>
+        </w:rPr>
+        <w:fldChar w:fldCharType="separate"/>
+      </w:r>
+      <w:r>
+        <w:t>1.6. DeleteTaskJob</w:t>
+      </w:r>
+      <w:r>
+        <w:tab/>
+      </w:r>
+      <w:r>
+        <w:fldChar w:fldCharType="begin"/>
+      </w:r>
+      <w:r>
+        <w:instrText xml:space="preserve"> PAGEREF _Toc18844 \h </w:instrText>
+      </w:r>
+      <w:r>
+        <w:fldChar w:fldCharType="separate"/>
+      </w:r>
+      <w:r>
+        <w:t>4</w:t>
+      </w:r>
+      <w:r>
+        <w:fldChar w:fldCharType="end"/>
+      </w:r>
+      <w:r>
+        <w:rPr>
+          <w:szCs w:val="20"/>
+        </w:rPr>
+        <w:fldChar w:fldCharType="end"/>
+      </w:r>
+    </w:p>
+    <w:p>
+      <w:pPr>
+        <w:pStyle w:val="11"/>
+        <w:tabs>
+          <w:tab w:val="right" w:leader="dot" w:pos="8312"/>
+          <w:tab w:val="clear" w:pos="420"/>
+          <w:tab w:val="clear" w:pos="8296"/>
+        </w:tabs>
+      </w:pPr>
+      <w:r>
+        <w:rPr>
+          <w:szCs w:val="20"/>
+        </w:rPr>
+        <w:fldChar w:fldCharType="begin"/>
+      </w:r>
+      <w:r>
+        <w:rPr>
+          <w:szCs w:val="20"/>
+        </w:rPr>
+        <w:instrText xml:space="preserve"> HYPERLINK \l _Toc10176 </w:instrText>
+      </w:r>
+      <w:r>
+        <w:rPr>
+          <w:szCs w:val="20"/>
+        </w:rPr>
+        <w:fldChar w:fldCharType="separate"/>
+      </w:r>
+      <w:r>
+        <w:t>1.7. ModifyAssetProperty</w:t>
+      </w:r>
+      <w:r>
+        <w:tab/>
+      </w:r>
+      <w:r>
+        <w:fldChar w:fldCharType="begin"/>
+      </w:r>
+      <w:r>
+        <w:instrText xml:space="preserve"> PAGEREF _Toc10176 \h </w:instrText>
+      </w:r>
+      <w:r>
+        <w:fldChar w:fldCharType="separate"/>
+      </w:r>
+      <w:r>
+        <w:t>4</w:t>
+      </w:r>
+      <w:r>
+        <w:fldChar w:fldCharType="end"/>
+      </w:r>
+      <w:r>
+        <w:rPr>
+          <w:szCs w:val="20"/>
+        </w:rPr>
+        <w:fldChar w:fldCharType="end"/>
+      </w:r>
+    </w:p>
+    <w:p>
+      <w:pPr>
+        <w:pStyle w:val="11"/>
+        <w:tabs>
+          <w:tab w:val="right" w:leader="dot" w:pos="8312"/>
+          <w:tab w:val="clear" w:pos="420"/>
+          <w:tab w:val="clear" w:pos="8296"/>
+        </w:tabs>
+      </w:pPr>
+      <w:r>
+        <w:rPr>
+          <w:szCs w:val="20"/>
+        </w:rPr>
+        <w:fldChar w:fldCharType="begin"/>
+      </w:r>
+      <w:r>
+        <w:rPr>
+          <w:szCs w:val="20"/>
+        </w:rPr>
+        <w:instrText xml:space="preserve"> HYPERLINK \l _Toc6329 </w:instrText>
+      </w:r>
+      <w:r>
+        <w:rPr>
+          <w:szCs w:val="20"/>
+        </w:rPr>
+        <w:fldChar w:fldCharType="separate"/>
+      </w:r>
+      <w:r>
+        <w:t>1.8. ModifyAssetInherentProperty</w:t>
+      </w:r>
+      <w:r>
+        <w:tab/>
+      </w:r>
+      <w:r>
+        <w:fldChar w:fldCharType="begin"/>
+      </w:r>
+      <w:r>
+        <w:instrText xml:space="preserve"> PAGEREF _Toc6329 \h </w:instrText>
+      </w:r>
+      <w:r>
+        <w:fldChar w:fldCharType="separate"/>
+      </w:r>
+      <w:r>
+        <w:t>5</w:t>
+      </w:r>
+      <w:r>
+        <w:fldChar w:fldCharType="end"/>
+      </w:r>
+      <w:r>
+        <w:rPr>
+          <w:szCs w:val="20"/>
+        </w:rPr>
+        <w:fldChar w:fldCharType="end"/>
+      </w:r>
+    </w:p>
+    <w:p>
+      <w:pPr>
+        <w:pStyle w:val="11"/>
+        <w:tabs>
+          <w:tab w:val="right" w:leader="dot" w:pos="8312"/>
+          <w:tab w:val="clear" w:pos="420"/>
+          <w:tab w:val="clear" w:pos="8296"/>
+        </w:tabs>
+      </w:pPr>
+      <w:r>
+        <w:rPr>
+          <w:szCs w:val="20"/>
+        </w:rPr>
+        <w:fldChar w:fldCharType="begin"/>
+      </w:r>
+      <w:r>
+        <w:rPr>
+          <w:szCs w:val="20"/>
+        </w:rPr>
+        <w:instrText xml:space="preserve"> HYPERLINK \l _Toc21263 </w:instrText>
+      </w:r>
+      <w:r>
+        <w:rPr>
+          <w:szCs w:val="20"/>
+        </w:rPr>
+        <w:fldChar w:fldCharType="separate"/>
+      </w:r>
+      <w:r>
+        <w:t>1.9. OperatingInventory</w:t>
+      </w:r>
+      <w:r>
+        <w:tab/>
+      </w:r>
+      <w:r>
+        <w:fldChar w:fldCharType="begin"/>
+      </w:r>
+      <w:r>
+        <w:instrText xml:space="preserve"> PAGEREF _Toc21263 \h </w:instrText>
+      </w:r>
+      <w:r>
+        <w:fldChar w:fldCharType="separate"/>
+      </w:r>
+      <w:r>
+        <w:t>5</w:t>
+      </w:r>
+      <w:r>
+        <w:fldChar w:fldCharType="end"/>
+      </w:r>
+      <w:r>
+        <w:rPr>
+          <w:szCs w:val="20"/>
+        </w:rPr>
+        <w:fldChar w:fldCharType="end"/>
+      </w:r>
+    </w:p>
+    <w:p>
+      <w:pPr>
+        <w:pStyle w:val="11"/>
+        <w:tabs>
+          <w:tab w:val="right" w:leader="dot" w:pos="8312"/>
+          <w:tab w:val="clear" w:pos="420"/>
+          <w:tab w:val="clear" w:pos="8296"/>
+        </w:tabs>
+      </w:pPr>
+      <w:r>
+        <w:rPr>
+          <w:szCs w:val="20"/>
+        </w:rPr>
+        <w:fldChar w:fldCharType="begin"/>
+      </w:r>
+      <w:r>
+        <w:rPr>
+          <w:szCs w:val="20"/>
+        </w:rPr>
+        <w:instrText xml:space="preserve"> HYPERLINK \l _Toc11773 </w:instrText>
+      </w:r>
+      <w:r>
+        <w:rPr>
+          <w:szCs w:val="20"/>
+        </w:rPr>
+        <w:fldChar w:fldCharType="separate"/>
+      </w:r>
+      <w:r>
+        <w:t>1.10. InventoryOperation</w:t>
+      </w:r>
+      <w:r>
+        <w:tab/>
+      </w:r>
+      <w:r>
+        <w:fldChar w:fldCharType="begin"/>
+      </w:r>
+      <w:r>
+        <w:instrText xml:space="preserve"> PAGEREF _Toc11773 \h </w:instrText>
+      </w:r>
+      <w:r>
+        <w:fldChar w:fldCharType="separate"/>
+      </w:r>
+      <w:r>
+        <w:t>8</w:t>
+      </w:r>
+      <w:r>
+        <w:fldChar w:fldCharType="end"/>
+      </w:r>
+      <w:r>
+        <w:rPr>
+          <w:szCs w:val="20"/>
+        </w:rPr>
+        <w:fldChar w:fldCharType="end"/>
+      </w:r>
+    </w:p>
+    <w:p>
+      <w:pPr>
+        <w:pStyle w:val="11"/>
+        <w:tabs>
+          <w:tab w:val="right" w:leader="dot" w:pos="8312"/>
+          <w:tab w:val="clear" w:pos="420"/>
+          <w:tab w:val="clear" w:pos="8296"/>
+        </w:tabs>
+      </w:pPr>
+      <w:r>
+        <w:rPr>
+          <w:szCs w:val="20"/>
+        </w:rPr>
+        <w:fldChar w:fldCharType="begin"/>
+      </w:r>
+      <w:r>
+        <w:rPr>
+          <w:szCs w:val="20"/>
+        </w:rPr>
+        <w:instrText xml:space="preserve"> HYPERLINK \l _Toc10840 </w:instrText>
+      </w:r>
+      <w:r>
+        <w:rPr>
+          <w:szCs w:val="20"/>
+        </w:rPr>
+        <w:fldChar w:fldCharType="separate"/>
+      </w:r>
+      <w:r>
+        <w:t>1.11. MultiInventoryOperation</w:t>
+      </w:r>
+      <w:r>
+        <w:tab/>
+      </w:r>
+      <w:r>
+        <w:fldChar w:fldCharType="begin"/>
+      </w:r>
+      <w:r>
+        <w:instrText xml:space="preserve"> PAGEREF _Toc10840 \h </w:instrText>
+      </w:r>
+      <w:r>
+        <w:fldChar w:fldCharType="separate"/>
+      </w:r>
+      <w:r>
+        <w:t>9</w:t>
+      </w:r>
+      <w:r>
+        <w:fldChar w:fldCharType="end"/>
+      </w:r>
+      <w:r>
+        <w:rPr>
+          <w:szCs w:val="20"/>
+        </w:rPr>
+        <w:fldChar w:fldCharType="end"/>
+      </w:r>
+    </w:p>
+    <w:p>
+      <w:pPr>
+        <w:pStyle w:val="11"/>
+        <w:tabs>
+          <w:tab w:val="right" w:leader="dot" w:pos="8312"/>
+          <w:tab w:val="clear" w:pos="420"/>
+          <w:tab w:val="clear" w:pos="8296"/>
+        </w:tabs>
+      </w:pPr>
+      <w:r>
+        <w:rPr>
+          <w:szCs w:val="20"/>
+        </w:rPr>
+        <w:fldChar w:fldCharType="begin"/>
+      </w:r>
+      <w:r>
+        <w:rPr>
+          <w:szCs w:val="20"/>
+        </w:rPr>
+        <w:instrText xml:space="preserve"> HYPERLINK \l _Toc19715 </w:instrText>
+      </w:r>
+      <w:r>
+        <w:rPr>
+          <w:szCs w:val="20"/>
+        </w:rPr>
+        <w:fldChar w:fldCharType="separate"/>
+      </w:r>
+      <w:r>
+        <w:t>1.12. WriteSystemLog</w:t>
+      </w:r>
+      <w:r>
+        <w:tab/>
+      </w:r>
+      <w:r>
+        <w:fldChar w:fldCharType="begin"/>
+      </w:r>
+      <w:r>
+        <w:instrText xml:space="preserve"> PAGEREF _Toc19715 \h </w:instrText>
+      </w:r>
+      <w:r>
+        <w:fldChar w:fldCharType="separate"/>
+      </w:r>
+      <w:r>
+        <w:t>9</w:t>
+      </w:r>
+      <w:r>
+        <w:fldChar w:fldCharType="end"/>
+      </w:r>
+      <w:r>
+        <w:rPr>
+          <w:szCs w:val="20"/>
+        </w:rPr>
+        <w:fldChar w:fldCharType="end"/>
+      </w:r>
+    </w:p>
+    <w:p>
+      <w:pPr>
+        <w:pStyle w:val="11"/>
+        <w:tabs>
+          <w:tab w:val="right" w:leader="dot" w:pos="8312"/>
+          <w:tab w:val="clear" w:pos="420"/>
+          <w:tab w:val="clear" w:pos="8296"/>
+        </w:tabs>
+      </w:pPr>
+      <w:r>
+        <w:rPr>
+          <w:szCs w:val="20"/>
+        </w:rPr>
+        <w:fldChar w:fldCharType="begin"/>
+      </w:r>
+      <w:r>
+        <w:rPr>
+          <w:szCs w:val="20"/>
+        </w:rPr>
+        <w:instrText xml:space="preserve"> HYPERLINK \l _Toc8250 </w:instrText>
+      </w:r>
+      <w:r>
+        <w:rPr>
+          <w:szCs w:val="20"/>
+        </w:rPr>
+        <w:fldChar w:fldCharType="separate"/>
+      </w:r>
+      <w:r>
+        <w:t>1.13. AddObjectToAssetProperty</w:t>
+      </w:r>
+      <w:r>
+        <w:tab/>
+      </w:r>
+      <w:r>
+        <w:fldChar w:fldCharType="begin"/>
+      </w:r>
+      <w:r>
+        <w:instrText xml:space="preserve"> PAGEREF _Toc8250 \h </w:instrText>
+      </w:r>
+      <w:r>
+        <w:fldChar w:fldCharType="separate"/>
+      </w:r>
+      <w:r>
+        <w:t>10</w:t>
+      </w:r>
+      <w:r>
+        <w:fldChar w:fldCharType="end"/>
+      </w:r>
+      <w:r>
+        <w:rPr>
+          <w:szCs w:val="20"/>
+        </w:rPr>
+        <w:fldChar w:fldCharType="end"/>
+      </w:r>
+    </w:p>
+    <w:p>
+      <w:pPr>
+        <w:pStyle w:val="11"/>
+        <w:tabs>
+          <w:tab w:val="right" w:leader="dot" w:pos="8312"/>
+          <w:tab w:val="clear" w:pos="420"/>
+          <w:tab w:val="clear" w:pos="8296"/>
+        </w:tabs>
+      </w:pPr>
+      <w:r>
+        <w:rPr>
+          <w:szCs w:val="20"/>
+        </w:rPr>
+        <w:fldChar w:fldCharType="begin"/>
+      </w:r>
+      <w:r>
+        <w:rPr>
+          <w:szCs w:val="20"/>
+        </w:rPr>
+        <w:instrText xml:space="preserve"> HYPERLINK \l _Toc11683 </w:instrText>
+      </w:r>
+      <w:r>
+        <w:rPr>
+          <w:szCs w:val="20"/>
+        </w:rPr>
+        <w:fldChar w:fldCharType="separate"/>
+      </w:r>
+      <w:r>
+        <w:t>1.14. RemoveObjectFromAssetProperty</w:t>
+      </w:r>
+      <w:r>
+        <w:tab/>
+      </w:r>
+      <w:r>
+        <w:fldChar w:fldCharType="begin"/>
+      </w:r>
+      <w:r>
+        <w:instrText xml:space="preserve"> PAGEREF _Toc11683 \h </w:instrText>
+      </w:r>
+      <w:r>
+        <w:fldChar w:fldCharType="separate"/>
+      </w:r>
+      <w:r>
+        <w:t>10</w:t>
+      </w:r>
+      <w:r>
+        <w:fldChar w:fldCharType="end"/>
+      </w:r>
+      <w:r>
+        <w:rPr>
+          <w:szCs w:val="20"/>
+        </w:rPr>
+        <w:fldChar w:fldCharType="end"/>
+      </w:r>
+    </w:p>
+    <w:p>
+      <w:pPr>
+        <w:pStyle w:val="11"/>
+        <w:tabs>
+          <w:tab w:val="right" w:leader="dot" w:pos="8312"/>
+          <w:tab w:val="clear" w:pos="420"/>
+          <w:tab w:val="clear" w:pos="8296"/>
+        </w:tabs>
+      </w:pPr>
+      <w:r>
+        <w:rPr>
+          <w:szCs w:val="20"/>
+        </w:rPr>
+        <w:fldChar w:fldCharType="begin"/>
+      </w:r>
+      <w:r>
+        <w:rPr>
+          <w:szCs w:val="20"/>
+        </w:rPr>
+        <w:instrText xml:space="preserve"> HYPERLINK \l _Toc1585 </w:instrText>
+      </w:r>
+      <w:r>
+        <w:rPr>
+          <w:szCs w:val="20"/>
+        </w:rPr>
+        <w:fldChar w:fldCharType="separate"/>
+      </w:r>
+      <w:r>
+        <w:t>1.15. CreateTaskJob</w:t>
+      </w:r>
+      <w:r>
+        <w:tab/>
+      </w:r>
+      <w:r>
+        <w:fldChar w:fldCharType="begin"/>
+      </w:r>
+      <w:r>
+        <w:instrText xml:space="preserve"> PAGEREF _Toc1585 \h </w:instrText>
+      </w:r>
+      <w:r>
+        <w:fldChar w:fldCharType="separate"/>
+      </w:r>
+      <w:r>
+        <w:t>11</w:t>
+      </w:r>
+      <w:r>
+        <w:fldChar w:fldCharType="end"/>
+      </w:r>
+      <w:r>
+        <w:rPr>
+          <w:szCs w:val="20"/>
+        </w:rPr>
+        <w:fldChar w:fldCharType="end"/>
+      </w:r>
+    </w:p>
+    <w:p>
+      <w:pPr>
+        <w:pStyle w:val="11"/>
+        <w:tabs>
+          <w:tab w:val="right" w:leader="dot" w:pos="8312"/>
+          <w:tab w:val="clear" w:pos="420"/>
+          <w:tab w:val="clear" w:pos="8296"/>
+        </w:tabs>
+      </w:pPr>
+      <w:r>
+        <w:rPr>
+          <w:szCs w:val="20"/>
+        </w:rPr>
+        <w:fldChar w:fldCharType="begin"/>
+      </w:r>
+      <w:r>
+        <w:rPr>
+          <w:szCs w:val="20"/>
+        </w:rPr>
+        <w:instrText xml:space="preserve"> HYPERLINK \l _Toc30809 </w:instrText>
+      </w:r>
+      <w:r>
+        <w:rPr>
+          <w:szCs w:val="20"/>
+        </w:rPr>
+        <w:fldChar w:fldCharType="separate"/>
+      </w:r>
+      <w:r>
+        <w:t>1.16. AutoCreateTaskJob</w:t>
+      </w:r>
+      <w:r>
+        <w:tab/>
+      </w:r>
+      <w:r>
+        <w:fldChar w:fldCharType="begin"/>
+      </w:r>
+      <w:r>
+        <w:instrText xml:space="preserve"> PAGEREF _Toc30809 \h </w:instrText>
+      </w:r>
+      <w:r>
+        <w:fldChar w:fldCharType="separate"/>
+      </w:r>
+      <w:r>
+        <w:t>12</w:t>
+      </w:r>
+      <w:r>
+        <w:fldChar w:fldCharType="end"/>
+      </w:r>
+      <w:r>
+        <w:rPr>
+          <w:szCs w:val="20"/>
+        </w:rPr>
+        <w:fldChar w:fldCharType="end"/>
+      </w:r>
+    </w:p>
+    <w:p>
+      <w:pPr>
+        <w:pStyle w:val="11"/>
+        <w:tabs>
+          <w:tab w:val="right" w:leader="dot" w:pos="8312"/>
+          <w:tab w:val="clear" w:pos="420"/>
+          <w:tab w:val="clear" w:pos="8296"/>
+        </w:tabs>
+      </w:pPr>
+      <w:r>
+        <w:rPr>
+          <w:szCs w:val="20"/>
+        </w:rPr>
+        <w:fldChar w:fldCharType="begin"/>
+      </w:r>
+      <w:r>
+        <w:rPr>
+          <w:szCs w:val="20"/>
+        </w:rPr>
+        <w:instrText xml:space="preserve"> HYPERLINK \l _Toc29657 </w:instrText>
+      </w:r>
+      <w:r>
+        <w:rPr>
+          <w:szCs w:val="20"/>
+        </w:rPr>
+        <w:fldChar w:fldCharType="separate"/>
+      </w:r>
+      <w:r>
+        <w:t>1.17. CreateTaskGroupPlanByTaskItem</w:t>
+      </w:r>
+      <w:r>
+        <w:tab/>
+      </w:r>
+      <w:r>
+        <w:fldChar w:fldCharType="begin"/>
+      </w:r>
+      <w:r>
+        <w:instrText xml:space="preserve"> PAGEREF _Toc29657 \h </w:instrText>
+      </w:r>
+      <w:r>
+        <w:fldChar w:fldCharType="separate"/>
+      </w:r>
+      <w:r>
+        <w:t>13</w:t>
+      </w:r>
+      <w:r>
+        <w:fldChar w:fldCharType="end"/>
+      </w:r>
+      <w:r>
+        <w:rPr>
+          <w:szCs w:val="20"/>
+        </w:rPr>
+        <w:fldChar w:fldCharType="end"/>
+      </w:r>
+    </w:p>
+    <w:p>
+      <w:pPr>
+        <w:pStyle w:val="11"/>
+        <w:tabs>
+          <w:tab w:val="right" w:leader="dot" w:pos="8312"/>
+          <w:tab w:val="clear" w:pos="420"/>
+          <w:tab w:val="clear" w:pos="8296"/>
+        </w:tabs>
+      </w:pPr>
+      <w:r>
+        <w:rPr>
+          <w:szCs w:val="20"/>
+        </w:rPr>
+        <w:fldChar w:fldCharType="begin"/>
+      </w:r>
+      <w:r>
+        <w:rPr>
+          <w:szCs w:val="20"/>
+        </w:rPr>
+        <w:instrText xml:space="preserve"> HYPERLINK \l _Toc31519 </w:instrText>
+      </w:r>
+      <w:r>
+        <w:rPr>
+          <w:szCs w:val="20"/>
+        </w:rPr>
+        <w:fldChar w:fldCharType="separate"/>
+      </w:r>
+      <w:r>
+        <w:t>1.18. CreateTaskGroupPlan</w:t>
+      </w:r>
+      <w:r>
+        <w:tab/>
+      </w:r>
+      <w:r>
+        <w:fldChar w:fldCharType="begin"/>
+      </w:r>
+      <w:r>
+        <w:instrText xml:space="preserve"> PAGEREF _Toc31519 \h </w:instrText>
+      </w:r>
+      <w:r>
+        <w:fldChar w:fldCharType="separate"/>
+      </w:r>
+      <w:r>
+        <w:t>15</w:t>
+      </w:r>
+      <w:r>
+        <w:fldChar w:fldCharType="end"/>
+      </w:r>
+      <w:r>
+        <w:rPr>
+          <w:szCs w:val="20"/>
+        </w:rPr>
+        <w:fldChar w:fldCharType="end"/>
+      </w:r>
+    </w:p>
+    <w:p>
+      <w:pPr>
+        <w:pStyle w:val="11"/>
+        <w:tabs>
+          <w:tab w:val="right" w:leader="dot" w:pos="8312"/>
+          <w:tab w:val="clear" w:pos="420"/>
+          <w:tab w:val="clear" w:pos="8296"/>
+        </w:tabs>
+      </w:pPr>
+      <w:r>
+        <w:rPr>
+          <w:szCs w:val="20"/>
+        </w:rPr>
+        <w:fldChar w:fldCharType="begin"/>
+      </w:r>
+      <w:r>
+        <w:rPr>
+          <w:szCs w:val="20"/>
+        </w:rPr>
+        <w:instrText xml:space="preserve"> HYPERLINK \l _Toc26855 </w:instrText>
+      </w:r>
+      <w:r>
+        <w:rPr>
+          <w:szCs w:val="20"/>
+        </w:rPr>
+        <w:fldChar w:fldCharType="separate"/>
+      </w:r>
+      <w:r>
+        <w:t>1.19. CreateMutilTaskGroupPlan</w:t>
+      </w:r>
+      <w:r>
+        <w:tab/>
+      </w:r>
+      <w:r>
+        <w:fldChar w:fldCharType="begin"/>
+      </w:r>
+      <w:r>
+        <w:instrText xml:space="preserve"> PAGEREF _Toc26855 \h </w:instrText>
+      </w:r>
+      <w:r>
+        <w:fldChar w:fldCharType="separate"/>
+      </w:r>
+      <w:r>
+        <w:t>17</w:t>
+      </w:r>
+      <w:r>
+        <w:fldChar w:fldCharType="end"/>
+      </w:r>
+      <w:r>
+        <w:rPr>
+          <w:szCs w:val="20"/>
+        </w:rPr>
+        <w:fldChar w:fldCharType="end"/>
+      </w:r>
+    </w:p>
+    <w:p>
+      <w:pPr>
+        <w:pStyle w:val="11"/>
+        <w:tabs>
+          <w:tab w:val="right" w:leader="dot" w:pos="8312"/>
+          <w:tab w:val="clear" w:pos="420"/>
+          <w:tab w:val="clear" w:pos="8296"/>
+        </w:tabs>
+      </w:pPr>
+      <w:r>
+        <w:rPr>
+          <w:szCs w:val="20"/>
+        </w:rPr>
+        <w:fldChar w:fldCharType="begin"/>
+      </w:r>
+      <w:r>
+        <w:rPr>
+          <w:szCs w:val="20"/>
+        </w:rPr>
+        <w:instrText xml:space="preserve"> HYPERLINK \l _Toc500 </w:instrText>
+      </w:r>
+      <w:r>
+        <w:rPr>
+          <w:szCs w:val="20"/>
+        </w:rPr>
+        <w:fldChar w:fldCharType="separate"/>
+      </w:r>
+      <w:r>
+        <w:t>1.20. UpdatePlanTime</w:t>
+      </w:r>
+      <w:r>
+        <w:tab/>
+      </w:r>
+      <w:r>
+        <w:fldChar w:fldCharType="begin"/>
+      </w:r>
+      <w:r>
+        <w:instrText xml:space="preserve"> PAGEREF _Toc500 \h </w:instrText>
+      </w:r>
+      <w:r>
+        <w:fldChar w:fldCharType="separate"/>
+      </w:r>
+      <w:r>
+        <w:t>17</w:t>
+      </w:r>
+      <w:r>
+        <w:fldChar w:fldCharType="end"/>
+      </w:r>
+      <w:r>
+        <w:rPr>
+          <w:szCs w:val="20"/>
+        </w:rPr>
+        <w:fldChar w:fldCharType="end"/>
+      </w:r>
+    </w:p>
+    <w:p>
+      <w:pPr>
+        <w:pStyle w:val="11"/>
+        <w:tabs>
+          <w:tab w:val="right" w:leader="dot" w:pos="8312"/>
+          <w:tab w:val="clear" w:pos="420"/>
+          <w:tab w:val="clear" w:pos="8296"/>
+        </w:tabs>
+      </w:pPr>
+      <w:r>
+        <w:rPr>
+          <w:szCs w:val="20"/>
+        </w:rPr>
+        <w:fldChar w:fldCharType="begin"/>
+      </w:r>
+      <w:r>
+        <w:rPr>
+          <w:szCs w:val="20"/>
+        </w:rPr>
+        <w:instrText xml:space="preserve"> HYPERLINK \l _Toc2065 </w:instrText>
+      </w:r>
+      <w:r>
+        <w:rPr>
+          <w:szCs w:val="20"/>
+        </w:rPr>
+        <w:fldChar w:fldCharType="separate"/>
+      </w:r>
+      <w:r>
+        <w:t xml:space="preserve">1.21. </w:t>
+      </w:r>
+      <w:r>
+        <w:rPr>
+          <w:rFonts w:hint="eastAsia"/>
+        </w:rPr>
+        <w:t>UpdateTaskGroupPropertyFromAssetProperty</w:t>
+      </w:r>
+      <w:r>
+        <w:tab/>
+      </w:r>
+      <w:r>
+        <w:fldChar w:fldCharType="begin"/>
+      </w:r>
+      <w:r>
+        <w:instrText xml:space="preserve"> PAGEREF _Toc2065 \h </w:instrText>
+      </w:r>
+      <w:r>
+        <w:fldChar w:fldCharType="separate"/>
+      </w:r>
+      <w:r>
+        <w:t>18</w:t>
+      </w:r>
+      <w:r>
+        <w:fldChar w:fldCharType="end"/>
+      </w:r>
+      <w:r>
+        <w:rPr>
+          <w:szCs w:val="20"/>
+        </w:rPr>
+        <w:fldChar w:fldCharType="end"/>
+      </w:r>
+    </w:p>
+    <w:p>
+      <w:pPr>
+        <w:pStyle w:val="11"/>
+        <w:tabs>
+          <w:tab w:val="right" w:leader="dot" w:pos="8312"/>
+          <w:tab w:val="clear" w:pos="420"/>
+          <w:tab w:val="clear" w:pos="8296"/>
+        </w:tabs>
+      </w:pPr>
+      <w:r>
+        <w:rPr>
+          <w:szCs w:val="20"/>
+        </w:rPr>
+        <w:fldChar w:fldCharType="begin"/>
+      </w:r>
+      <w:r>
+        <w:rPr>
+          <w:szCs w:val="20"/>
+        </w:rPr>
+        <w:instrText xml:space="preserve"> HYPERLINK \l _Toc22682 </w:instrText>
+      </w:r>
+      <w:r>
+        <w:rPr>
+          <w:szCs w:val="20"/>
+        </w:rPr>
+        <w:fldChar w:fldCharType="separate"/>
+      </w:r>
+      <w:r>
+        <w:t xml:space="preserve">1.22. </w:t>
+      </w:r>
+      <w:r>
+        <w:rPr>
+          <w:rFonts w:hint="eastAsia"/>
+        </w:rPr>
+        <w:t>UpdateTaskGroupPropertyJsonFromTaskName</w:t>
+      </w:r>
+      <w:r>
+        <w:tab/>
+      </w:r>
+      <w:r>
+        <w:fldChar w:fldCharType="begin"/>
+      </w:r>
+      <w:r>
+        <w:instrText xml:space="preserve"> PAGEREF _Toc22682 \h </w:instrText>
+      </w:r>
+      <w:r>
+        <w:fldChar w:fldCharType="separate"/>
+      </w:r>
+      <w:r>
+        <w:t>18</w:t>
+      </w:r>
+      <w:r>
+        <w:fldChar w:fldCharType="end"/>
+      </w:r>
+      <w:r>
+        <w:rPr>
+          <w:szCs w:val="20"/>
+        </w:rPr>
+        <w:fldChar w:fldCharType="end"/>
+      </w:r>
+    </w:p>
+    <w:p>
+      <w:pPr>
+        <w:pStyle w:val="11"/>
+        <w:tabs>
+          <w:tab w:val="right" w:leader="dot" w:pos="8312"/>
+          <w:tab w:val="clear" w:pos="420"/>
+          <w:tab w:val="clear" w:pos="8296"/>
+        </w:tabs>
+      </w:pPr>
+      <w:r>
+        <w:rPr>
+          <w:szCs w:val="20"/>
+        </w:rPr>
+        <w:fldChar w:fldCharType="begin"/>
+      </w:r>
+      <w:r>
+        <w:rPr>
+          <w:szCs w:val="20"/>
+        </w:rPr>
+        <w:instrText xml:space="preserve"> HYPERLINK \l _Toc31315 </w:instrText>
+      </w:r>
+      <w:r>
+        <w:rPr>
+          <w:szCs w:val="20"/>
+        </w:rPr>
+        <w:fldChar w:fldCharType="separate"/>
+      </w:r>
+      <w:r>
+        <w:t xml:space="preserve">1.23. </w:t>
+      </w:r>
+      <w:r>
+        <w:rPr>
+          <w:rFonts w:hint="eastAsia"/>
+        </w:rPr>
+        <w:t>UpdateTaskGroupPropertyFromTaskName</w:t>
+      </w:r>
+      <w:r>
+        <w:tab/>
+      </w:r>
+      <w:r>
+        <w:fldChar w:fldCharType="begin"/>
+      </w:r>
+      <w:r>
+        <w:instrText xml:space="preserve"> PAGEREF _Toc31315 \h </w:instrText>
+      </w:r>
+      <w:r>
+        <w:fldChar w:fldCharType="separate"/>
+      </w:r>
+      <w:r>
+        <w:t>18</w:t>
+      </w:r>
+      <w:r>
+        <w:fldChar w:fldCharType="end"/>
+      </w:r>
+      <w:r>
+        <w:rPr>
+          <w:szCs w:val="20"/>
+        </w:rPr>
+        <w:fldChar w:fldCharType="end"/>
+      </w:r>
+    </w:p>
+    <w:p>
+      <w:pPr>
+        <w:pStyle w:val="11"/>
+        <w:tabs>
+          <w:tab w:val="right" w:leader="dot" w:pos="8312"/>
+          <w:tab w:val="clear" w:pos="420"/>
+          <w:tab w:val="clear" w:pos="8296"/>
+        </w:tabs>
+      </w:pPr>
+      <w:r>
+        <w:rPr>
+          <w:szCs w:val="20"/>
+        </w:rPr>
+        <w:fldChar w:fldCharType="begin"/>
+      </w:r>
+      <w:r>
+        <w:rPr>
+          <w:szCs w:val="20"/>
+        </w:rPr>
+        <w:instrText xml:space="preserve"> HYPERLINK \l _Toc26456 </w:instrText>
+      </w:r>
+      <w:r>
+        <w:rPr>
+          <w:szCs w:val="20"/>
+        </w:rPr>
+        <w:fldChar w:fldCharType="separate"/>
+      </w:r>
+      <w:r>
+        <w:t xml:space="preserve">1.24. </w:t>
+      </w:r>
+      <w:r>
+        <w:rPr>
+          <w:rFonts w:hint="eastAsia"/>
+        </w:rPr>
+        <w:t>UpdateTaskGroupPropertyFromConstString</w:t>
+      </w:r>
+      <w:r>
+        <w:tab/>
+      </w:r>
+      <w:r>
+        <w:fldChar w:fldCharType="begin"/>
+      </w:r>
+      <w:r>
+        <w:instrText xml:space="preserve"> PAGEREF _Toc26456 \h </w:instrText>
+      </w:r>
+      <w:r>
+        <w:fldChar w:fldCharType="separate"/>
+      </w:r>
+      <w:r>
+        <w:t>19</w:t>
+      </w:r>
+      <w:r>
+        <w:fldChar w:fldCharType="end"/>
+      </w:r>
+      <w:r>
+        <w:rPr>
+          <w:szCs w:val="20"/>
+        </w:rPr>
+        <w:fldChar w:fldCharType="end"/>
+      </w:r>
+    </w:p>
+    <w:p>
+      <w:pPr>
+        <w:pStyle w:val="11"/>
+        <w:tabs>
+          <w:tab w:val="right" w:leader="dot" w:pos="8312"/>
+          <w:tab w:val="clear" w:pos="420"/>
+          <w:tab w:val="clear" w:pos="8296"/>
+        </w:tabs>
+      </w:pPr>
+      <w:r>
+        <w:rPr>
+          <w:szCs w:val="20"/>
+        </w:rPr>
+        <w:fldChar w:fldCharType="begin"/>
+      </w:r>
+      <w:r>
+        <w:rPr>
+          <w:szCs w:val="20"/>
+        </w:rPr>
+        <w:instrText xml:space="preserve"> HYPERLINK \l _Toc17706 </w:instrText>
+      </w:r>
+      <w:r>
+        <w:rPr>
+          <w:szCs w:val="20"/>
+        </w:rPr>
+        <w:fldChar w:fldCharType="separate"/>
+      </w:r>
+      <w:r>
+        <w:t>1.25. UpdateTaskGroupPropertyFromBelongOU</w:t>
+      </w:r>
+      <w:r>
+        <w:tab/>
+      </w:r>
+      <w:r>
+        <w:fldChar w:fldCharType="begin"/>
+      </w:r>
+      <w:r>
+        <w:instrText xml:space="preserve"> PAGEREF _Toc17706 \h </w:instrText>
+      </w:r>
+      <w:r>
+        <w:fldChar w:fldCharType="separate"/>
+      </w:r>
+      <w:r>
+        <w:t>19</w:t>
+      </w:r>
+      <w:r>
+        <w:fldChar w:fldCharType="end"/>
+      </w:r>
+      <w:r>
+        <w:rPr>
+          <w:szCs w:val="20"/>
+        </w:rPr>
+        <w:fldChar w:fldCharType="end"/>
+      </w:r>
+    </w:p>
+    <w:p>
+      <w:pPr>
+        <w:pStyle w:val="11"/>
+        <w:tabs>
+          <w:tab w:val="right" w:leader="dot" w:pos="8312"/>
+          <w:tab w:val="clear" w:pos="420"/>
+          <w:tab w:val="clear" w:pos="8296"/>
+        </w:tabs>
+      </w:pPr>
+      <w:r>
+        <w:rPr>
+          <w:szCs w:val="20"/>
+        </w:rPr>
+        <w:fldChar w:fldCharType="begin"/>
+      </w:r>
+      <w:r>
+        <w:rPr>
+          <w:szCs w:val="20"/>
+        </w:rPr>
+        <w:instrText xml:space="preserve"> HYPERLINK \l _Toc10948 </w:instrText>
+      </w:r>
+      <w:r>
+        <w:rPr>
+          <w:szCs w:val="20"/>
+        </w:rPr>
+        <w:fldChar w:fldCharType="separate"/>
+      </w:r>
+      <w:r>
+        <w:t>1.26. UpdateBelongOUFromTaskGroupProperty</w:t>
+      </w:r>
+      <w:r>
+        <w:tab/>
+      </w:r>
+      <w:r>
+        <w:fldChar w:fldCharType="begin"/>
+      </w:r>
+      <w:r>
+        <w:instrText xml:space="preserve"> PAGEREF _Toc10948 \h </w:instrText>
+      </w:r>
+      <w:r>
+        <w:fldChar w:fldCharType="separate"/>
+      </w:r>
+      <w:r>
+        <w:t>20</w:t>
+      </w:r>
+      <w:r>
+        <w:fldChar w:fldCharType="end"/>
+      </w:r>
+      <w:r>
+        <w:rPr>
+          <w:szCs w:val="20"/>
+        </w:rPr>
+        <w:fldChar w:fldCharType="end"/>
+      </w:r>
+    </w:p>
+    <w:p>
+      <w:pPr>
+        <w:pStyle w:val="11"/>
+        <w:tabs>
+          <w:tab w:val="right" w:leader="dot" w:pos="8312"/>
+          <w:tab w:val="clear" w:pos="420"/>
+          <w:tab w:val="clear" w:pos="8296"/>
+        </w:tabs>
+      </w:pPr>
+      <w:r>
+        <w:rPr>
+          <w:szCs w:val="20"/>
+        </w:rPr>
+        <w:fldChar w:fldCharType="begin"/>
+      </w:r>
+      <w:r>
+        <w:rPr>
+          <w:szCs w:val="20"/>
+        </w:rPr>
+        <w:instrText xml:space="preserve"> HYPERLINK \l _Toc29618 </w:instrText>
+      </w:r>
+      <w:r>
+        <w:rPr>
+          <w:szCs w:val="20"/>
+        </w:rPr>
+        <w:fldChar w:fldCharType="separate"/>
+      </w:r>
+      <w:r>
+        <w:t>1.27. UpdateTaskGroupPropertyFromActivityUserInfo</w:t>
+      </w:r>
+      <w:r>
+        <w:tab/>
+      </w:r>
+      <w:r>
+        <w:fldChar w:fldCharType="begin"/>
+      </w:r>
+      <w:r>
+        <w:instrText xml:space="preserve"> PAGEREF _Toc29618 \h </w:instrText>
+      </w:r>
+      <w:r>
+        <w:fldChar w:fldCharType="separate"/>
+      </w:r>
+      <w:r>
+        <w:t>20</w:t>
+      </w:r>
+      <w:r>
+        <w:fldChar w:fldCharType="end"/>
+      </w:r>
+      <w:r>
+        <w:rPr>
+          <w:szCs w:val="20"/>
+        </w:rPr>
+        <w:fldChar w:fldCharType="end"/>
+      </w:r>
+    </w:p>
+    <w:p>
+      <w:pPr>
+        <w:pStyle w:val="11"/>
+        <w:tabs>
+          <w:tab w:val="right" w:leader="dot" w:pos="8312"/>
+          <w:tab w:val="clear" w:pos="420"/>
+          <w:tab w:val="clear" w:pos="8296"/>
+        </w:tabs>
+      </w:pPr>
+      <w:r>
+        <w:rPr>
+          <w:szCs w:val="20"/>
+        </w:rPr>
+        <w:fldChar w:fldCharType="begin"/>
+      </w:r>
+      <w:r>
+        <w:rPr>
+          <w:szCs w:val="20"/>
+        </w:rPr>
+        <w:instrText xml:space="preserve"> HYPERLINK \l _Toc1761 </w:instrText>
+      </w:r>
+      <w:r>
+        <w:rPr>
+          <w:szCs w:val="20"/>
+        </w:rPr>
+        <w:fldChar w:fldCharType="separate"/>
+      </w:r>
+      <w:r>
+        <w:t>1.28. UpdateTaskGroupPropertyBasePlanStartTime</w:t>
+      </w:r>
+      <w:r>
+        <w:tab/>
+      </w:r>
+      <w:r>
+        <w:fldChar w:fldCharType="begin"/>
+      </w:r>
+      <w:r>
+        <w:instrText xml:space="preserve"> PAGEREF _Toc1761 \h </w:instrText>
+      </w:r>
+      <w:r>
+        <w:fldChar w:fldCharType="separate"/>
+      </w:r>
+      <w:r>
+        <w:t>21</w:t>
+      </w:r>
+      <w:r>
+        <w:fldChar w:fldCharType="end"/>
+      </w:r>
+      <w:r>
+        <w:rPr>
+          <w:szCs w:val="20"/>
+        </w:rPr>
+        <w:fldChar w:fldCharType="end"/>
+      </w:r>
+    </w:p>
+    <w:p>
+      <w:pPr>
+        <w:pStyle w:val="11"/>
+        <w:tabs>
+          <w:tab w:val="right" w:leader="dot" w:pos="8312"/>
+          <w:tab w:val="clear" w:pos="420"/>
+          <w:tab w:val="clear" w:pos="8296"/>
+        </w:tabs>
+      </w:pPr>
+      <w:r>
+        <w:rPr>
+          <w:szCs w:val="20"/>
+        </w:rPr>
+        <w:fldChar w:fldCharType="begin"/>
+      </w:r>
+      <w:r>
+        <w:rPr>
+          <w:szCs w:val="20"/>
+        </w:rPr>
+        <w:instrText xml:space="preserve"> HYPERLINK \l _Toc12763 </w:instrText>
+      </w:r>
+      <w:r>
+        <w:rPr>
+          <w:szCs w:val="20"/>
+        </w:rPr>
+        <w:fldChar w:fldCharType="separate"/>
+      </w:r>
+      <w:r>
+        <w:t>1.29. UpdateTaskGroupDescByTaskGroupProperty</w:t>
+      </w:r>
+      <w:r>
+        <w:tab/>
+      </w:r>
+      <w:r>
+        <w:fldChar w:fldCharType="begin"/>
+      </w:r>
+      <w:r>
+        <w:instrText xml:space="preserve"> PAGEREF _Toc12763 \h </w:instrText>
+      </w:r>
+      <w:r>
+        <w:fldChar w:fldCharType="separate"/>
+      </w:r>
+      <w:r>
+        <w:t>21</w:t>
+      </w:r>
+      <w:r>
+        <w:fldChar w:fldCharType="end"/>
+      </w:r>
+      <w:r>
+        <w:rPr>
+          <w:szCs w:val="20"/>
+        </w:rPr>
+        <w:fldChar w:fldCharType="end"/>
+      </w:r>
+    </w:p>
+    <w:p>
+      <w:pPr>
+        <w:pStyle w:val="11"/>
+        <w:tabs>
+          <w:tab w:val="right" w:leader="dot" w:pos="8312"/>
+          <w:tab w:val="clear" w:pos="420"/>
+          <w:tab w:val="clear" w:pos="8296"/>
+        </w:tabs>
+      </w:pPr>
+      <w:r>
+        <w:rPr>
+          <w:szCs w:val="20"/>
+        </w:rPr>
+        <w:fldChar w:fldCharType="begin"/>
+      </w:r>
+      <w:r>
+        <w:rPr>
+          <w:szCs w:val="20"/>
+        </w:rPr>
+        <w:instrText xml:space="preserve"> HYPERLINK \l _Toc14350 </w:instrText>
+      </w:r>
+      <w:r>
+        <w:rPr>
+          <w:szCs w:val="20"/>
+        </w:rPr>
+        <w:fldChar w:fldCharType="separate"/>
+      </w:r>
+      <w:r>
+        <w:t>1.30. InvokeService</w:t>
+      </w:r>
+      <w:r>
+        <w:tab/>
+      </w:r>
+      <w:r>
+        <w:fldChar w:fldCharType="begin"/>
+      </w:r>
+      <w:r>
+        <w:instrText xml:space="preserve"> PAGEREF _Toc14350 \h </w:instrText>
+      </w:r>
+      <w:r>
+        <w:fldChar w:fldCharType="separate"/>
+      </w:r>
+      <w:r>
+        <w:t>22</w:t>
+      </w:r>
+      <w:r>
+        <w:fldChar w:fldCharType="end"/>
+      </w:r>
+      <w:r>
+        <w:rPr>
+          <w:szCs w:val="20"/>
+        </w:rPr>
+        <w:fldChar w:fldCharType="end"/>
+      </w:r>
+    </w:p>
+    <w:p>
+      <w:pPr>
+        <w:pStyle w:val="11"/>
+        <w:tabs>
+          <w:tab w:val="right" w:leader="dot" w:pos="8312"/>
+          <w:tab w:val="clear" w:pos="420"/>
+          <w:tab w:val="clear" w:pos="8296"/>
+        </w:tabs>
+      </w:pPr>
+      <w:r>
+        <w:rPr>
+          <w:szCs w:val="20"/>
+        </w:rPr>
+        <w:fldChar w:fldCharType="begin"/>
+      </w:r>
+      <w:r>
+        <w:rPr>
+          <w:szCs w:val="20"/>
+        </w:rPr>
+        <w:instrText xml:space="preserve"> HYPERLINK \l _Toc12804 </w:instrText>
+      </w:r>
+      <w:r>
+        <w:rPr>
+          <w:szCs w:val="20"/>
+        </w:rPr>
+        <w:fldChar w:fldCharType="separate"/>
+      </w:r>
+      <w:r>
+        <w:t xml:space="preserve">1.31. </w:t>
+      </w:r>
+      <w:r>
+        <w:rPr>
+          <w:rFonts w:hint="default" w:eastAsia="Segoe UI" w:cs="Segoe UI" w:asciiTheme="minorAscii" w:hAnsiTheme="minorAscii"/>
+          <w:i w:val="0"/>
+          <w:iCs w:val="0"/>
+          <w:caps w:val="0"/>
+          <w:spacing w:val="0"/>
+          <w:szCs w:val="32"/>
+        </w:rPr>
+        <w:t>BatchModifySameNameActivityActor</w:t>
+      </w:r>
+      <w:r>
+        <w:tab/>
+      </w:r>
+      <w:r>
+        <w:fldChar w:fldCharType="begin"/>
+      </w:r>
+      <w:r>
+        <w:instrText xml:space="preserve"> PAGEREF _Toc12804 \h </w:instrText>
+      </w:r>
+      <w:r>
+        <w:fldChar w:fldCharType="separate"/>
+      </w:r>
+      <w:r>
+        <w:t>22</w:t>
+      </w:r>
+      <w:r>
+        <w:fldChar w:fldCharType="end"/>
+      </w:r>
+      <w:r>
+        <w:rPr>
+          <w:szCs w:val="20"/>
+        </w:rPr>
+        <w:fldChar w:fldCharType="end"/>
+      </w:r>
+    </w:p>
+    <w:p>
+      <w:pPr>
+        <w:pStyle w:val="11"/>
+        <w:tabs>
+          <w:tab w:val="right" w:leader="dot" w:pos="8312"/>
+          <w:tab w:val="clear" w:pos="420"/>
+          <w:tab w:val="clear" w:pos="8296"/>
+        </w:tabs>
+      </w:pPr>
+      <w:r>
+        <w:rPr>
+          <w:szCs w:val="20"/>
+        </w:rPr>
+        <w:fldChar w:fldCharType="begin"/>
+      </w:r>
+      <w:r>
+        <w:rPr>
+          <w:szCs w:val="20"/>
+        </w:rPr>
+        <w:instrText xml:space="preserve"> HYPERLINK \l _Toc30879 </w:instrText>
+      </w:r>
+      <w:r>
+        <w:rPr>
+          <w:szCs w:val="20"/>
+        </w:rPr>
+        <w:fldChar w:fldCharType="separate"/>
+      </w:r>
+      <w:r>
+        <w:t xml:space="preserve">1.32. </w:t>
+      </w:r>
+      <w:r>
+        <w:rPr>
+          <w:rFonts w:hint="default" w:eastAsia="Segoe UI" w:cs="Segoe UI" w:asciiTheme="minorAscii" w:hAnsiTheme="minorAscii"/>
+          <w:i w:val="0"/>
+          <w:iCs w:val="0"/>
+          <w:caps w:val="0"/>
+          <w:spacing w:val="0"/>
+          <w:szCs w:val="32"/>
+        </w:rPr>
+        <w:t>OpertingAsset</w:t>
+      </w:r>
+      <w:r>
+        <w:tab/>
+      </w:r>
+      <w:r>
+        <w:fldChar w:fldCharType="begin"/>
+      </w:r>
+      <w:r>
+        <w:instrText xml:space="preserve"> PAGEREF _Toc30879 \h </w:instrText>
+      </w:r>
+      <w:r>
+        <w:fldChar w:fldCharType="separate"/>
+      </w:r>
+      <w:r>
+        <w:t>23</w:t>
+      </w:r>
+      <w:r>
+        <w:fldChar w:fldCharType="end"/>
+      </w:r>
+      <w:r>
+        <w:rPr>
+          <w:szCs w:val="20"/>
+        </w:rPr>
+        <w:fldChar w:fldCharType="end"/>
+      </w:r>
+    </w:p>
+    <w:p>
+      <w:pPr>
+        <w:jc w:val="center"/>
+        <w:rPr>
+          <w:b/>
+          <w:sz w:val="36"/>
+        </w:rPr>
+        <w:sectPr>
+          <w:headerReference r:id="rId3" w:type="first"/>
+          <w:footerReference r:id="rId4" w:type="default"/>
+          <w:pgSz w:w="11906" w:h="16838"/>
+          <w:pgMar w:top="1440" w:right="1797" w:bottom="1440" w:left="1797" w:header="851" w:footer="992" w:gutter="0"/>
+          <w:pgNumType w:start="1"/>
+          <w:cols w:space="425" w:num="1"/>
+          <w:titlePg/>
+          <w:docGrid w:type="lines" w:linePitch="312" w:charSpace="0"/>
+        </w:sectPr>
+      </w:pPr>
+      <w:r>
+        <w:rPr>
+          <w:szCs w:val="20"/>
+        </w:rPr>
+        <w:fldChar w:fldCharType="end"/>
+      </w:r>
+    </w:p>
+    <w:p>
+      <w:pPr>
+        <w:pStyle w:val="11"/>
+        <w:tabs>
+          <w:tab w:val="left" w:pos="840"/>
+        </w:tabs>
+        <w:rPr>
+          <w:b w:val="0"/>
+          <w:bCs w:val="0"/>
+          <w:caps w:val="0"/>
+          <w:sz w:val="21"/>
+          <w:szCs w:val="22"/>
+        </w:rPr>
+      </w:pPr>
+    </w:p>
+    <w:p/>
     <w:p>
       <w:pPr>
         <w:pStyle w:val="2"/>
@@ -204,7 +2141,7 @@
           <w:sz w:val="32"/>
         </w:rPr>
       </w:pPr>
-      <w:bookmarkStart w:id="0" w:name="_Toc32594425"/>
+      <w:bookmarkStart w:id="0" w:name="_Toc11284"/>
       <w:r>
         <w:rPr>
           <w:rFonts w:hint="eastAsia"/>
@@ -225,7 +2162,7 @@
           <w:sz w:val="32"/>
         </w:rPr>
       </w:pPr>
-      <w:bookmarkStart w:id="1" w:name="_Toc32594426"/>
+      <w:bookmarkStart w:id="1" w:name="_Toc7544"/>
       <w:r>
         <w:rPr>
           <w:rFonts w:hint="eastAsia"/>
@@ -568,7 +2505,7 @@
           <w:sz w:val="32"/>
         </w:rPr>
       </w:pPr>
-      <w:bookmarkStart w:id="2" w:name="_Toc32594427"/>
+      <w:bookmarkStart w:id="2" w:name="_Toc25298"/>
       <w:r>
         <w:rPr>
           <w:rFonts w:hint="eastAsia"/>
@@ -911,7 +2848,7 @@
           <w:sz w:val="32"/>
         </w:rPr>
       </w:pPr>
-      <w:bookmarkStart w:id="3" w:name="_Toc32594428"/>
+      <w:bookmarkStart w:id="3" w:name="_Toc27429"/>
       <w:r>
         <w:rPr>
           <w:sz w:val="32"/>
@@ -1390,7 +3327,7 @@
           <w:sz w:val="32"/>
         </w:rPr>
       </w:pPr>
-      <w:bookmarkStart w:id="4" w:name="_Toc32594429"/>
+      <w:bookmarkStart w:id="4" w:name="_Toc6710"/>
       <w:r>
         <w:rPr>
           <w:sz w:val="32"/>
@@ -1661,7 +3598,7 @@
           <w:sz w:val="32"/>
         </w:rPr>
       </w:pPr>
-      <w:bookmarkStart w:id="5" w:name="_Toc32594430"/>
+      <w:bookmarkStart w:id="5" w:name="_Toc345"/>
       <w:r>
         <w:rPr>
           <w:sz w:val="32"/>
@@ -2018,7 +3955,7 @@
           <w:sz w:val="32"/>
         </w:rPr>
       </w:pPr>
-      <w:bookmarkStart w:id="6" w:name="_Toc32594431"/>
+      <w:bookmarkStart w:id="6" w:name="_Toc18844"/>
       <w:r>
         <w:rPr>
           <w:sz w:val="32"/>
@@ -2170,7 +4107,7 @@
           <w:sz w:val="32"/>
         </w:rPr>
       </w:pPr>
-      <w:bookmarkStart w:id="7" w:name="_Toc32594432"/>
+      <w:bookmarkStart w:id="7" w:name="_Toc10176"/>
       <w:r>
         <w:rPr>
           <w:sz w:val="32"/>
@@ -2394,7 +4331,7 @@
           <w:sz w:val="32"/>
         </w:rPr>
       </w:pPr>
-      <w:bookmarkStart w:id="8" w:name="_Toc32594433"/>
+      <w:bookmarkStart w:id="8" w:name="_Toc6329"/>
       <w:r>
         <w:rPr>
           <w:sz w:val="32"/>
@@ -2632,7 +4569,7 @@
           <w:sz w:val="32"/>
         </w:rPr>
       </w:pPr>
-      <w:bookmarkStart w:id="9" w:name="_Toc32594434"/>
+      <w:bookmarkStart w:id="9" w:name="_Toc21263"/>
       <w:r>
         <w:rPr>
           <w:sz w:val="32"/>
@@ -3802,7 +5739,7 @@
                     </pic:cNvPicPr>
                   </pic:nvPicPr>
                   <pic:blipFill>
-                    <a:blip r:embed="rId7" cstate="print"/>
+                    <a:blip r:embed="rId9" cstate="print"/>
                     <a:srcRect/>
                     <a:stretch>
                       <a:fillRect/>
@@ -3874,7 +5811,7 @@
                     </pic:cNvPicPr>
                   </pic:nvPicPr>
                   <pic:blipFill>
-                    <a:blip r:embed="rId8" cstate="print"/>
+                    <a:blip r:embed="rId10" cstate="print"/>
                     <a:srcRect/>
                     <a:stretch>
                       <a:fillRect/>
@@ -3939,7 +5876,7 @@
                     </pic:cNvPicPr>
                   </pic:nvPicPr>
                   <pic:blipFill>
-                    <a:blip r:embed="rId9" cstate="print"/>
+                    <a:blip r:embed="rId11" cstate="print"/>
                     <a:srcRect/>
                     <a:stretch>
                       <a:fillRect/>
@@ -4004,7 +5941,7 @@
                     </pic:cNvPicPr>
                   </pic:nvPicPr>
                   <pic:blipFill>
-                    <a:blip r:embed="rId10" cstate="print"/>
+                    <a:blip r:embed="rId12" cstate="print"/>
                     <a:srcRect/>
                     <a:stretch>
                       <a:fillRect/>
@@ -4044,7 +5981,7 @@
           <w:sz w:val="32"/>
         </w:rPr>
       </w:pPr>
-      <w:bookmarkStart w:id="10" w:name="_Toc32594435"/>
+      <w:bookmarkStart w:id="10" w:name="_Toc11773"/>
       <w:r>
         <w:rPr>
           <w:sz w:val="32"/>
@@ -5333,7 +7270,7 @@
           <w:sz w:val="32"/>
         </w:rPr>
       </w:pPr>
-      <w:bookmarkStart w:id="11" w:name="_Toc32594436"/>
+      <w:bookmarkStart w:id="11" w:name="_Toc10840"/>
       <w:r>
         <w:rPr>
           <w:sz w:val="32"/>
@@ -6406,7 +8343,7 @@
           <w:sz w:val="32"/>
         </w:rPr>
       </w:pPr>
-      <w:bookmarkStart w:id="12" w:name="_Toc32594437"/>
+      <w:bookmarkStart w:id="12" w:name="_Toc19715"/>
       <w:r>
         <w:rPr>
           <w:sz w:val="32"/>
@@ -6683,7 +8620,7 @@
           <w:sz w:val="32"/>
         </w:rPr>
       </w:pPr>
-      <w:bookmarkStart w:id="13" w:name="_Toc32594438"/>
+      <w:bookmarkStart w:id="13" w:name="_Toc8250"/>
       <w:r>
         <w:rPr>
           <w:sz w:val="32"/>
@@ -7069,7 +9006,7 @@
           <w:sz w:val="32"/>
         </w:rPr>
       </w:pPr>
-      <w:bookmarkStart w:id="14" w:name="_Toc32594439"/>
+      <w:bookmarkStart w:id="14" w:name="_Toc11683"/>
       <w:r>
         <w:rPr>
           <w:sz w:val="32"/>
@@ -7431,7 +9368,7 @@
           <w:sz w:val="32"/>
         </w:rPr>
       </w:pPr>
-      <w:bookmarkStart w:id="15" w:name="_Toc32594440"/>
+      <w:bookmarkStart w:id="15" w:name="_Toc1585"/>
       <w:r>
         <w:rPr>
           <w:sz w:val="32"/>
@@ -7685,7 +9622,7 @@
           <w:sz w:val="32"/>
         </w:rPr>
       </w:pPr>
-      <w:bookmarkStart w:id="16" w:name="_Toc32594441"/>
+      <w:bookmarkStart w:id="16" w:name="_Toc30809"/>
       <w:r>
         <w:rPr>
           <w:sz w:val="32"/>
@@ -8394,7 +10331,7 @@
           <w:sz w:val="32"/>
         </w:rPr>
       </w:pPr>
-      <w:bookmarkStart w:id="17" w:name="_Toc32594442"/>
+      <w:bookmarkStart w:id="17" w:name="_Toc29657"/>
       <w:r>
         <w:rPr>
           <w:sz w:val="32"/>
@@ -9676,7 +11613,7 @@
           <w:sz w:val="32"/>
         </w:rPr>
       </w:pPr>
-      <w:bookmarkStart w:id="18" w:name="_Toc32594443"/>
+      <w:bookmarkStart w:id="18" w:name="_Toc31519"/>
       <w:r>
         <w:rPr>
           <w:sz w:val="32"/>
@@ -10804,9 +12741,9 @@
         </w:rPr>
         <w:t>终端运行脚本后，</w:t>
       </w:r>
-      <w:bookmarkStart w:id="21" w:name="OLE_LINK5"/>
-      <w:bookmarkStart w:id="22" w:name="OLE_LINK4"/>
-      <w:bookmarkStart w:id="23" w:name="OLE_LINK6"/>
+      <w:bookmarkStart w:id="21" w:name="OLE_LINK4"/>
+      <w:bookmarkStart w:id="22" w:name="OLE_LINK6"/>
+      <w:bookmarkStart w:id="23" w:name="OLE_LINK5"/>
       <w:r>
         <w:t>tgPropertyName</w:t>
       </w:r>
@@ -10876,9 +12813,9 @@
         </w:rPr>
       </w:pPr>
       <w:bookmarkStart w:id="24" w:name="OLE_LINK3"/>
-      <w:bookmarkStart w:id="25" w:name="_Toc32594444"/>
-      <w:bookmarkStart w:id="26" w:name="OLE_LINK8"/>
-      <w:bookmarkStart w:id="27" w:name="OLE_LINK7"/>
+      <w:bookmarkStart w:id="25" w:name="_Toc26855"/>
+      <w:bookmarkStart w:id="26" w:name="OLE_LINK7"/>
+      <w:bookmarkStart w:id="27" w:name="OLE_LINK8"/>
       <w:r>
         <w:rPr>
           <w:sz w:val="32"/>
@@ -10995,9 +12932,9 @@
           <w:sz w:val="32"/>
         </w:rPr>
       </w:pPr>
-      <w:bookmarkStart w:id="30" w:name="_Toc32594445"/>
-      <w:bookmarkStart w:id="31" w:name="OLE_LINK11"/>
-      <w:bookmarkStart w:id="32" w:name="OLE_LINK12"/>
+      <w:bookmarkStart w:id="30" w:name="_Toc500"/>
+      <w:bookmarkStart w:id="31" w:name="OLE_LINK12"/>
+      <w:bookmarkStart w:id="32" w:name="OLE_LINK11"/>
       <w:r>
         <w:rPr>
           <w:sz w:val="32"/>
@@ -11029,9 +12966,9 @@
         <w:pStyle w:val="25"/>
         <w:ind w:left="840" w:firstLine="0" w:firstLineChars="0"/>
       </w:pPr>
-      <w:bookmarkStart w:id="33" w:name="OLE_LINK25"/>
-      <w:bookmarkStart w:id="34" w:name="OLE_LINK24"/>
-      <w:bookmarkStart w:id="35" w:name="OLE_LINK26"/>
+      <w:bookmarkStart w:id="33" w:name="OLE_LINK24"/>
+      <w:bookmarkStart w:id="34" w:name="OLE_LINK26"/>
+      <w:bookmarkStart w:id="35" w:name="OLE_LINK25"/>
       <w:r>
         <w:t>UpdatePlanTime("</w:t>
       </w:r>
@@ -11064,10 +13001,10 @@
       <w:r>
         <w:t>”</w:t>
       </w:r>
-      <w:bookmarkStart w:id="39" w:name="OLE_LINK19"/>
-      <w:bookmarkStart w:id="40" w:name="OLE_LINK20"/>
-      <w:bookmarkStart w:id="41" w:name="OLE_LINK18"/>
-      <w:bookmarkStart w:id="42" w:name="OLE_LINK21"/>
+      <w:bookmarkStart w:id="39" w:name="OLE_LINK21"/>
+      <w:bookmarkStart w:id="40" w:name="OLE_LINK18"/>
+      <w:bookmarkStart w:id="41" w:name="OLE_LINK19"/>
+      <w:bookmarkStart w:id="42" w:name="OLE_LINK20"/>
       <w:r>
         <w:rPr>
           <w:rFonts w:ascii="新宋体" w:hAnsi="新宋体" w:cs="新宋体"/>
@@ -11331,7 +13268,7 @@
           <w:sz w:val="32"/>
         </w:rPr>
       </w:pPr>
-      <w:bookmarkStart w:id="45" w:name="_Toc32594446"/>
+      <w:bookmarkStart w:id="45" w:name="_Toc2065"/>
       <w:r>
         <w:rPr>
           <w:rFonts w:hint="eastAsia"/>
@@ -11553,7 +13490,7 @@
           <w:sz w:val="32"/>
         </w:rPr>
       </w:pPr>
-      <w:bookmarkStart w:id="48" w:name="_Toc32594447"/>
+      <w:bookmarkStart w:id="48" w:name="_Toc22682"/>
       <w:r>
         <w:rPr>
           <w:rFonts w:hint="eastAsia"/>
@@ -11737,8 +13674,8 @@
           <w:sz w:val="32"/>
         </w:rPr>
       </w:pPr>
-      <w:bookmarkStart w:id="49" w:name="_Toc32594448"/>
-      <w:bookmarkStart w:id="50" w:name="_Hlk436314360"/>
+      <w:bookmarkStart w:id="49" w:name="_Hlk436314360"/>
+      <w:bookmarkStart w:id="50" w:name="_Toc31315"/>
       <w:r>
         <w:rPr>
           <w:rFonts w:hint="eastAsia"/>
@@ -11923,7 +13860,7 @@
           <w:sz w:val="32"/>
         </w:rPr>
       </w:pPr>
-      <w:bookmarkStart w:id="51" w:name="_Toc32594449"/>
+      <w:bookmarkStart w:id="51" w:name="_Toc26456"/>
       <w:r>
         <w:rPr>
           <w:rFonts w:hint="eastAsia"/>
@@ -12141,7 +14078,7 @@
           <w:sz w:val="32"/>
         </w:rPr>
       </w:pPr>
-      <w:bookmarkStart w:id="52" w:name="_Toc32594450"/>
+      <w:bookmarkStart w:id="52" w:name="_Toc17706"/>
       <w:r>
         <w:rPr>
           <w:sz w:val="32"/>
@@ -12327,7 +14264,7 @@
           <w:sz w:val="32"/>
         </w:rPr>
       </w:pPr>
-      <w:bookmarkStart w:id="53" w:name="_Toc32594451"/>
+      <w:bookmarkStart w:id="53" w:name="_Toc10948"/>
       <w:r>
         <w:rPr>
           <w:sz w:val="32"/>
@@ -12519,7 +14456,7 @@
           <w:sz w:val="32"/>
         </w:rPr>
       </w:pPr>
-      <w:bookmarkStart w:id="54" w:name="_Toc32594452"/>
+      <w:bookmarkStart w:id="54" w:name="_Toc29618"/>
       <w:r>
         <w:rPr>
           <w:sz w:val="32"/>
@@ -12886,7 +14823,7 @@
           <w:sz w:val="32"/>
         </w:rPr>
       </w:pPr>
-      <w:bookmarkStart w:id="55" w:name="_Toc32594453"/>
+      <w:bookmarkStart w:id="55" w:name="_Toc1761"/>
       <w:r>
         <w:rPr>
           <w:sz w:val="32"/>
@@ -13166,7 +15103,7 @@
           <w:sz w:val="32"/>
         </w:rPr>
       </w:pPr>
-      <w:bookmarkStart w:id="56" w:name="_Toc32594454"/>
+      <w:bookmarkStart w:id="56" w:name="_Toc12763"/>
       <w:r>
         <w:rPr>
           <w:sz w:val="32"/>
@@ -13493,7 +15430,7 @@
           <w:sz w:val="32"/>
         </w:rPr>
       </w:pPr>
-      <w:bookmarkStart w:id="57" w:name="_Toc32594455"/>
+      <w:bookmarkStart w:id="57" w:name="_Toc14350"/>
       <w:r>
         <w:rPr>
           <w:sz w:val="32"/>
@@ -13851,13 +15788,909 @@
         </w:rPr>
         <w:t>{"tgID":"1BA9A2E2-6537-4866-8759-B1B01CF7F561","tgName":"安全检查作业组","userData":"data"}</w:t>
       </w:r>
-      <w:bookmarkStart w:id="58" w:name="_GoBack"/>
+    </w:p>
+    <w:p>
+      <w:pPr>
+        <w:pStyle w:val="25"/>
+        <w:numPr>
+          <w:numId w:val="0"/>
+        </w:numPr>
+        <w:ind w:left="420" w:leftChars="0"/>
+      </w:pPr>
+    </w:p>
+    <w:p>
+      <w:pPr>
+        <w:pStyle w:val="2"/>
+        <w:numPr>
+          <w:ilvl w:val="1"/>
+          <w:numId w:val="1"/>
+        </w:numPr>
+        <w:rPr>
+          <w:sz w:val="32"/>
+        </w:rPr>
+      </w:pPr>
+      <w:bookmarkStart w:id="58" w:name="_Toc12804"/>
+      <w:r>
+        <w:rPr>
+          <w:rFonts w:hint="default" w:eastAsia="Segoe UI" w:cs="Segoe UI" w:asciiTheme="minorAscii" w:hAnsiTheme="minorAscii"/>
+          <w:i w:val="0"/>
+          <w:iCs w:val="0"/>
+          <w:caps w:val="0"/>
+          <w:color w:val="1C1E21"/>
+          <w:spacing w:val="0"/>
+          <w:sz w:val="32"/>
+          <w:szCs w:val="32"/>
+        </w:rPr>
+        <w:t>BatchModifySameNameActivityActor</w:t>
+      </w:r>
       <w:bookmarkEnd w:id="58"/>
     </w:p>
+    <w:p>
+      <w:pPr>
+        <w:pStyle w:val="25"/>
+        <w:numPr>
+          <w:ilvl w:val="0"/>
+          <w:numId w:val="2"/>
+        </w:numPr>
+        <w:ind w:firstLineChars="0"/>
+      </w:pPr>
+      <w:r>
+        <w:rPr>
+          <w:rFonts w:hint="eastAsia"/>
+        </w:rPr>
+        <w:t>函数原型：</w:t>
+      </w:r>
+    </w:p>
+    <w:p>
+      <w:pPr>
+        <w:pStyle w:val="25"/>
+        <w:ind w:left="840" w:firstLine="0" w:firstLineChars="0"/>
+      </w:pPr>
+      <w:r>
+        <w:rPr>
+          <w:rFonts w:hint="default" w:eastAsia="Segoe UI" w:cs="Segoe UI" w:asciiTheme="minorAscii" w:hAnsiTheme="minorAscii"/>
+          <w:i w:val="0"/>
+          <w:iCs w:val="0"/>
+          <w:caps w:val="0"/>
+          <w:color w:val="1C1E21"/>
+          <w:spacing w:val="0"/>
+          <w:sz w:val="21"/>
+          <w:szCs w:val="21"/>
+        </w:rPr>
+        <w:t>BatchModifySameNameActivityActor</w:t>
+      </w:r>
+      <w:r>
+        <w:rPr>
+          <w:rFonts w:hint="eastAsia"/>
+        </w:rPr>
+        <w:t>(</w:t>
+      </w:r>
+      <w:r>
+        <w:t>“</w:t>
+      </w:r>
+      <w:r>
+        <w:rPr>
+          <w:rFonts w:hint="eastAsia"/>
+        </w:rPr>
+        <w:t>_activityEntityName</w:t>
+      </w:r>
+      <w:r>
+        <w:t>”</w:t>
+      </w:r>
+      <w:r>
+        <w:rPr>
+          <w:rFonts w:hint="eastAsia"/>
+        </w:rPr>
+        <w:t>,</w:t>
+      </w:r>
+      <w:r>
+        <w:t>”</w:t>
+      </w:r>
+      <w:r>
+        <w:rPr>
+          <w:rFonts w:hint="eastAsia"/>
+        </w:rPr>
+        <w:t>_taskGroupPropertyName</w:t>
+      </w:r>
+      <w:r>
+        <w:t>”</w:t>
+      </w:r>
+      <w:r>
+        <w:rPr>
+          <w:rFonts w:hint="eastAsia"/>
+        </w:rPr>
+        <w:t>,</w:t>
+      </w:r>
+      <w:r>
+        <w:t>”</w:t>
+      </w:r>
+      <w:r>
+        <w:rPr>
+          <w:rFonts w:hint="eastAsia"/>
+        </w:rPr>
+        <w:t>_updateType</w:t>
+      </w:r>
+      <w:r>
+        <w:t>”</w:t>
+      </w:r>
+      <w:r>
+        <w:rPr>
+          <w:rFonts w:hint="eastAsia"/>
+        </w:rPr>
+        <w:t>)</w:t>
+      </w:r>
+    </w:p>
+    <w:p>
+      <w:pPr>
+        <w:pStyle w:val="25"/>
+        <w:numPr>
+          <w:ilvl w:val="0"/>
+          <w:numId w:val="2"/>
+        </w:numPr>
+        <w:ind w:firstLineChars="0"/>
+      </w:pPr>
+      <w:r>
+        <w:rPr>
+          <w:rFonts w:hint="eastAsia"/>
+        </w:rPr>
+        <w:t>函数描述：</w:t>
+      </w:r>
+    </w:p>
+    <w:p>
+      <w:pPr>
+        <w:pStyle w:val="25"/>
+        <w:ind w:left="840" w:firstLine="0" w:firstLineChars="0"/>
+      </w:pPr>
+      <w:r>
+        <w:rPr>
+          <w:rFonts w:hint="eastAsia"/>
+          <w:lang w:val="en-US" w:eastAsia="zh-CN"/>
+        </w:rPr>
+        <w:t>批量</w:t>
+      </w:r>
+      <w:r>
+        <w:rPr>
+          <w:rFonts w:hint="eastAsia"/>
+        </w:rPr>
+        <w:t>修改业务流程中指定活动实例参与者人员，可以在业务流程的初始活动、业务活动和条件逻辑活动完成事件后中调用。同一事件可以多次调用此函数，函数之间用分号隔开。</w:t>
+      </w:r>
+    </w:p>
+    <w:p>
+      <w:pPr>
+        <w:pStyle w:val="25"/>
+        <w:numPr>
+          <w:ilvl w:val="0"/>
+          <w:numId w:val="2"/>
+        </w:numPr>
+        <w:ind w:firstLineChars="0"/>
+      </w:pPr>
+      <w:r>
+        <w:rPr>
+          <w:rFonts w:hint="eastAsia"/>
+        </w:rPr>
+        <w:t>参数说明：</w:t>
+      </w:r>
+    </w:p>
+    <w:p>
+      <w:pPr>
+        <w:pStyle w:val="25"/>
+        <w:numPr>
+          <w:ilvl w:val="1"/>
+          <w:numId w:val="2"/>
+        </w:numPr>
+        <w:ind w:firstLineChars="0"/>
+      </w:pPr>
+      <w:r>
+        <w:rPr>
+          <w:rFonts w:hint="eastAsia"/>
+        </w:rPr>
+        <w:t>_activityEntityName：字符串类型，活动实例名。</w:t>
+      </w:r>
+    </w:p>
+    <w:p>
+      <w:pPr>
+        <w:pStyle w:val="25"/>
+        <w:numPr>
+          <w:ilvl w:val="1"/>
+          <w:numId w:val="2"/>
+        </w:numPr>
+        <w:ind w:firstLineChars="0"/>
+      </w:pPr>
+      <w:r>
+        <w:rPr>
+          <w:rFonts w:hint="eastAsia"/>
+        </w:rPr>
+        <w:t>_taskGroupPropertyName：字符串类型，作业组属性名，作业组属性类型可以为字符串、列表、可输入列表或多选列表，作业组属性的值（如果为列表，则为对应的显示值）即为指定的参与者人员的登录名或用户名。作业组属性的值可以包含多个人员，人员之间用逗号分隔。</w:t>
+      </w:r>
+    </w:p>
+    <w:p>
+      <w:pPr>
+        <w:pStyle w:val="25"/>
+        <w:numPr>
+          <w:ilvl w:val="1"/>
+          <w:numId w:val="2"/>
+        </w:numPr>
+        <w:ind w:firstLineChars="0"/>
+      </w:pPr>
+      <w:r>
+        <w:rPr>
+          <w:rFonts w:hint="eastAsia"/>
+        </w:rPr>
+        <w:t>_updateType：字符串类型，更新类型，为</w:t>
+      </w:r>
+      <w:r>
+        <w:t>”</w:t>
+      </w:r>
+      <w:r>
+        <w:rPr>
+          <w:rFonts w:hint="eastAsia"/>
+        </w:rPr>
+        <w:t>Update</w:t>
+      </w:r>
+      <w:r>
+        <w:t>”</w:t>
+      </w:r>
+      <w:r>
+        <w:rPr>
+          <w:rFonts w:hint="eastAsia"/>
+        </w:rPr>
+        <w:t>或</w:t>
+      </w:r>
+      <w:r>
+        <w:t>”</w:t>
+      </w:r>
+      <w:r>
+        <w:rPr>
+          <w:rFonts w:hint="eastAsia"/>
+        </w:rPr>
+        <w:t>Add</w:t>
+      </w:r>
+      <w:r>
+        <w:t>”</w:t>
+      </w:r>
+      <w:r>
+        <w:rPr>
+          <w:rFonts w:hint="eastAsia"/>
+        </w:rPr>
+        <w:t>，其中</w:t>
+      </w:r>
+      <w:r>
+        <w:t>”</w:t>
+      </w:r>
+      <w:r>
+        <w:rPr>
+          <w:rFonts w:hint="eastAsia"/>
+        </w:rPr>
+        <w:t>Update</w:t>
+      </w:r>
+      <w:r>
+        <w:t>”</w:t>
+      </w:r>
+      <w:r>
+        <w:rPr>
+          <w:rFonts w:hint="eastAsia"/>
+        </w:rPr>
+        <w:t>表示更新，会删除以前的参与者人员和参与者角色，</w:t>
+      </w:r>
+      <w:r>
+        <w:t>”</w:t>
+      </w:r>
+      <w:r>
+        <w:rPr>
+          <w:rFonts w:hint="eastAsia"/>
+        </w:rPr>
+        <w:t>Add</w:t>
+      </w:r>
+      <w:r>
+        <w:t>”</w:t>
+      </w:r>
+      <w:r>
+        <w:rPr>
+          <w:rFonts w:hint="eastAsia"/>
+        </w:rPr>
+        <w:t>表示增加，以前的参与者人员和参与者角色仍然有效。</w:t>
+      </w:r>
+    </w:p>
+    <w:p>
+      <w:pPr>
+        <w:pStyle w:val="25"/>
+        <w:numPr>
+          <w:ilvl w:val="0"/>
+          <w:numId w:val="2"/>
+        </w:numPr>
+        <w:ind w:firstLineChars="0"/>
+      </w:pPr>
+      <w:r>
+        <w:rPr>
+          <w:rFonts w:hint="eastAsia"/>
+        </w:rPr>
+        <w:t>注意：</w:t>
+      </w:r>
+    </w:p>
+    <w:p>
+      <w:pPr>
+        <w:pStyle w:val="25"/>
+        <w:ind w:left="840" w:firstLine="0" w:firstLineChars="0"/>
+      </w:pPr>
+      <w:r>
+        <w:rPr>
+          <w:rFonts w:hint="eastAsia"/>
+        </w:rPr>
+        <w:t>作业组属性名参数不验证正确与否。</w:t>
+      </w:r>
+    </w:p>
+    <w:p>
+      <w:pPr>
+        <w:pStyle w:val="25"/>
+        <w:numPr>
+          <w:ilvl w:val="0"/>
+          <w:numId w:val="2"/>
+        </w:numPr>
+        <w:ind w:firstLineChars="0"/>
+      </w:pPr>
+      <w:r>
+        <w:rPr>
+          <w:rFonts w:hint="eastAsia"/>
+        </w:rPr>
+        <w:t>例子：</w:t>
+      </w:r>
+    </w:p>
+    <w:p>
+      <w:pPr>
+        <w:pStyle w:val="25"/>
+        <w:numPr>
+          <w:ilvl w:val="1"/>
+          <w:numId w:val="2"/>
+        </w:numPr>
+        <w:ind w:firstLineChars="0"/>
+      </w:pPr>
+      <w:r>
+        <w:rPr>
+          <w:rFonts w:hint="default" w:eastAsia="Segoe UI" w:cs="Segoe UI" w:asciiTheme="minorAscii" w:hAnsiTheme="minorAscii"/>
+          <w:i w:val="0"/>
+          <w:iCs w:val="0"/>
+          <w:caps w:val="0"/>
+          <w:color w:val="1C1E21"/>
+          <w:spacing w:val="0"/>
+          <w:sz w:val="21"/>
+          <w:szCs w:val="21"/>
+        </w:rPr>
+        <w:t>BatchModifySameNameActivityActor</w:t>
+      </w:r>
+      <w:r>
+        <w:rPr>
+          <w:rFonts w:hint="eastAsia"/>
+        </w:rPr>
+        <w:t>("设备维护员执行","设备维护员执行人","Update")</w:t>
+      </w:r>
+    </w:p>
+    <w:p>
+      <w:pPr>
+        <w:pStyle w:val="25"/>
+        <w:numPr>
+          <w:ilvl w:val="1"/>
+          <w:numId w:val="2"/>
+        </w:numPr>
+        <w:ind w:firstLineChars="0"/>
+      </w:pPr>
+      <w:r>
+        <w:rPr>
+          <w:rFonts w:hint="default" w:eastAsia="Segoe UI" w:cs="Segoe UI" w:asciiTheme="minorAscii" w:hAnsiTheme="minorAscii"/>
+          <w:i w:val="0"/>
+          <w:iCs w:val="0"/>
+          <w:caps w:val="0"/>
+          <w:color w:val="1C1E21"/>
+          <w:spacing w:val="0"/>
+          <w:sz w:val="21"/>
+          <w:szCs w:val="21"/>
+        </w:rPr>
+        <w:t>BatchModifySameNameActivityActor</w:t>
+      </w:r>
+      <w:r>
+        <w:rPr>
+          <w:rFonts w:hint="eastAsia"/>
+        </w:rPr>
+        <w:t>("设备维护员执行","设备维护员执行人","Add")</w:t>
+      </w:r>
+    </w:p>
+    <w:p>
+      <w:pPr>
+        <w:pStyle w:val="2"/>
+        <w:numPr>
+          <w:ilvl w:val="1"/>
+          <w:numId w:val="1"/>
+        </w:numPr>
+        <w:rPr>
+          <w:sz w:val="32"/>
+        </w:rPr>
+      </w:pPr>
+      <w:bookmarkStart w:id="59" w:name="_Toc30879"/>
+      <w:r>
+        <w:rPr>
+          <w:rFonts w:hint="default" w:eastAsia="Segoe UI" w:cs="Segoe UI" w:asciiTheme="minorAscii" w:hAnsiTheme="minorAscii"/>
+          <w:i w:val="0"/>
+          <w:iCs w:val="0"/>
+          <w:caps w:val="0"/>
+          <w:color w:val="1C1E21"/>
+          <w:spacing w:val="0"/>
+          <w:sz w:val="32"/>
+          <w:szCs w:val="32"/>
+        </w:rPr>
+        <w:t>OpertingAsset</w:t>
+      </w:r>
+      <w:bookmarkEnd w:id="59"/>
+    </w:p>
+    <w:p>
+      <w:pPr>
+        <w:pStyle w:val="25"/>
+        <w:numPr>
+          <w:ilvl w:val="0"/>
+          <w:numId w:val="2"/>
+        </w:numPr>
+        <w:ind w:firstLineChars="0"/>
+      </w:pPr>
+      <w:r>
+        <w:rPr>
+          <w:rFonts w:hint="eastAsia"/>
+        </w:rPr>
+        <w:t>函数原型：</w:t>
+      </w:r>
+    </w:p>
+    <w:p>
+      <w:pPr>
+        <w:pStyle w:val="25"/>
+        <w:ind w:left="840" w:firstLine="0" w:firstLineChars="0"/>
+      </w:pPr>
+      <w:r>
+        <w:rPr>
+          <w:rFonts w:hint="default" w:ascii="Calibri" w:hAnsi="Calibri" w:eastAsia="Segoe UI" w:cs="Calibri"/>
+          <w:i w:val="0"/>
+          <w:iCs w:val="0"/>
+          <w:caps w:val="0"/>
+          <w:color w:val="1C1E21"/>
+          <w:spacing w:val="0"/>
+          <w:sz w:val="21"/>
+          <w:szCs w:val="21"/>
+        </w:rPr>
+        <w:t>OpertingAsset("move",'</w:t>
+      </w:r>
+      <w:r>
+        <w:rPr>
+          <w:rFonts w:hint="eastAsia"/>
+        </w:rPr>
+        <w:t>_taskGroupPropertyName</w:t>
+      </w:r>
+      <w:r>
+        <w:rPr>
+          <w:rFonts w:hint="eastAsia"/>
+          <w:lang w:val="en-US" w:eastAsia="zh-CN"/>
+        </w:rPr>
+        <w:t>_</w:t>
+      </w:r>
+      <w:r>
+        <w:rPr>
+          <w:rFonts w:hint="eastAsia" w:ascii="Calibri" w:hAnsi="Calibri" w:eastAsia="宋体" w:cs="Calibri"/>
+          <w:i w:val="0"/>
+          <w:iCs w:val="0"/>
+          <w:caps w:val="0"/>
+          <w:color w:val="1C1E21"/>
+          <w:spacing w:val="0"/>
+          <w:sz w:val="21"/>
+          <w:szCs w:val="21"/>
+          <w:lang w:val="en-US" w:eastAsia="zh-CN"/>
+        </w:rPr>
+        <w:t>assetname</w:t>
+      </w:r>
+      <w:r>
+        <w:rPr>
+          <w:rFonts w:hint="default" w:ascii="Calibri" w:hAnsi="Calibri" w:eastAsia="Segoe UI" w:cs="Calibri"/>
+          <w:i w:val="0"/>
+          <w:iCs w:val="0"/>
+          <w:caps w:val="0"/>
+          <w:color w:val="1C1E21"/>
+          <w:spacing w:val="0"/>
+          <w:sz w:val="21"/>
+          <w:szCs w:val="21"/>
+        </w:rPr>
+        <w:t>','</w:t>
+      </w:r>
+      <w:r>
+        <w:rPr>
+          <w:rFonts w:hint="eastAsia"/>
+        </w:rPr>
+        <w:t>_taskGroupPropertyName</w:t>
+      </w:r>
+      <w:r>
+        <w:rPr>
+          <w:rFonts w:hint="eastAsia"/>
+          <w:lang w:val="en-US" w:eastAsia="zh-CN"/>
+        </w:rPr>
+        <w:t>_</w:t>
+      </w:r>
+      <w:r>
+        <w:rPr>
+          <w:rFonts w:hint="eastAsia" w:ascii="Calibri" w:hAnsi="Calibri" w:eastAsia="宋体" w:cs="Calibri"/>
+          <w:i w:val="0"/>
+          <w:iCs w:val="0"/>
+          <w:caps w:val="0"/>
+          <w:color w:val="1C1E21"/>
+          <w:spacing w:val="0"/>
+          <w:sz w:val="21"/>
+          <w:szCs w:val="21"/>
+          <w:lang w:val="en-US" w:eastAsia="zh-CN"/>
+        </w:rPr>
+        <w:t>Newfathername</w:t>
+      </w:r>
+      <w:r>
+        <w:rPr>
+          <w:rFonts w:hint="default" w:ascii="Calibri" w:hAnsi="Calibri" w:eastAsia="Segoe UI" w:cs="Calibri"/>
+          <w:i w:val="0"/>
+          <w:iCs w:val="0"/>
+          <w:caps w:val="0"/>
+          <w:color w:val="1C1E21"/>
+          <w:spacing w:val="0"/>
+          <w:sz w:val="21"/>
+          <w:szCs w:val="21"/>
+        </w:rPr>
+        <w:t>')</w:t>
+      </w:r>
+    </w:p>
+    <w:p>
+      <w:pPr>
+        <w:pStyle w:val="25"/>
+        <w:numPr>
+          <w:ilvl w:val="0"/>
+          <w:numId w:val="2"/>
+        </w:numPr>
+        <w:ind w:firstLineChars="0"/>
+      </w:pPr>
+      <w:r>
+        <w:rPr>
+          <w:rFonts w:hint="eastAsia"/>
+        </w:rPr>
+        <w:t>函数描述：</w:t>
+      </w:r>
+    </w:p>
+    <w:p>
+      <w:pPr>
+        <w:pStyle w:val="25"/>
+        <w:ind w:left="840" w:firstLine="0" w:firstLineChars="0"/>
+      </w:pPr>
+      <w:r>
+        <w:rPr>
+          <w:rFonts w:hint="eastAsia" w:asciiTheme="minorEastAsia" w:hAnsiTheme="minorEastAsia" w:eastAsiaTheme="minorEastAsia" w:cstheme="minorEastAsia"/>
+          <w:i w:val="0"/>
+          <w:iCs w:val="0"/>
+          <w:caps w:val="0"/>
+          <w:color w:val="1C1E21"/>
+          <w:spacing w:val="0"/>
+          <w:sz w:val="21"/>
+          <w:szCs w:val="21"/>
+        </w:rPr>
+        <w:t>将资产树上的某个资产转移到其他资产下</w:t>
+      </w:r>
+      <w:r>
+        <w:rPr>
+          <w:rFonts w:hint="eastAsia"/>
+        </w:rPr>
+        <w:t>，可以在业务流程的初始活动、业务活动和条件逻辑活动完成事件后中调用。同一事件可以多次调用此函数，函数之间用分号隔开。</w:t>
+      </w:r>
+    </w:p>
+    <w:p>
+      <w:pPr>
+        <w:pStyle w:val="25"/>
+        <w:numPr>
+          <w:ilvl w:val="0"/>
+          <w:numId w:val="2"/>
+        </w:numPr>
+        <w:ind w:firstLineChars="0"/>
+      </w:pPr>
+      <w:r>
+        <w:rPr>
+          <w:rFonts w:hint="eastAsia"/>
+        </w:rPr>
+        <w:t>参数说明：</w:t>
+      </w:r>
+    </w:p>
+    <w:p>
+      <w:pPr>
+        <w:pStyle w:val="25"/>
+        <w:numPr>
+          <w:ilvl w:val="1"/>
+          <w:numId w:val="2"/>
+        </w:numPr>
+        <w:ind w:firstLineChars="0"/>
+      </w:pPr>
+      <w:r>
+        <w:rPr>
+          <w:rFonts w:hint="default" w:ascii="Calibri" w:hAnsi="Calibri" w:eastAsia="Segoe UI" w:cs="Calibri"/>
+          <w:i w:val="0"/>
+          <w:iCs w:val="0"/>
+          <w:caps w:val="0"/>
+          <w:color w:val="1C1E21"/>
+          <w:spacing w:val="0"/>
+          <w:sz w:val="21"/>
+          <w:szCs w:val="21"/>
+        </w:rPr>
+        <w:t>move</w:t>
+      </w:r>
+      <w:r>
+        <w:rPr>
+          <w:rFonts w:hint="eastAsia"/>
+        </w:rPr>
+        <w:t>：字符串类型，</w:t>
+      </w:r>
+      <w:r>
+        <w:rPr>
+          <w:rFonts w:hint="eastAsia"/>
+          <w:lang w:val="en-US" w:eastAsia="zh-CN"/>
+        </w:rPr>
+        <w:t>操作类型</w:t>
+      </w:r>
+      <w:r>
+        <w:rPr>
+          <w:rFonts w:hint="eastAsia"/>
+        </w:rPr>
+        <w:t>。</w:t>
+      </w:r>
+    </w:p>
+    <w:p>
+      <w:pPr>
+        <w:pStyle w:val="25"/>
+        <w:numPr>
+          <w:ilvl w:val="1"/>
+          <w:numId w:val="2"/>
+        </w:numPr>
+        <w:ind w:firstLineChars="0"/>
+      </w:pPr>
+      <w:r>
+        <w:rPr>
+          <w:rFonts w:hint="eastAsia"/>
+        </w:rPr>
+        <w:t>_taskGroupPropertyName</w:t>
+      </w:r>
+      <w:r>
+        <w:rPr>
+          <w:rFonts w:hint="eastAsia"/>
+          <w:lang w:val="en-US" w:eastAsia="zh-CN"/>
+        </w:rPr>
+        <w:t>_</w:t>
+      </w:r>
+      <w:r>
+        <w:rPr>
+          <w:rFonts w:hint="eastAsia" w:ascii="Calibri" w:hAnsi="Calibri" w:eastAsia="宋体" w:cs="Calibri"/>
+          <w:i w:val="0"/>
+          <w:iCs w:val="0"/>
+          <w:caps w:val="0"/>
+          <w:color w:val="1C1E21"/>
+          <w:spacing w:val="0"/>
+          <w:sz w:val="21"/>
+          <w:szCs w:val="21"/>
+          <w:lang w:val="en-US" w:eastAsia="zh-CN"/>
+        </w:rPr>
+        <w:t>assetname</w:t>
+      </w:r>
+      <w:r>
+        <w:rPr>
+          <w:rFonts w:hint="eastAsia"/>
+        </w:rPr>
+        <w:t>：字符串类型，作业组属性名，作业组属性类型为字符串，作业组属性的值</w:t>
+      </w:r>
+      <w:r>
+        <w:rPr>
+          <w:rFonts w:hint="eastAsia"/>
+          <w:lang w:val="en-US" w:eastAsia="zh-CN"/>
+        </w:rPr>
+        <w:t>即为要移动的资产全路径名称</w:t>
+      </w:r>
+      <w:r>
+        <w:rPr>
+          <w:rFonts w:hint="eastAsia"/>
+        </w:rPr>
+        <w:t>。</w:t>
+      </w:r>
+    </w:p>
+    <w:p>
+      <w:pPr>
+        <w:pStyle w:val="25"/>
+        <w:numPr>
+          <w:ilvl w:val="1"/>
+          <w:numId w:val="2"/>
+        </w:numPr>
+        <w:ind w:firstLineChars="0"/>
+      </w:pPr>
+      <w:r>
+        <w:rPr>
+          <w:rFonts w:hint="eastAsia"/>
+        </w:rPr>
+        <w:t>_taskGroupPropertyName</w:t>
+      </w:r>
+      <w:r>
+        <w:rPr>
+          <w:rFonts w:hint="eastAsia"/>
+          <w:lang w:val="en-US" w:eastAsia="zh-CN"/>
+        </w:rPr>
+        <w:t>_</w:t>
+      </w:r>
+      <w:r>
+        <w:rPr>
+          <w:rFonts w:hint="eastAsia" w:ascii="Calibri" w:hAnsi="Calibri" w:eastAsia="宋体" w:cs="Calibri"/>
+          <w:i w:val="0"/>
+          <w:iCs w:val="0"/>
+          <w:caps w:val="0"/>
+          <w:color w:val="1C1E21"/>
+          <w:spacing w:val="0"/>
+          <w:sz w:val="21"/>
+          <w:szCs w:val="21"/>
+          <w:lang w:val="en-US" w:eastAsia="zh-CN"/>
+        </w:rPr>
+        <w:t>Newfathername</w:t>
+      </w:r>
+      <w:r>
+        <w:rPr>
+          <w:rFonts w:hint="eastAsia"/>
+        </w:rPr>
+        <w:t>：字符串类型，作业组属性名，作业组属性类型为字符串，作业组属性的值</w:t>
+      </w:r>
+      <w:r>
+        <w:rPr>
+          <w:rFonts w:hint="eastAsia"/>
+          <w:lang w:val="en-US" w:eastAsia="zh-CN"/>
+        </w:rPr>
+        <w:t>即为移动后的父亲节点资产全路径名称</w:t>
+      </w:r>
+      <w:r>
+        <w:rPr>
+          <w:rFonts w:hint="eastAsia"/>
+        </w:rPr>
+        <w:t>。</w:t>
+      </w:r>
+    </w:p>
+    <w:p>
+      <w:pPr>
+        <w:pStyle w:val="25"/>
+        <w:numPr>
+          <w:ilvl w:val="0"/>
+          <w:numId w:val="2"/>
+        </w:numPr>
+        <w:ind w:firstLineChars="0"/>
+      </w:pPr>
+      <w:r>
+        <w:rPr>
+          <w:rFonts w:hint="eastAsia"/>
+        </w:rPr>
+        <w:t>注意：</w:t>
+      </w:r>
+    </w:p>
+    <w:p>
+      <w:pPr>
+        <w:pStyle w:val="25"/>
+        <w:ind w:left="840" w:firstLine="0" w:firstLineChars="0"/>
+      </w:pPr>
+      <w:r>
+        <w:rPr>
+          <w:rFonts w:hint="eastAsia"/>
+        </w:rPr>
+        <w:t>作业组属性名参数不验证正确与否</w:t>
+      </w:r>
+      <w:r>
+        <w:rPr>
+          <w:rFonts w:hint="eastAsia"/>
+          <w:lang w:eastAsia="zh-CN"/>
+        </w:rPr>
+        <w:t>。</w:t>
+      </w:r>
+      <w:r>
+        <w:rPr>
+          <w:rFonts w:hint="eastAsia"/>
+          <w:lang w:val="en-US" w:eastAsia="zh-CN"/>
+        </w:rPr>
+        <w:t>操作类型当前只支持移动，如果旧的父亲节点和新的父亲节点相同，则不支持</w:t>
+      </w:r>
+      <w:r>
+        <w:rPr>
+          <w:rFonts w:hint="eastAsia"/>
+        </w:rPr>
+        <w:t>。</w:t>
+      </w:r>
+    </w:p>
+    <w:p>
+      <w:pPr>
+        <w:pStyle w:val="25"/>
+        <w:numPr>
+          <w:ilvl w:val="0"/>
+          <w:numId w:val="2"/>
+        </w:numPr>
+        <w:ind w:firstLineChars="0"/>
+      </w:pPr>
+      <w:r>
+        <w:rPr>
+          <w:rFonts w:hint="eastAsia"/>
+        </w:rPr>
+        <w:t>例子：</w:t>
+      </w:r>
+    </w:p>
+    <w:p>
+      <w:pPr>
+        <w:pStyle w:val="25"/>
+        <w:numPr>
+          <w:ilvl w:val="1"/>
+          <w:numId w:val="2"/>
+        </w:numPr>
+        <w:ind w:firstLineChars="0"/>
+      </w:pPr>
+      <w:r>
+        <w:rPr>
+          <w:rFonts w:hint="default" w:ascii="Calibri" w:hAnsi="Calibri" w:eastAsia="Segoe UI" w:cs="Calibri"/>
+          <w:i w:val="0"/>
+          <w:iCs w:val="0"/>
+          <w:caps w:val="0"/>
+          <w:color w:val="1C1E21"/>
+          <w:spacing w:val="0"/>
+          <w:sz w:val="21"/>
+          <w:szCs w:val="21"/>
+        </w:rPr>
+        <w:t>OpertingAsset("move",'</w:t>
+      </w:r>
+      <w:r>
+        <w:rPr>
+          <w:rFonts w:hint="eastAsia" w:ascii="Calibri" w:hAnsi="Calibri" w:eastAsia="宋体" w:cs="Calibri"/>
+          <w:i w:val="0"/>
+          <w:iCs w:val="0"/>
+          <w:caps w:val="0"/>
+          <w:color w:val="1C1E21"/>
+          <w:spacing w:val="0"/>
+          <w:sz w:val="21"/>
+          <w:szCs w:val="21"/>
+          <w:lang w:val="en-US" w:eastAsia="zh-CN"/>
+        </w:rPr>
+        <w:t>资产名</w:t>
+      </w:r>
+      <w:r>
+        <w:rPr>
+          <w:rFonts w:hint="default" w:ascii="Calibri" w:hAnsi="Calibri" w:eastAsia="Segoe UI" w:cs="Calibri"/>
+          <w:i w:val="0"/>
+          <w:iCs w:val="0"/>
+          <w:caps w:val="0"/>
+          <w:color w:val="1C1E21"/>
+          <w:spacing w:val="0"/>
+          <w:sz w:val="21"/>
+          <w:szCs w:val="21"/>
+        </w:rPr>
+        <w:t>','</w:t>
+      </w:r>
+      <w:r>
+        <w:rPr>
+          <w:rFonts w:hint="eastAsia" w:ascii="Calibri" w:hAnsi="Calibri" w:eastAsia="宋体" w:cs="Calibri"/>
+          <w:i w:val="0"/>
+          <w:iCs w:val="0"/>
+          <w:caps w:val="0"/>
+          <w:color w:val="1C1E21"/>
+          <w:spacing w:val="0"/>
+          <w:sz w:val="21"/>
+          <w:szCs w:val="21"/>
+          <w:lang w:val="en-US" w:eastAsia="zh-CN"/>
+        </w:rPr>
+        <w:t>新父亲资产</w:t>
+      </w:r>
+      <w:r>
+        <w:rPr>
+          <w:rFonts w:hint="default" w:ascii="Calibri" w:hAnsi="Calibri" w:eastAsia="Segoe UI" w:cs="Calibri"/>
+          <w:i w:val="0"/>
+          <w:iCs w:val="0"/>
+          <w:caps w:val="0"/>
+          <w:color w:val="1C1E21"/>
+          <w:spacing w:val="0"/>
+          <w:sz w:val="21"/>
+          <w:szCs w:val="21"/>
+        </w:rPr>
+        <w:t>')</w:t>
+      </w:r>
+    </w:p>
     <w:sectPr>
-      <w:headerReference r:id="rId3" w:type="first"/>
-      <w:footerReference r:id="rId5" w:type="first"/>
-      <w:footerReference r:id="rId4" w:type="default"/>
+      <w:headerReference r:id="rId5" w:type="first"/>
+      <w:footerReference r:id="rId7" w:type="first"/>
+      <w:footerReference r:id="rId6" w:type="default"/>
       <w:pgSz w:w="11906" w:h="16838"/>
       <w:pgMar w:top="1440" w:right="1797" w:bottom="1440" w:left="1797" w:header="851" w:footer="992" w:gutter="0"/>
       <w:pgNumType w:start="1"/>
@@ -13963,6 +16796,62 @@
         <w:rFonts w:asciiTheme="majorHAnsi" w:hAnsiTheme="majorHAnsi"/>
         <w:lang w:val="zh-CN"/>
       </w:rPr>
+      <w:t>36</w:t>
+    </w:r>
+    <w:r>
+      <w:rPr>
+        <w:rFonts w:asciiTheme="majorHAnsi" w:hAnsiTheme="majorHAnsi"/>
+        <w:lang w:val="zh-CN"/>
+      </w:rPr>
+      <w:fldChar w:fldCharType="end"/>
+    </w:r>
+  </w:p>
+  <w:p>
+    <w:pPr>
+      <w:pStyle w:val="9"/>
+    </w:pPr>
+  </w:p>
+</w:ftr>
+</file>
+
+<file path=word/footer3.xml><?xml version="1.0" encoding="utf-8"?>
+<w:ftr xmlns:wpc="http://schemas.microsoft.com/office/word/2010/wordprocessingCanvas" xmlns:mc="http://schemas.openxmlformats.org/markup-compatibility/2006" xmlns:o="urn:schemas-microsoft-com:office:office" xmlns:r="http://schemas.openxmlformats.org/officeDocument/2006/relationships" xmlns:m="http://schemas.openxmlformats.org/officeDocument/2006/math" xmlns:v="urn:schemas-microsoft-com:vml" xmlns:wp14="http://schemas.microsoft.com/office/word/2010/wordprocessingDrawing" xmlns:wp="http://schemas.openxmlformats.org/drawingml/2006/wordprocessingDrawing" xmlns:w10="urn:schemas-microsoft-com:office:word" xmlns:w="http://schemas.openxmlformats.org/wordprocessingml/2006/main" xmlns:w14="http://schemas.microsoft.com/office/word/2010/wordml" xmlns:w15="http://schemas.microsoft.com/office/word/2012/wordml" xmlns:wpg="http://schemas.microsoft.com/office/word/2010/wordprocessingGroup" xmlns:wpi="http://schemas.microsoft.com/office/word/2010/wordprocessingInk" xmlns:wne="http://schemas.microsoft.com/office/word/2006/wordml" xmlns:wps="http://schemas.microsoft.com/office/word/2010/wordprocessingShape" xmlns:wpsCustomData="http://www.wps.cn/officeDocument/2013/wpsCustomData" mc:Ignorable="w14 w15 wp14">
+  <w:p>
+    <w:pPr>
+      <w:pStyle w:val="9"/>
+      <w:pBdr>
+        <w:top w:val="thinThickSmallGap" w:color="622423" w:themeColor="accent2" w:themeShade="7F" w:sz="24" w:space="1"/>
+      </w:pBdr>
+      <w:rPr>
+        <w:rFonts w:asciiTheme="majorHAnsi" w:hAnsiTheme="majorHAnsi"/>
+      </w:rPr>
+    </w:pPr>
+    <w:r>
+      <w:rPr>
+        <w:rFonts w:hint="eastAsia" w:asciiTheme="majorHAnsi" w:hAnsiTheme="majorHAnsi"/>
+      </w:rPr>
+      <w:t>上海艾动信息科技有限公司</w:t>
+    </w:r>
+    <w:r>
+      <w:rPr>
+        <w:rFonts w:asciiTheme="majorHAnsi" w:hAnsiTheme="majorHAnsi"/>
+      </w:rPr>
+      <w:ptab w:relativeTo="margin" w:alignment="right" w:leader="none"/>
+    </w:r>
+    <w:r>
+      <w:fldChar w:fldCharType="begin"/>
+    </w:r>
+    <w:r>
+      <w:instrText xml:space="preserve"> PAGE   \* MERGEFORMAT </w:instrText>
+    </w:r>
+    <w:r>
+      <w:fldChar w:fldCharType="separate"/>
+    </w:r>
+    <w:r>
+      <w:rPr>
+        <w:rFonts w:asciiTheme="majorHAnsi" w:hAnsiTheme="majorHAnsi"/>
+        <w:lang w:val="zh-CN"/>
+      </w:rPr>
       <w:t>1</w:t>
     </w:r>
     <w:r>
@@ -13982,6 +16871,37 @@
 </file>
 
 <file path=word/header1.xml><?xml version="1.0" encoding="utf-8"?>
+<w:hdr xmlns:wpc="http://schemas.microsoft.com/office/word/2010/wordprocessingCanvas" xmlns:mc="http://schemas.openxmlformats.org/markup-compatibility/2006" xmlns:o="urn:schemas-microsoft-com:office:office" xmlns:r="http://schemas.openxmlformats.org/officeDocument/2006/relationships" xmlns:m="http://schemas.openxmlformats.org/officeDocument/2006/math" xmlns:v="urn:schemas-microsoft-com:vml" xmlns:wp14="http://schemas.microsoft.com/office/word/2010/wordprocessingDrawing" xmlns:wp="http://schemas.openxmlformats.org/drawingml/2006/wordprocessingDrawing" xmlns:w10="urn:schemas-microsoft-com:office:word" xmlns:w="http://schemas.openxmlformats.org/wordprocessingml/2006/main" xmlns:w14="http://schemas.microsoft.com/office/word/2010/wordml" xmlns:w15="http://schemas.microsoft.com/office/word/2012/wordml" xmlns:wpg="http://schemas.microsoft.com/office/word/2010/wordprocessingGroup" xmlns:wpi="http://schemas.microsoft.com/office/word/2010/wordprocessingInk" xmlns:wne="http://schemas.microsoft.com/office/word/2006/wordml" xmlns:wps="http://schemas.microsoft.com/office/word/2010/wordprocessingShape" xmlns:wpsCustomData="http://www.wps.cn/officeDocument/2013/wpsCustomData" mc:Ignorable="w14 w15 wp14">
+  <w:p>
+    <w:pPr>
+      <w:pStyle w:val="10"/>
+    </w:pPr>
+    <w:r>
+      <w:ptab w:relativeTo="margin" w:alignment="center" w:leader="none"/>
+    </w:r>
+    <w:r>
+      <w:rPr>
+        <w:rFonts w:hint="eastAsia"/>
+      </w:rPr>
+      <w:t>imgenius 流程自定义函数和Android终端脚本</w:t>
+    </w:r>
+    <w:r>
+      <w:ptab w:relativeTo="margin" w:alignment="right" w:leader="none"/>
+    </w:r>
+    <w:r>
+      <w:rPr>
+        <w:rFonts w:hint="eastAsia"/>
+      </w:rPr>
+      <w:t>V1.8.1</w:t>
+    </w:r>
+    <w:r>
+      <w:t>4</w:t>
+    </w:r>
+  </w:p>
+</w:hdr>
+</file>
+
+<file path=word/header2.xml><?xml version="1.0" encoding="utf-8"?>
 <w:hdr xmlns:wpc="http://schemas.microsoft.com/office/word/2010/wordprocessingCanvas" xmlns:mc="http://schemas.openxmlformats.org/markup-compatibility/2006" xmlns:o="urn:schemas-microsoft-com:office:office" xmlns:r="http://schemas.openxmlformats.org/officeDocument/2006/relationships" xmlns:m="http://schemas.openxmlformats.org/officeDocument/2006/math" xmlns:v="urn:schemas-microsoft-com:vml" xmlns:wp14="http://schemas.microsoft.com/office/word/2010/wordprocessingDrawing" xmlns:wp="http://schemas.openxmlformats.org/drawingml/2006/wordprocessingDrawing" xmlns:w10="urn:schemas-microsoft-com:office:word" xmlns:w="http://schemas.openxmlformats.org/wordprocessingml/2006/main" xmlns:w14="http://schemas.microsoft.com/office/word/2010/wordml" xmlns:w15="http://schemas.microsoft.com/office/word/2012/wordml" xmlns:wpg="http://schemas.microsoft.com/office/word/2010/wordprocessingGroup" xmlns:wpi="http://schemas.microsoft.com/office/word/2010/wordprocessingInk" xmlns:wne="http://schemas.microsoft.com/office/word/2006/wordml" xmlns:wps="http://schemas.microsoft.com/office/word/2010/wordprocessingShape" xmlns:wpsCustomData="http://www.wps.cn/officeDocument/2013/wpsCustomData" mc:Ignorable="w14 w15 wp14">
   <w:p>
     <w:pPr>
@@ -15674,6 +18594,7 @@
 <s:customData xmlns="http://www.wps.cn/officeDocument/2013/wpsCustomData" xmlns:s="http://www.wps.cn/officeDocument/2013/wpsCustomData">
   <customSectProps>
     <customSectPr/>
+    <customSectPr/>
   </customSectProps>
 </s:customData>
 </file>

</xml_diff>

<commit_message>
Deploy website - based on 080c4143fdd84f343943a9e11094c2c0c1eca833
</commit_message>
<xml_diff>
--- a/docattachment/imgenius流程自定义函数.docx
+++ b/docattachment/imgenius流程自定义函数.docx
@@ -179,11 +179,14 @@
     <w:p>
       <w:pPr>
         <w:pStyle w:val="TOC1"/>
-        <w:tabs>
-          <w:tab w:val="clear" w:pos="420"/>
-          <w:tab w:val="clear" w:pos="8296"/>
-          <w:tab w:val="right" w:leader="dot" w:pos="8312"/>
-        </w:tabs>
+        <w:rPr>
+          <w:b w:val="0"/>
+          <w:bCs w:val="0"/>
+          <w:caps w:val="0"/>
+          <w:noProof/>
+          <w:sz w:val="21"/>
+          <w:szCs w:val="22"/>
+        </w:rPr>
       </w:pPr>
       <w:r>
         <w:rPr>
@@ -203,32 +206,870 @@
         </w:rPr>
         <w:fldChar w:fldCharType="separate"/>
       </w:r>
-      <w:hyperlink w:anchor="_Toc11284" w:history="1">
-        <w:r>
-          <w:t xml:space="preserve">1. </w:t>
-        </w:r>
-        <w:r>
-          <w:rPr>
-            <w:rFonts w:hint="eastAsia"/>
+      <w:hyperlink w:anchor="_Toc81316664" w:history="1">
+        <w:r>
+          <w:rPr>
+            <w:rStyle w:val="ac"/>
+            <w:noProof/>
+          </w:rPr>
+          <w:t>1.</w:t>
+        </w:r>
+        <w:r>
+          <w:rPr>
+            <w:b w:val="0"/>
+            <w:bCs w:val="0"/>
+            <w:caps w:val="0"/>
+            <w:noProof/>
+            <w:sz w:val="21"/>
+            <w:szCs w:val="22"/>
+          </w:rPr>
+          <w:tab/>
+        </w:r>
+        <w:r>
+          <w:rPr>
+            <w:rStyle w:val="ac"/>
+            <w:noProof/>
           </w:rPr>
           <w:t>流程自定义函数</w:t>
         </w:r>
         <w:r>
+          <w:rPr>
+            <w:noProof/>
+            <w:webHidden/>
+          </w:rPr>
           <w:tab/>
         </w:r>
         <w:r>
+          <w:rPr>
+            <w:noProof/>
+            <w:webHidden/>
+          </w:rPr>
           <w:fldChar w:fldCharType="begin"/>
         </w:r>
         <w:r>
-          <w:instrText xml:space="preserve"> PAGEREF _Toc11284 \h </w:instrText>
-        </w:r>
-        <w:r>
+          <w:rPr>
+            <w:noProof/>
+            <w:webHidden/>
+          </w:rPr>
+          <w:instrText xml:space="preserve"> PAGEREF _Toc81316664 \h </w:instrText>
+        </w:r>
+        <w:r>
+          <w:rPr>
+            <w:noProof/>
+            <w:webHidden/>
+          </w:rPr>
+        </w:r>
+        <w:r>
+          <w:rPr>
+            <w:noProof/>
+            <w:webHidden/>
+          </w:rPr>
           <w:fldChar w:fldCharType="separate"/>
         </w:r>
         <w:r>
+          <w:rPr>
+            <w:noProof/>
+            <w:webHidden/>
+          </w:rPr>
           <w:t>1</w:t>
         </w:r>
         <w:r>
+          <w:rPr>
+            <w:noProof/>
+            <w:webHidden/>
+          </w:rPr>
+          <w:fldChar w:fldCharType="end"/>
+        </w:r>
+      </w:hyperlink>
+    </w:p>
+    <w:p>
+      <w:pPr>
+        <w:pStyle w:val="TOC1"/>
+        <w:rPr>
+          <w:b w:val="0"/>
+          <w:bCs w:val="0"/>
+          <w:caps w:val="0"/>
+          <w:noProof/>
+          <w:sz w:val="21"/>
+          <w:szCs w:val="22"/>
+        </w:rPr>
+      </w:pPr>
+      <w:hyperlink w:anchor="_Toc81316665" w:history="1">
+        <w:r>
+          <w:rPr>
+            <w:rStyle w:val="ac"/>
+            <w:noProof/>
+          </w:rPr>
+          <w:t>1.1.</w:t>
+        </w:r>
+        <w:r>
+          <w:rPr>
+            <w:b w:val="0"/>
+            <w:bCs w:val="0"/>
+            <w:caps w:val="0"/>
+            <w:noProof/>
+            <w:sz w:val="21"/>
+            <w:szCs w:val="22"/>
+          </w:rPr>
+          <w:tab/>
+        </w:r>
+        <w:r>
+          <w:rPr>
+            <w:rStyle w:val="ac"/>
+            <w:noProof/>
+          </w:rPr>
+          <w:t>ModifyActor</w:t>
+        </w:r>
+        <w:r>
+          <w:rPr>
+            <w:noProof/>
+            <w:webHidden/>
+          </w:rPr>
+          <w:tab/>
+        </w:r>
+        <w:r>
+          <w:rPr>
+            <w:noProof/>
+            <w:webHidden/>
+          </w:rPr>
+          <w:fldChar w:fldCharType="begin"/>
+        </w:r>
+        <w:r>
+          <w:rPr>
+            <w:noProof/>
+            <w:webHidden/>
+          </w:rPr>
+          <w:instrText xml:space="preserve"> PAGEREF _Toc81316665 \h </w:instrText>
+        </w:r>
+        <w:r>
+          <w:rPr>
+            <w:noProof/>
+            <w:webHidden/>
+          </w:rPr>
+        </w:r>
+        <w:r>
+          <w:rPr>
+            <w:noProof/>
+            <w:webHidden/>
+          </w:rPr>
+          <w:fldChar w:fldCharType="separate"/>
+        </w:r>
+        <w:r>
+          <w:rPr>
+            <w:noProof/>
+            <w:webHidden/>
+          </w:rPr>
+          <w:t>1</w:t>
+        </w:r>
+        <w:r>
+          <w:rPr>
+            <w:noProof/>
+            <w:webHidden/>
+          </w:rPr>
+          <w:fldChar w:fldCharType="end"/>
+        </w:r>
+      </w:hyperlink>
+    </w:p>
+    <w:p>
+      <w:pPr>
+        <w:pStyle w:val="TOC1"/>
+        <w:rPr>
+          <w:b w:val="0"/>
+          <w:bCs w:val="0"/>
+          <w:caps w:val="0"/>
+          <w:noProof/>
+          <w:sz w:val="21"/>
+          <w:szCs w:val="22"/>
+        </w:rPr>
+      </w:pPr>
+      <w:hyperlink w:anchor="_Toc81316666" w:history="1">
+        <w:r>
+          <w:rPr>
+            <w:rStyle w:val="ac"/>
+            <w:noProof/>
+          </w:rPr>
+          <w:t>1.2.</w:t>
+        </w:r>
+        <w:r>
+          <w:rPr>
+            <w:b w:val="0"/>
+            <w:bCs w:val="0"/>
+            <w:caps w:val="0"/>
+            <w:noProof/>
+            <w:sz w:val="21"/>
+            <w:szCs w:val="22"/>
+          </w:rPr>
+          <w:tab/>
+        </w:r>
+        <w:r>
+          <w:rPr>
+            <w:rStyle w:val="ac"/>
+            <w:noProof/>
+          </w:rPr>
+          <w:t>ModifyActorOrgUnit</w:t>
+        </w:r>
+        <w:r>
+          <w:rPr>
+            <w:noProof/>
+            <w:webHidden/>
+          </w:rPr>
+          <w:tab/>
+        </w:r>
+        <w:r>
+          <w:rPr>
+            <w:noProof/>
+            <w:webHidden/>
+          </w:rPr>
+          <w:fldChar w:fldCharType="begin"/>
+        </w:r>
+        <w:r>
+          <w:rPr>
+            <w:noProof/>
+            <w:webHidden/>
+          </w:rPr>
+          <w:instrText xml:space="preserve"> PAGEREF _Toc81316666 \h </w:instrText>
+        </w:r>
+        <w:r>
+          <w:rPr>
+            <w:noProof/>
+            <w:webHidden/>
+          </w:rPr>
+        </w:r>
+        <w:r>
+          <w:rPr>
+            <w:noProof/>
+            <w:webHidden/>
+          </w:rPr>
+          <w:fldChar w:fldCharType="separate"/>
+        </w:r>
+        <w:r>
+          <w:rPr>
+            <w:noProof/>
+            <w:webHidden/>
+          </w:rPr>
+          <w:t>1</w:t>
+        </w:r>
+        <w:r>
+          <w:rPr>
+            <w:noProof/>
+            <w:webHidden/>
+          </w:rPr>
+          <w:fldChar w:fldCharType="end"/>
+        </w:r>
+      </w:hyperlink>
+    </w:p>
+    <w:p>
+      <w:pPr>
+        <w:pStyle w:val="TOC1"/>
+        <w:rPr>
+          <w:b w:val="0"/>
+          <w:bCs w:val="0"/>
+          <w:caps w:val="0"/>
+          <w:noProof/>
+          <w:sz w:val="21"/>
+          <w:szCs w:val="22"/>
+        </w:rPr>
+      </w:pPr>
+      <w:hyperlink w:anchor="_Toc81316667" w:history="1">
+        <w:r>
+          <w:rPr>
+            <w:rStyle w:val="ac"/>
+            <w:noProof/>
+          </w:rPr>
+          <w:t>1.3.</w:t>
+        </w:r>
+        <w:r>
+          <w:rPr>
+            <w:b w:val="0"/>
+            <w:bCs w:val="0"/>
+            <w:caps w:val="0"/>
+            <w:noProof/>
+            <w:sz w:val="21"/>
+            <w:szCs w:val="22"/>
+          </w:rPr>
+          <w:tab/>
+        </w:r>
+        <w:r>
+          <w:rPr>
+            <w:rStyle w:val="ac"/>
+            <w:noProof/>
+          </w:rPr>
+          <w:t>ModifyActorBD</w:t>
+        </w:r>
+        <w:r>
+          <w:rPr>
+            <w:noProof/>
+            <w:webHidden/>
+          </w:rPr>
+          <w:tab/>
+        </w:r>
+        <w:r>
+          <w:rPr>
+            <w:noProof/>
+            <w:webHidden/>
+          </w:rPr>
+          <w:fldChar w:fldCharType="begin"/>
+        </w:r>
+        <w:r>
+          <w:rPr>
+            <w:noProof/>
+            <w:webHidden/>
+          </w:rPr>
+          <w:instrText xml:space="preserve"> PAGEREF _Toc81316667 \h </w:instrText>
+        </w:r>
+        <w:r>
+          <w:rPr>
+            <w:noProof/>
+            <w:webHidden/>
+          </w:rPr>
+        </w:r>
+        <w:r>
+          <w:rPr>
+            <w:noProof/>
+            <w:webHidden/>
+          </w:rPr>
+          <w:fldChar w:fldCharType="separate"/>
+        </w:r>
+        <w:r>
+          <w:rPr>
+            <w:noProof/>
+            <w:webHidden/>
+          </w:rPr>
+          <w:t>2</w:t>
+        </w:r>
+        <w:r>
+          <w:rPr>
+            <w:noProof/>
+            <w:webHidden/>
+          </w:rPr>
+          <w:fldChar w:fldCharType="end"/>
+        </w:r>
+      </w:hyperlink>
+    </w:p>
+    <w:p>
+      <w:pPr>
+        <w:pStyle w:val="TOC1"/>
+        <w:rPr>
+          <w:b w:val="0"/>
+          <w:bCs w:val="0"/>
+          <w:caps w:val="0"/>
+          <w:noProof/>
+          <w:sz w:val="21"/>
+          <w:szCs w:val="22"/>
+        </w:rPr>
+      </w:pPr>
+      <w:hyperlink w:anchor="_Toc81316668" w:history="1">
+        <w:r>
+          <w:rPr>
+            <w:rStyle w:val="ac"/>
+            <w:noProof/>
+          </w:rPr>
+          <w:t>1.4.</w:t>
+        </w:r>
+        <w:r>
+          <w:rPr>
+            <w:b w:val="0"/>
+            <w:bCs w:val="0"/>
+            <w:caps w:val="0"/>
+            <w:noProof/>
+            <w:sz w:val="21"/>
+            <w:szCs w:val="22"/>
+          </w:rPr>
+          <w:tab/>
+        </w:r>
+        <w:r>
+          <w:rPr>
+            <w:rStyle w:val="ac"/>
+            <w:noProof/>
+          </w:rPr>
+          <w:t>ReleaseTaskJob</w:t>
+        </w:r>
+        <w:r>
+          <w:rPr>
+            <w:noProof/>
+            <w:webHidden/>
+          </w:rPr>
+          <w:tab/>
+        </w:r>
+        <w:r>
+          <w:rPr>
+            <w:noProof/>
+            <w:webHidden/>
+          </w:rPr>
+          <w:fldChar w:fldCharType="begin"/>
+        </w:r>
+        <w:r>
+          <w:rPr>
+            <w:noProof/>
+            <w:webHidden/>
+          </w:rPr>
+          <w:instrText xml:space="preserve"> PAGEREF _Toc81316668 \h </w:instrText>
+        </w:r>
+        <w:r>
+          <w:rPr>
+            <w:noProof/>
+            <w:webHidden/>
+          </w:rPr>
+        </w:r>
+        <w:r>
+          <w:rPr>
+            <w:noProof/>
+            <w:webHidden/>
+          </w:rPr>
+          <w:fldChar w:fldCharType="separate"/>
+        </w:r>
+        <w:r>
+          <w:rPr>
+            <w:noProof/>
+            <w:webHidden/>
+          </w:rPr>
+          <w:t>2</w:t>
+        </w:r>
+        <w:r>
+          <w:rPr>
+            <w:noProof/>
+            <w:webHidden/>
+          </w:rPr>
+          <w:fldChar w:fldCharType="end"/>
+        </w:r>
+      </w:hyperlink>
+    </w:p>
+    <w:p>
+      <w:pPr>
+        <w:pStyle w:val="TOC1"/>
+        <w:rPr>
+          <w:b w:val="0"/>
+          <w:bCs w:val="0"/>
+          <w:caps w:val="0"/>
+          <w:noProof/>
+          <w:sz w:val="21"/>
+          <w:szCs w:val="22"/>
+        </w:rPr>
+      </w:pPr>
+      <w:hyperlink w:anchor="_Toc81316669" w:history="1">
+        <w:r>
+          <w:rPr>
+            <w:rStyle w:val="ac"/>
+            <w:noProof/>
+          </w:rPr>
+          <w:t>1.5.</w:t>
+        </w:r>
+        <w:r>
+          <w:rPr>
+            <w:b w:val="0"/>
+            <w:bCs w:val="0"/>
+            <w:caps w:val="0"/>
+            <w:noProof/>
+            <w:sz w:val="21"/>
+            <w:szCs w:val="22"/>
+          </w:rPr>
+          <w:tab/>
+        </w:r>
+        <w:r>
+          <w:rPr>
+            <w:rStyle w:val="ac"/>
+            <w:noProof/>
+          </w:rPr>
+          <w:t>ReleaseMultiTaskJobs</w:t>
+        </w:r>
+        <w:r>
+          <w:rPr>
+            <w:noProof/>
+            <w:webHidden/>
+          </w:rPr>
+          <w:tab/>
+        </w:r>
+        <w:r>
+          <w:rPr>
+            <w:noProof/>
+            <w:webHidden/>
+          </w:rPr>
+          <w:fldChar w:fldCharType="begin"/>
+        </w:r>
+        <w:r>
+          <w:rPr>
+            <w:noProof/>
+            <w:webHidden/>
+          </w:rPr>
+          <w:instrText xml:space="preserve"> PAGEREF _Toc81316669 \h </w:instrText>
+        </w:r>
+        <w:r>
+          <w:rPr>
+            <w:noProof/>
+            <w:webHidden/>
+          </w:rPr>
+        </w:r>
+        <w:r>
+          <w:rPr>
+            <w:noProof/>
+            <w:webHidden/>
+          </w:rPr>
+          <w:fldChar w:fldCharType="separate"/>
+        </w:r>
+        <w:r>
+          <w:rPr>
+            <w:noProof/>
+            <w:webHidden/>
+          </w:rPr>
+          <w:t>3</w:t>
+        </w:r>
+        <w:r>
+          <w:rPr>
+            <w:noProof/>
+            <w:webHidden/>
+          </w:rPr>
+          <w:fldChar w:fldCharType="end"/>
+        </w:r>
+      </w:hyperlink>
+    </w:p>
+    <w:p>
+      <w:pPr>
+        <w:pStyle w:val="TOC1"/>
+        <w:rPr>
+          <w:b w:val="0"/>
+          <w:bCs w:val="0"/>
+          <w:caps w:val="0"/>
+          <w:noProof/>
+          <w:sz w:val="21"/>
+          <w:szCs w:val="22"/>
+        </w:rPr>
+      </w:pPr>
+      <w:hyperlink w:anchor="_Toc81316670" w:history="1">
+        <w:r>
+          <w:rPr>
+            <w:rStyle w:val="ac"/>
+            <w:noProof/>
+          </w:rPr>
+          <w:t>1.6.</w:t>
+        </w:r>
+        <w:r>
+          <w:rPr>
+            <w:b w:val="0"/>
+            <w:bCs w:val="0"/>
+            <w:caps w:val="0"/>
+            <w:noProof/>
+            <w:sz w:val="21"/>
+            <w:szCs w:val="22"/>
+          </w:rPr>
+          <w:tab/>
+        </w:r>
+        <w:r>
+          <w:rPr>
+            <w:rStyle w:val="ac"/>
+            <w:noProof/>
+          </w:rPr>
+          <w:t>DeleteTaskJob</w:t>
+        </w:r>
+        <w:r>
+          <w:rPr>
+            <w:noProof/>
+            <w:webHidden/>
+          </w:rPr>
+          <w:tab/>
+        </w:r>
+        <w:r>
+          <w:rPr>
+            <w:noProof/>
+            <w:webHidden/>
+          </w:rPr>
+          <w:fldChar w:fldCharType="begin"/>
+        </w:r>
+        <w:r>
+          <w:rPr>
+            <w:noProof/>
+            <w:webHidden/>
+          </w:rPr>
+          <w:instrText xml:space="preserve"> PAGEREF _Toc81316670 \h </w:instrText>
+        </w:r>
+        <w:r>
+          <w:rPr>
+            <w:noProof/>
+            <w:webHidden/>
+          </w:rPr>
+        </w:r>
+        <w:r>
+          <w:rPr>
+            <w:noProof/>
+            <w:webHidden/>
+          </w:rPr>
+          <w:fldChar w:fldCharType="separate"/>
+        </w:r>
+        <w:r>
+          <w:rPr>
+            <w:noProof/>
+            <w:webHidden/>
+          </w:rPr>
+          <w:t>4</w:t>
+        </w:r>
+        <w:r>
+          <w:rPr>
+            <w:noProof/>
+            <w:webHidden/>
+          </w:rPr>
+          <w:fldChar w:fldCharType="end"/>
+        </w:r>
+      </w:hyperlink>
+    </w:p>
+    <w:p>
+      <w:pPr>
+        <w:pStyle w:val="TOC1"/>
+        <w:rPr>
+          <w:b w:val="0"/>
+          <w:bCs w:val="0"/>
+          <w:caps w:val="0"/>
+          <w:noProof/>
+          <w:sz w:val="21"/>
+          <w:szCs w:val="22"/>
+        </w:rPr>
+      </w:pPr>
+      <w:hyperlink w:anchor="_Toc81316671" w:history="1">
+        <w:r>
+          <w:rPr>
+            <w:rStyle w:val="ac"/>
+            <w:noProof/>
+          </w:rPr>
+          <w:t>1.7.</w:t>
+        </w:r>
+        <w:r>
+          <w:rPr>
+            <w:b w:val="0"/>
+            <w:bCs w:val="0"/>
+            <w:caps w:val="0"/>
+            <w:noProof/>
+            <w:sz w:val="21"/>
+            <w:szCs w:val="22"/>
+          </w:rPr>
+          <w:tab/>
+        </w:r>
+        <w:r>
+          <w:rPr>
+            <w:rStyle w:val="ac"/>
+            <w:noProof/>
+          </w:rPr>
+          <w:t>ModifyAssetProperty</w:t>
+        </w:r>
+        <w:r>
+          <w:rPr>
+            <w:noProof/>
+            <w:webHidden/>
+          </w:rPr>
+          <w:tab/>
+        </w:r>
+        <w:r>
+          <w:rPr>
+            <w:noProof/>
+            <w:webHidden/>
+          </w:rPr>
+          <w:fldChar w:fldCharType="begin"/>
+        </w:r>
+        <w:r>
+          <w:rPr>
+            <w:noProof/>
+            <w:webHidden/>
+          </w:rPr>
+          <w:instrText xml:space="preserve"> PAGEREF _Toc81316671 \h </w:instrText>
+        </w:r>
+        <w:r>
+          <w:rPr>
+            <w:noProof/>
+            <w:webHidden/>
+          </w:rPr>
+        </w:r>
+        <w:r>
+          <w:rPr>
+            <w:noProof/>
+            <w:webHidden/>
+          </w:rPr>
+          <w:fldChar w:fldCharType="separate"/>
+        </w:r>
+        <w:r>
+          <w:rPr>
+            <w:noProof/>
+            <w:webHidden/>
+          </w:rPr>
+          <w:t>4</w:t>
+        </w:r>
+        <w:r>
+          <w:rPr>
+            <w:noProof/>
+            <w:webHidden/>
+          </w:rPr>
+          <w:fldChar w:fldCharType="end"/>
+        </w:r>
+      </w:hyperlink>
+    </w:p>
+    <w:p>
+      <w:pPr>
+        <w:pStyle w:val="TOC1"/>
+        <w:rPr>
+          <w:b w:val="0"/>
+          <w:bCs w:val="0"/>
+          <w:caps w:val="0"/>
+          <w:noProof/>
+          <w:sz w:val="21"/>
+          <w:szCs w:val="22"/>
+        </w:rPr>
+      </w:pPr>
+      <w:hyperlink w:anchor="_Toc81316672" w:history="1">
+        <w:r>
+          <w:rPr>
+            <w:rStyle w:val="ac"/>
+            <w:noProof/>
+          </w:rPr>
+          <w:t>1.8.</w:t>
+        </w:r>
+        <w:r>
+          <w:rPr>
+            <w:b w:val="0"/>
+            <w:bCs w:val="0"/>
+            <w:caps w:val="0"/>
+            <w:noProof/>
+            <w:sz w:val="21"/>
+            <w:szCs w:val="22"/>
+          </w:rPr>
+          <w:tab/>
+        </w:r>
+        <w:r>
+          <w:rPr>
+            <w:rStyle w:val="ac"/>
+            <w:noProof/>
+          </w:rPr>
+          <w:t>ModifyAssetInherentProperty</w:t>
+        </w:r>
+        <w:r>
+          <w:rPr>
+            <w:noProof/>
+            <w:webHidden/>
+          </w:rPr>
+          <w:tab/>
+        </w:r>
+        <w:r>
+          <w:rPr>
+            <w:noProof/>
+            <w:webHidden/>
+          </w:rPr>
+          <w:fldChar w:fldCharType="begin"/>
+        </w:r>
+        <w:r>
+          <w:rPr>
+            <w:noProof/>
+            <w:webHidden/>
+          </w:rPr>
+          <w:instrText xml:space="preserve"> PAGEREF _Toc81316672 \h </w:instrText>
+        </w:r>
+        <w:r>
+          <w:rPr>
+            <w:noProof/>
+            <w:webHidden/>
+          </w:rPr>
+        </w:r>
+        <w:r>
+          <w:rPr>
+            <w:noProof/>
+            <w:webHidden/>
+          </w:rPr>
+          <w:fldChar w:fldCharType="separate"/>
+        </w:r>
+        <w:r>
+          <w:rPr>
+            <w:noProof/>
+            <w:webHidden/>
+          </w:rPr>
+          <w:t>4</w:t>
+        </w:r>
+        <w:r>
+          <w:rPr>
+            <w:noProof/>
+            <w:webHidden/>
+          </w:rPr>
+          <w:fldChar w:fldCharType="end"/>
+        </w:r>
+      </w:hyperlink>
+    </w:p>
+    <w:p>
+      <w:pPr>
+        <w:pStyle w:val="TOC1"/>
+        <w:rPr>
+          <w:b w:val="0"/>
+          <w:bCs w:val="0"/>
+          <w:caps w:val="0"/>
+          <w:noProof/>
+          <w:sz w:val="21"/>
+          <w:szCs w:val="22"/>
+        </w:rPr>
+      </w:pPr>
+      <w:hyperlink w:anchor="_Toc81316673" w:history="1">
+        <w:r>
+          <w:rPr>
+            <w:rStyle w:val="ac"/>
+            <w:noProof/>
+          </w:rPr>
+          <w:t>1.9.</w:t>
+        </w:r>
+        <w:r>
+          <w:rPr>
+            <w:b w:val="0"/>
+            <w:bCs w:val="0"/>
+            <w:caps w:val="0"/>
+            <w:noProof/>
+            <w:sz w:val="21"/>
+            <w:szCs w:val="22"/>
+          </w:rPr>
+          <w:tab/>
+        </w:r>
+        <w:r>
+          <w:rPr>
+            <w:rStyle w:val="ac"/>
+            <w:noProof/>
+          </w:rPr>
+          <w:t>OperatingInventory</w:t>
+        </w:r>
+        <w:r>
+          <w:rPr>
+            <w:noProof/>
+            <w:webHidden/>
+          </w:rPr>
+          <w:tab/>
+        </w:r>
+        <w:r>
+          <w:rPr>
+            <w:noProof/>
+            <w:webHidden/>
+          </w:rPr>
+          <w:fldChar w:fldCharType="begin"/>
+        </w:r>
+        <w:r>
+          <w:rPr>
+            <w:noProof/>
+            <w:webHidden/>
+          </w:rPr>
+          <w:instrText xml:space="preserve"> PAGEREF _Toc81316673 \h </w:instrText>
+        </w:r>
+        <w:r>
+          <w:rPr>
+            <w:noProof/>
+            <w:webHidden/>
+          </w:rPr>
+        </w:r>
+        <w:r>
+          <w:rPr>
+            <w:noProof/>
+            <w:webHidden/>
+          </w:rPr>
+          <w:fldChar w:fldCharType="separate"/>
+        </w:r>
+        <w:r>
+          <w:rPr>
+            <w:noProof/>
+            <w:webHidden/>
+          </w:rPr>
+          <w:t>5</w:t>
+        </w:r>
+        <w:r>
+          <w:rPr>
+            <w:noProof/>
+            <w:webHidden/>
+          </w:rPr>
           <w:fldChar w:fldCharType="end"/>
         </w:r>
       </w:hyperlink>
@@ -237,37 +1078,89 @@
       <w:pPr>
         <w:pStyle w:val="TOC1"/>
         <w:tabs>
-          <w:tab w:val="clear" w:pos="420"/>
-          <w:tab w:val="clear" w:pos="8296"/>
-          <w:tab w:val="right" w:leader="dot" w:pos="8312"/>
+          <w:tab w:val="left" w:pos="840"/>
         </w:tabs>
-      </w:pPr>
-      <w:hyperlink w:anchor="_Toc7544" w:history="1">
-        <w:r>
-          <w:t xml:space="preserve">1.1. </w:t>
-        </w:r>
-        <w:r>
-          <w:rPr>
-            <w:rFonts w:hint="eastAsia"/>
-          </w:rPr>
-          <w:t>ModifyActor</w:t>
-        </w:r>
-        <w:r>
+        <w:rPr>
+          <w:b w:val="0"/>
+          <w:bCs w:val="0"/>
+          <w:caps w:val="0"/>
+          <w:noProof/>
+          <w:sz w:val="21"/>
+          <w:szCs w:val="22"/>
+        </w:rPr>
+      </w:pPr>
+      <w:hyperlink w:anchor="_Toc81316674" w:history="1">
+        <w:r>
+          <w:rPr>
+            <w:rStyle w:val="ac"/>
+            <w:noProof/>
+          </w:rPr>
+          <w:t>1.10.</w:t>
+        </w:r>
+        <w:r>
+          <w:rPr>
+            <w:b w:val="0"/>
+            <w:bCs w:val="0"/>
+            <w:caps w:val="0"/>
+            <w:noProof/>
+            <w:sz w:val="21"/>
+            <w:szCs w:val="22"/>
+          </w:rPr>
           <w:tab/>
         </w:r>
         <w:r>
+          <w:rPr>
+            <w:rStyle w:val="ac"/>
+            <w:noProof/>
+          </w:rPr>
+          <w:t>InventoryOperation</w:t>
+        </w:r>
+        <w:r>
+          <w:rPr>
+            <w:noProof/>
+            <w:webHidden/>
+          </w:rPr>
+          <w:tab/>
+        </w:r>
+        <w:r>
+          <w:rPr>
+            <w:noProof/>
+            <w:webHidden/>
+          </w:rPr>
           <w:fldChar w:fldCharType="begin"/>
         </w:r>
         <w:r>
-          <w:instrText xml:space="preserve"> PAGEREF _Toc7544 \h </w:instrText>
-        </w:r>
-        <w:r>
+          <w:rPr>
+            <w:noProof/>
+            <w:webHidden/>
+          </w:rPr>
+          <w:instrText xml:space="preserve"> PAGEREF _Toc81316674 \h </w:instrText>
+        </w:r>
+        <w:r>
+          <w:rPr>
+            <w:noProof/>
+            <w:webHidden/>
+          </w:rPr>
+        </w:r>
+        <w:r>
+          <w:rPr>
+            <w:noProof/>
+            <w:webHidden/>
+          </w:rPr>
           <w:fldChar w:fldCharType="separate"/>
         </w:r>
         <w:r>
-          <w:t>1</w:t>
-        </w:r>
-        <w:r>
+          <w:rPr>
+            <w:noProof/>
+            <w:webHidden/>
+          </w:rPr>
+          <w:t>8</w:t>
+        </w:r>
+        <w:r>
+          <w:rPr>
+            <w:noProof/>
+            <w:webHidden/>
+          </w:rPr>
           <w:fldChar w:fldCharType="end"/>
         </w:r>
       </w:hyperlink>
@@ -276,37 +1169,89 @@
       <w:pPr>
         <w:pStyle w:val="TOC1"/>
         <w:tabs>
-          <w:tab w:val="clear" w:pos="420"/>
-          <w:tab w:val="clear" w:pos="8296"/>
-          <w:tab w:val="right" w:leader="dot" w:pos="8312"/>
+          <w:tab w:val="left" w:pos="840"/>
         </w:tabs>
-      </w:pPr>
-      <w:hyperlink w:anchor="_Toc25298" w:history="1">
-        <w:r>
-          <w:t xml:space="preserve">1.2. </w:t>
-        </w:r>
-        <w:r>
-          <w:rPr>
-            <w:rFonts w:hint="eastAsia"/>
-          </w:rPr>
-          <w:t>ModifyActorOrgUnit</w:t>
-        </w:r>
-        <w:r>
+        <w:rPr>
+          <w:b w:val="0"/>
+          <w:bCs w:val="0"/>
+          <w:caps w:val="0"/>
+          <w:noProof/>
+          <w:sz w:val="21"/>
+          <w:szCs w:val="22"/>
+        </w:rPr>
+      </w:pPr>
+      <w:hyperlink w:anchor="_Toc81316675" w:history="1">
+        <w:r>
+          <w:rPr>
+            <w:rStyle w:val="ac"/>
+            <w:noProof/>
+          </w:rPr>
+          <w:t>1.11.</w:t>
+        </w:r>
+        <w:r>
+          <w:rPr>
+            <w:b w:val="0"/>
+            <w:bCs w:val="0"/>
+            <w:caps w:val="0"/>
+            <w:noProof/>
+            <w:sz w:val="21"/>
+            <w:szCs w:val="22"/>
+          </w:rPr>
           <w:tab/>
         </w:r>
         <w:r>
+          <w:rPr>
+            <w:rStyle w:val="ac"/>
+            <w:noProof/>
+          </w:rPr>
+          <w:t>MultiInventoryOperation</w:t>
+        </w:r>
+        <w:r>
+          <w:rPr>
+            <w:noProof/>
+            <w:webHidden/>
+          </w:rPr>
+          <w:tab/>
+        </w:r>
+        <w:r>
+          <w:rPr>
+            <w:noProof/>
+            <w:webHidden/>
+          </w:rPr>
           <w:fldChar w:fldCharType="begin"/>
         </w:r>
         <w:r>
-          <w:instrText xml:space="preserve"> PAGEREF _Toc25298 \h </w:instrText>
-        </w:r>
-        <w:r>
+          <w:rPr>
+            <w:noProof/>
+            <w:webHidden/>
+          </w:rPr>
+          <w:instrText xml:space="preserve"> PAGEREF _Toc81316675 \h </w:instrText>
+        </w:r>
+        <w:r>
+          <w:rPr>
+            <w:noProof/>
+            <w:webHidden/>
+          </w:rPr>
+        </w:r>
+        <w:r>
+          <w:rPr>
+            <w:noProof/>
+            <w:webHidden/>
+          </w:rPr>
           <w:fldChar w:fldCharType="separate"/>
         </w:r>
         <w:r>
-          <w:t>1</w:t>
-        </w:r>
-        <w:r>
+          <w:rPr>
+            <w:noProof/>
+            <w:webHidden/>
+          </w:rPr>
+          <w:t>9</w:t>
+        </w:r>
+        <w:r>
+          <w:rPr>
+            <w:noProof/>
+            <w:webHidden/>
+          </w:rPr>
           <w:fldChar w:fldCharType="end"/>
         </w:r>
       </w:hyperlink>
@@ -315,40 +1260,89 @@
       <w:pPr>
         <w:pStyle w:val="TOC1"/>
         <w:tabs>
-          <w:tab w:val="clear" w:pos="420"/>
-          <w:tab w:val="clear" w:pos="8296"/>
-          <w:tab w:val="right" w:leader="dot" w:pos="8312"/>
+          <w:tab w:val="left" w:pos="840"/>
         </w:tabs>
-      </w:pPr>
-      <w:hyperlink w:anchor="_Toc27429" w:history="1">
-        <w:r>
-          <w:t>1.3. Modify</w:t>
-        </w:r>
-        <w:r>
-          <w:rPr>
-            <w:rFonts w:hint="eastAsia"/>
-          </w:rPr>
-          <w:t>Actor</w:t>
-        </w:r>
-        <w:r>
-          <w:t>BD</w:t>
-        </w:r>
-        <w:r>
+        <w:rPr>
+          <w:b w:val="0"/>
+          <w:bCs w:val="0"/>
+          <w:caps w:val="0"/>
+          <w:noProof/>
+          <w:sz w:val="21"/>
+          <w:szCs w:val="22"/>
+        </w:rPr>
+      </w:pPr>
+      <w:hyperlink w:anchor="_Toc81316676" w:history="1">
+        <w:r>
+          <w:rPr>
+            <w:rStyle w:val="ac"/>
+            <w:noProof/>
+          </w:rPr>
+          <w:t>1.12.</w:t>
+        </w:r>
+        <w:r>
+          <w:rPr>
+            <w:b w:val="0"/>
+            <w:bCs w:val="0"/>
+            <w:caps w:val="0"/>
+            <w:noProof/>
+            <w:sz w:val="21"/>
+            <w:szCs w:val="22"/>
+          </w:rPr>
           <w:tab/>
         </w:r>
         <w:r>
+          <w:rPr>
+            <w:rStyle w:val="ac"/>
+            <w:noProof/>
+          </w:rPr>
+          <w:t>WriteSystemLog</w:t>
+        </w:r>
+        <w:r>
+          <w:rPr>
+            <w:noProof/>
+            <w:webHidden/>
+          </w:rPr>
+          <w:tab/>
+        </w:r>
+        <w:r>
+          <w:rPr>
+            <w:noProof/>
+            <w:webHidden/>
+          </w:rPr>
           <w:fldChar w:fldCharType="begin"/>
         </w:r>
         <w:r>
-          <w:instrText xml:space="preserve"> PAGEREF _Toc27429 \h </w:instrText>
-        </w:r>
-        <w:r>
+          <w:rPr>
+            <w:noProof/>
+            <w:webHidden/>
+          </w:rPr>
+          <w:instrText xml:space="preserve"> PAGEREF _Toc81316676 \h </w:instrText>
+        </w:r>
+        <w:r>
+          <w:rPr>
+            <w:noProof/>
+            <w:webHidden/>
+          </w:rPr>
+        </w:r>
+        <w:r>
+          <w:rPr>
+            <w:noProof/>
+            <w:webHidden/>
+          </w:rPr>
           <w:fldChar w:fldCharType="separate"/>
         </w:r>
         <w:r>
-          <w:t>2</w:t>
-        </w:r>
-        <w:r>
+          <w:rPr>
+            <w:noProof/>
+            <w:webHidden/>
+          </w:rPr>
+          <w:t>9</w:t>
+        </w:r>
+        <w:r>
+          <w:rPr>
+            <w:noProof/>
+            <w:webHidden/>
+          </w:rPr>
           <w:fldChar w:fldCharType="end"/>
         </w:r>
       </w:hyperlink>
@@ -357,31 +1351,89 @@
       <w:pPr>
         <w:pStyle w:val="TOC1"/>
         <w:tabs>
-          <w:tab w:val="clear" w:pos="420"/>
-          <w:tab w:val="clear" w:pos="8296"/>
-          <w:tab w:val="right" w:leader="dot" w:pos="8312"/>
+          <w:tab w:val="left" w:pos="840"/>
         </w:tabs>
-      </w:pPr>
-      <w:hyperlink w:anchor="_Toc6710" w:history="1">
-        <w:r>
-          <w:t>1.4. ReleaseTaskJob</w:t>
-        </w:r>
-        <w:r>
+        <w:rPr>
+          <w:b w:val="0"/>
+          <w:bCs w:val="0"/>
+          <w:caps w:val="0"/>
+          <w:noProof/>
+          <w:sz w:val="21"/>
+          <w:szCs w:val="22"/>
+        </w:rPr>
+      </w:pPr>
+      <w:hyperlink w:anchor="_Toc81316677" w:history="1">
+        <w:r>
+          <w:rPr>
+            <w:rStyle w:val="ac"/>
+            <w:noProof/>
+          </w:rPr>
+          <w:t>1.13.</w:t>
+        </w:r>
+        <w:r>
+          <w:rPr>
+            <w:b w:val="0"/>
+            <w:bCs w:val="0"/>
+            <w:caps w:val="0"/>
+            <w:noProof/>
+            <w:sz w:val="21"/>
+            <w:szCs w:val="22"/>
+          </w:rPr>
           <w:tab/>
         </w:r>
         <w:r>
+          <w:rPr>
+            <w:rStyle w:val="ac"/>
+            <w:noProof/>
+          </w:rPr>
+          <w:t>AddObjectToAssetProperty</w:t>
+        </w:r>
+        <w:r>
+          <w:rPr>
+            <w:noProof/>
+            <w:webHidden/>
+          </w:rPr>
+          <w:tab/>
+        </w:r>
+        <w:r>
+          <w:rPr>
+            <w:noProof/>
+            <w:webHidden/>
+          </w:rPr>
           <w:fldChar w:fldCharType="begin"/>
         </w:r>
         <w:r>
-          <w:instrText xml:space="preserve"> PAGEREF _Toc6710 \h </w:instrText>
-        </w:r>
-        <w:r>
+          <w:rPr>
+            <w:noProof/>
+            <w:webHidden/>
+          </w:rPr>
+          <w:instrText xml:space="preserve"> PAGEREF _Toc81316677 \h </w:instrText>
+        </w:r>
+        <w:r>
+          <w:rPr>
+            <w:noProof/>
+            <w:webHidden/>
+          </w:rPr>
+        </w:r>
+        <w:r>
+          <w:rPr>
+            <w:noProof/>
+            <w:webHidden/>
+          </w:rPr>
           <w:fldChar w:fldCharType="separate"/>
         </w:r>
         <w:r>
-          <w:t>2</w:t>
-        </w:r>
-        <w:r>
+          <w:rPr>
+            <w:noProof/>
+            <w:webHidden/>
+          </w:rPr>
+          <w:t>10</w:t>
+        </w:r>
+        <w:r>
+          <w:rPr>
+            <w:noProof/>
+            <w:webHidden/>
+          </w:rPr>
           <w:fldChar w:fldCharType="end"/>
         </w:r>
       </w:hyperlink>
@@ -390,31 +1442,89 @@
       <w:pPr>
         <w:pStyle w:val="TOC1"/>
         <w:tabs>
-          <w:tab w:val="clear" w:pos="420"/>
-          <w:tab w:val="clear" w:pos="8296"/>
-          <w:tab w:val="right" w:leader="dot" w:pos="8312"/>
+          <w:tab w:val="left" w:pos="840"/>
         </w:tabs>
-      </w:pPr>
-      <w:hyperlink w:anchor="_Toc345" w:history="1">
-        <w:r>
-          <w:t>1.5. ReleaseMultiTaskJobs</w:t>
-        </w:r>
-        <w:r>
+        <w:rPr>
+          <w:b w:val="0"/>
+          <w:bCs w:val="0"/>
+          <w:caps w:val="0"/>
+          <w:noProof/>
+          <w:sz w:val="21"/>
+          <w:szCs w:val="22"/>
+        </w:rPr>
+      </w:pPr>
+      <w:hyperlink w:anchor="_Toc81316678" w:history="1">
+        <w:r>
+          <w:rPr>
+            <w:rStyle w:val="ac"/>
+            <w:noProof/>
+          </w:rPr>
+          <w:t>1.14.</w:t>
+        </w:r>
+        <w:r>
+          <w:rPr>
+            <w:b w:val="0"/>
+            <w:bCs w:val="0"/>
+            <w:caps w:val="0"/>
+            <w:noProof/>
+            <w:sz w:val="21"/>
+            <w:szCs w:val="22"/>
+          </w:rPr>
           <w:tab/>
         </w:r>
         <w:r>
+          <w:rPr>
+            <w:rStyle w:val="ac"/>
+            <w:noProof/>
+          </w:rPr>
+          <w:t>RemoveObjectFromAssetProperty</w:t>
+        </w:r>
+        <w:r>
+          <w:rPr>
+            <w:noProof/>
+            <w:webHidden/>
+          </w:rPr>
+          <w:tab/>
+        </w:r>
+        <w:r>
+          <w:rPr>
+            <w:noProof/>
+            <w:webHidden/>
+          </w:rPr>
           <w:fldChar w:fldCharType="begin"/>
         </w:r>
         <w:r>
-          <w:instrText xml:space="preserve"> PAGEREF _Toc345 \h </w:instrText>
-        </w:r>
-        <w:r>
+          <w:rPr>
+            <w:noProof/>
+            <w:webHidden/>
+          </w:rPr>
+          <w:instrText xml:space="preserve"> PAGEREF _Toc81316678 \h </w:instrText>
+        </w:r>
+        <w:r>
+          <w:rPr>
+            <w:noProof/>
+            <w:webHidden/>
+          </w:rPr>
+        </w:r>
+        <w:r>
+          <w:rPr>
+            <w:noProof/>
+            <w:webHidden/>
+          </w:rPr>
           <w:fldChar w:fldCharType="separate"/>
         </w:r>
         <w:r>
-          <w:t>3</w:t>
-        </w:r>
-        <w:r>
+          <w:rPr>
+            <w:noProof/>
+            <w:webHidden/>
+          </w:rPr>
+          <w:t>10</w:t>
+        </w:r>
+        <w:r>
+          <w:rPr>
+            <w:noProof/>
+            <w:webHidden/>
+          </w:rPr>
           <w:fldChar w:fldCharType="end"/>
         </w:r>
       </w:hyperlink>
@@ -423,31 +1533,89 @@
       <w:pPr>
         <w:pStyle w:val="TOC1"/>
         <w:tabs>
-          <w:tab w:val="clear" w:pos="420"/>
-          <w:tab w:val="clear" w:pos="8296"/>
-          <w:tab w:val="right" w:leader="dot" w:pos="8312"/>
+          <w:tab w:val="left" w:pos="840"/>
         </w:tabs>
-      </w:pPr>
-      <w:hyperlink w:anchor="_Toc18844" w:history="1">
-        <w:r>
-          <w:t>1.6. DeleteTaskJob</w:t>
-        </w:r>
-        <w:r>
+        <w:rPr>
+          <w:b w:val="0"/>
+          <w:bCs w:val="0"/>
+          <w:caps w:val="0"/>
+          <w:noProof/>
+          <w:sz w:val="21"/>
+          <w:szCs w:val="22"/>
+        </w:rPr>
+      </w:pPr>
+      <w:hyperlink w:anchor="_Toc81316679" w:history="1">
+        <w:r>
+          <w:rPr>
+            <w:rStyle w:val="ac"/>
+            <w:noProof/>
+          </w:rPr>
+          <w:t>1.15.</w:t>
+        </w:r>
+        <w:r>
+          <w:rPr>
+            <w:b w:val="0"/>
+            <w:bCs w:val="0"/>
+            <w:caps w:val="0"/>
+            <w:noProof/>
+            <w:sz w:val="21"/>
+            <w:szCs w:val="22"/>
+          </w:rPr>
           <w:tab/>
         </w:r>
         <w:r>
+          <w:rPr>
+            <w:rStyle w:val="ac"/>
+            <w:noProof/>
+          </w:rPr>
+          <w:t>CreateTaskJob</w:t>
+        </w:r>
+        <w:r>
+          <w:rPr>
+            <w:noProof/>
+            <w:webHidden/>
+          </w:rPr>
+          <w:tab/>
+        </w:r>
+        <w:r>
+          <w:rPr>
+            <w:noProof/>
+            <w:webHidden/>
+          </w:rPr>
           <w:fldChar w:fldCharType="begin"/>
         </w:r>
         <w:r>
-          <w:instrText xml:space="preserve"> PAGEREF _Toc18844 \h </w:instrText>
-        </w:r>
-        <w:r>
+          <w:rPr>
+            <w:noProof/>
+            <w:webHidden/>
+          </w:rPr>
+          <w:instrText xml:space="preserve"> PAGEREF _Toc81316679 \h </w:instrText>
+        </w:r>
+        <w:r>
+          <w:rPr>
+            <w:noProof/>
+            <w:webHidden/>
+          </w:rPr>
+        </w:r>
+        <w:r>
+          <w:rPr>
+            <w:noProof/>
+            <w:webHidden/>
+          </w:rPr>
           <w:fldChar w:fldCharType="separate"/>
         </w:r>
         <w:r>
-          <w:t>4</w:t>
-        </w:r>
-        <w:r>
+          <w:rPr>
+            <w:noProof/>
+            <w:webHidden/>
+          </w:rPr>
+          <w:t>11</w:t>
+        </w:r>
+        <w:r>
+          <w:rPr>
+            <w:noProof/>
+            <w:webHidden/>
+          </w:rPr>
           <w:fldChar w:fldCharType="end"/>
         </w:r>
       </w:hyperlink>
@@ -456,31 +1624,89 @@
       <w:pPr>
         <w:pStyle w:val="TOC1"/>
         <w:tabs>
-          <w:tab w:val="clear" w:pos="420"/>
-          <w:tab w:val="clear" w:pos="8296"/>
-          <w:tab w:val="right" w:leader="dot" w:pos="8312"/>
+          <w:tab w:val="left" w:pos="840"/>
         </w:tabs>
-      </w:pPr>
-      <w:hyperlink w:anchor="_Toc10176" w:history="1">
-        <w:r>
-          <w:t>1.7. ModifyAssetProperty</w:t>
-        </w:r>
-        <w:r>
+        <w:rPr>
+          <w:b w:val="0"/>
+          <w:bCs w:val="0"/>
+          <w:caps w:val="0"/>
+          <w:noProof/>
+          <w:sz w:val="21"/>
+          <w:szCs w:val="22"/>
+        </w:rPr>
+      </w:pPr>
+      <w:hyperlink w:anchor="_Toc81316680" w:history="1">
+        <w:r>
+          <w:rPr>
+            <w:rStyle w:val="ac"/>
+            <w:noProof/>
+          </w:rPr>
+          <w:t>1.16.</w:t>
+        </w:r>
+        <w:r>
+          <w:rPr>
+            <w:b w:val="0"/>
+            <w:bCs w:val="0"/>
+            <w:caps w:val="0"/>
+            <w:noProof/>
+            <w:sz w:val="21"/>
+            <w:szCs w:val="22"/>
+          </w:rPr>
           <w:tab/>
         </w:r>
         <w:r>
+          <w:rPr>
+            <w:rStyle w:val="ac"/>
+            <w:noProof/>
+          </w:rPr>
+          <w:t>AutoCreateTaskJob</w:t>
+        </w:r>
+        <w:r>
+          <w:rPr>
+            <w:noProof/>
+            <w:webHidden/>
+          </w:rPr>
+          <w:tab/>
+        </w:r>
+        <w:r>
+          <w:rPr>
+            <w:noProof/>
+            <w:webHidden/>
+          </w:rPr>
           <w:fldChar w:fldCharType="begin"/>
         </w:r>
         <w:r>
-          <w:instrText xml:space="preserve"> PAGEREF _Toc10176 \h </w:instrText>
-        </w:r>
-        <w:r>
+          <w:rPr>
+            <w:noProof/>
+            <w:webHidden/>
+          </w:rPr>
+          <w:instrText xml:space="preserve"> PAGEREF _Toc81316680 \h </w:instrText>
+        </w:r>
+        <w:r>
+          <w:rPr>
+            <w:noProof/>
+            <w:webHidden/>
+          </w:rPr>
+        </w:r>
+        <w:r>
+          <w:rPr>
+            <w:noProof/>
+            <w:webHidden/>
+          </w:rPr>
           <w:fldChar w:fldCharType="separate"/>
         </w:r>
         <w:r>
-          <w:t>4</w:t>
-        </w:r>
-        <w:r>
+          <w:rPr>
+            <w:noProof/>
+            <w:webHidden/>
+          </w:rPr>
+          <w:t>12</w:t>
+        </w:r>
+        <w:r>
+          <w:rPr>
+            <w:noProof/>
+            <w:webHidden/>
+          </w:rPr>
           <w:fldChar w:fldCharType="end"/>
         </w:r>
       </w:hyperlink>
@@ -489,31 +1715,89 @@
       <w:pPr>
         <w:pStyle w:val="TOC1"/>
         <w:tabs>
-          <w:tab w:val="clear" w:pos="420"/>
-          <w:tab w:val="clear" w:pos="8296"/>
-          <w:tab w:val="right" w:leader="dot" w:pos="8312"/>
+          <w:tab w:val="left" w:pos="840"/>
         </w:tabs>
-      </w:pPr>
-      <w:hyperlink w:anchor="_Toc6329" w:history="1">
-        <w:r>
-          <w:t>1.8. ModifyAssetInherentProperty</w:t>
-        </w:r>
-        <w:r>
+        <w:rPr>
+          <w:b w:val="0"/>
+          <w:bCs w:val="0"/>
+          <w:caps w:val="0"/>
+          <w:noProof/>
+          <w:sz w:val="21"/>
+          <w:szCs w:val="22"/>
+        </w:rPr>
+      </w:pPr>
+      <w:hyperlink w:anchor="_Toc81316681" w:history="1">
+        <w:r>
+          <w:rPr>
+            <w:rStyle w:val="ac"/>
+            <w:noProof/>
+          </w:rPr>
+          <w:t>1.17.</w:t>
+        </w:r>
+        <w:r>
+          <w:rPr>
+            <w:b w:val="0"/>
+            <w:bCs w:val="0"/>
+            <w:caps w:val="0"/>
+            <w:noProof/>
+            <w:sz w:val="21"/>
+            <w:szCs w:val="22"/>
+          </w:rPr>
           <w:tab/>
         </w:r>
         <w:r>
+          <w:rPr>
+            <w:rStyle w:val="ac"/>
+            <w:noProof/>
+          </w:rPr>
+          <w:t>CreateTaskGroupPlanByTaskItem</w:t>
+        </w:r>
+        <w:r>
+          <w:rPr>
+            <w:noProof/>
+            <w:webHidden/>
+          </w:rPr>
+          <w:tab/>
+        </w:r>
+        <w:r>
+          <w:rPr>
+            <w:noProof/>
+            <w:webHidden/>
+          </w:rPr>
           <w:fldChar w:fldCharType="begin"/>
         </w:r>
         <w:r>
-          <w:instrText xml:space="preserve"> PAGEREF _Toc6329 \h </w:instrText>
-        </w:r>
-        <w:r>
+          <w:rPr>
+            <w:noProof/>
+            <w:webHidden/>
+          </w:rPr>
+          <w:instrText xml:space="preserve"> PAGEREF _Toc81316681 \h </w:instrText>
+        </w:r>
+        <w:r>
+          <w:rPr>
+            <w:noProof/>
+            <w:webHidden/>
+          </w:rPr>
+        </w:r>
+        <w:r>
+          <w:rPr>
+            <w:noProof/>
+            <w:webHidden/>
+          </w:rPr>
           <w:fldChar w:fldCharType="separate"/>
         </w:r>
         <w:r>
-          <w:t>5</w:t>
-        </w:r>
-        <w:r>
+          <w:rPr>
+            <w:noProof/>
+            <w:webHidden/>
+          </w:rPr>
+          <w:t>13</w:t>
+        </w:r>
+        <w:r>
+          <w:rPr>
+            <w:noProof/>
+            <w:webHidden/>
+          </w:rPr>
           <w:fldChar w:fldCharType="end"/>
         </w:r>
       </w:hyperlink>
@@ -522,31 +1806,89 @@
       <w:pPr>
         <w:pStyle w:val="TOC1"/>
         <w:tabs>
-          <w:tab w:val="clear" w:pos="420"/>
-          <w:tab w:val="clear" w:pos="8296"/>
-          <w:tab w:val="right" w:leader="dot" w:pos="8312"/>
+          <w:tab w:val="left" w:pos="840"/>
         </w:tabs>
-      </w:pPr>
-      <w:hyperlink w:anchor="_Toc21263" w:history="1">
-        <w:r>
-          <w:t>1.9. OperatingInventory</w:t>
-        </w:r>
-        <w:r>
+        <w:rPr>
+          <w:b w:val="0"/>
+          <w:bCs w:val="0"/>
+          <w:caps w:val="0"/>
+          <w:noProof/>
+          <w:sz w:val="21"/>
+          <w:szCs w:val="22"/>
+        </w:rPr>
+      </w:pPr>
+      <w:hyperlink w:anchor="_Toc81316682" w:history="1">
+        <w:r>
+          <w:rPr>
+            <w:rStyle w:val="ac"/>
+            <w:noProof/>
+          </w:rPr>
+          <w:t>1.18.</w:t>
+        </w:r>
+        <w:r>
+          <w:rPr>
+            <w:b w:val="0"/>
+            <w:bCs w:val="0"/>
+            <w:caps w:val="0"/>
+            <w:noProof/>
+            <w:sz w:val="21"/>
+            <w:szCs w:val="22"/>
+          </w:rPr>
           <w:tab/>
         </w:r>
         <w:r>
+          <w:rPr>
+            <w:rStyle w:val="ac"/>
+            <w:noProof/>
+          </w:rPr>
+          <w:t>CreateTaskGroupPlan</w:t>
+        </w:r>
+        <w:r>
+          <w:rPr>
+            <w:noProof/>
+            <w:webHidden/>
+          </w:rPr>
+          <w:tab/>
+        </w:r>
+        <w:r>
+          <w:rPr>
+            <w:noProof/>
+            <w:webHidden/>
+          </w:rPr>
           <w:fldChar w:fldCharType="begin"/>
         </w:r>
         <w:r>
-          <w:instrText xml:space="preserve"> PAGEREF _Toc21263 \h </w:instrText>
-        </w:r>
-        <w:r>
+          <w:rPr>
+            <w:noProof/>
+            <w:webHidden/>
+          </w:rPr>
+          <w:instrText xml:space="preserve"> PAGEREF _Toc81316682 \h </w:instrText>
+        </w:r>
+        <w:r>
+          <w:rPr>
+            <w:noProof/>
+            <w:webHidden/>
+          </w:rPr>
+        </w:r>
+        <w:r>
+          <w:rPr>
+            <w:noProof/>
+            <w:webHidden/>
+          </w:rPr>
           <w:fldChar w:fldCharType="separate"/>
         </w:r>
         <w:r>
-          <w:t>5</w:t>
-        </w:r>
-        <w:r>
+          <w:rPr>
+            <w:noProof/>
+            <w:webHidden/>
+          </w:rPr>
+          <w:t>15</w:t>
+        </w:r>
+        <w:r>
+          <w:rPr>
+            <w:noProof/>
+            <w:webHidden/>
+          </w:rPr>
           <w:fldChar w:fldCharType="end"/>
         </w:r>
       </w:hyperlink>
@@ -555,31 +1897,89 @@
       <w:pPr>
         <w:pStyle w:val="TOC1"/>
         <w:tabs>
-          <w:tab w:val="clear" w:pos="420"/>
-          <w:tab w:val="clear" w:pos="8296"/>
-          <w:tab w:val="right" w:leader="dot" w:pos="8312"/>
+          <w:tab w:val="left" w:pos="840"/>
         </w:tabs>
-      </w:pPr>
-      <w:hyperlink w:anchor="_Toc11773" w:history="1">
-        <w:r>
-          <w:t>1.10. InventoryOperation</w:t>
-        </w:r>
-        <w:r>
+        <w:rPr>
+          <w:b w:val="0"/>
+          <w:bCs w:val="0"/>
+          <w:caps w:val="0"/>
+          <w:noProof/>
+          <w:sz w:val="21"/>
+          <w:szCs w:val="22"/>
+        </w:rPr>
+      </w:pPr>
+      <w:hyperlink w:anchor="_Toc81316683" w:history="1">
+        <w:r>
+          <w:rPr>
+            <w:rStyle w:val="ac"/>
+            <w:noProof/>
+          </w:rPr>
+          <w:t>1.19.</w:t>
+        </w:r>
+        <w:r>
+          <w:rPr>
+            <w:b w:val="0"/>
+            <w:bCs w:val="0"/>
+            <w:caps w:val="0"/>
+            <w:noProof/>
+            <w:sz w:val="21"/>
+            <w:szCs w:val="22"/>
+          </w:rPr>
           <w:tab/>
         </w:r>
         <w:r>
+          <w:rPr>
+            <w:rStyle w:val="ac"/>
+            <w:noProof/>
+          </w:rPr>
+          <w:t>CreateMutilTaskGroupPlan</w:t>
+        </w:r>
+        <w:r>
+          <w:rPr>
+            <w:noProof/>
+            <w:webHidden/>
+          </w:rPr>
+          <w:tab/>
+        </w:r>
+        <w:r>
+          <w:rPr>
+            <w:noProof/>
+            <w:webHidden/>
+          </w:rPr>
           <w:fldChar w:fldCharType="begin"/>
         </w:r>
         <w:r>
-          <w:instrText xml:space="preserve"> PAGEREF _Toc11773 \h </w:instrText>
-        </w:r>
-        <w:r>
+          <w:rPr>
+            <w:noProof/>
+            <w:webHidden/>
+          </w:rPr>
+          <w:instrText xml:space="preserve"> PAGEREF _Toc81316683 \h </w:instrText>
+        </w:r>
+        <w:r>
+          <w:rPr>
+            <w:noProof/>
+            <w:webHidden/>
+          </w:rPr>
+        </w:r>
+        <w:r>
+          <w:rPr>
+            <w:noProof/>
+            <w:webHidden/>
+          </w:rPr>
           <w:fldChar w:fldCharType="separate"/>
         </w:r>
         <w:r>
-          <w:t>8</w:t>
-        </w:r>
-        <w:r>
+          <w:rPr>
+            <w:noProof/>
+            <w:webHidden/>
+          </w:rPr>
+          <w:t>17</w:t>
+        </w:r>
+        <w:r>
+          <w:rPr>
+            <w:noProof/>
+            <w:webHidden/>
+          </w:rPr>
           <w:fldChar w:fldCharType="end"/>
         </w:r>
       </w:hyperlink>
@@ -588,31 +1988,89 @@
       <w:pPr>
         <w:pStyle w:val="TOC1"/>
         <w:tabs>
-          <w:tab w:val="clear" w:pos="420"/>
-          <w:tab w:val="clear" w:pos="8296"/>
-          <w:tab w:val="right" w:leader="dot" w:pos="8312"/>
+          <w:tab w:val="left" w:pos="840"/>
         </w:tabs>
-      </w:pPr>
-      <w:hyperlink w:anchor="_Toc10840" w:history="1">
-        <w:r>
-          <w:t>1.11. MultiInventoryOperation</w:t>
-        </w:r>
-        <w:r>
+        <w:rPr>
+          <w:b w:val="0"/>
+          <w:bCs w:val="0"/>
+          <w:caps w:val="0"/>
+          <w:noProof/>
+          <w:sz w:val="21"/>
+          <w:szCs w:val="22"/>
+        </w:rPr>
+      </w:pPr>
+      <w:hyperlink w:anchor="_Toc81316684" w:history="1">
+        <w:r>
+          <w:rPr>
+            <w:rStyle w:val="ac"/>
+            <w:noProof/>
+          </w:rPr>
+          <w:t>1.20.</w:t>
+        </w:r>
+        <w:r>
+          <w:rPr>
+            <w:b w:val="0"/>
+            <w:bCs w:val="0"/>
+            <w:caps w:val="0"/>
+            <w:noProof/>
+            <w:sz w:val="21"/>
+            <w:szCs w:val="22"/>
+          </w:rPr>
           <w:tab/>
         </w:r>
         <w:r>
+          <w:rPr>
+            <w:rStyle w:val="ac"/>
+            <w:noProof/>
+          </w:rPr>
+          <w:t>UpdatePlanTime</w:t>
+        </w:r>
+        <w:r>
+          <w:rPr>
+            <w:noProof/>
+            <w:webHidden/>
+          </w:rPr>
+          <w:tab/>
+        </w:r>
+        <w:r>
+          <w:rPr>
+            <w:noProof/>
+            <w:webHidden/>
+          </w:rPr>
           <w:fldChar w:fldCharType="begin"/>
         </w:r>
         <w:r>
-          <w:instrText xml:space="preserve"> PAGEREF _Toc10840 \h </w:instrText>
-        </w:r>
-        <w:r>
+          <w:rPr>
+            <w:noProof/>
+            <w:webHidden/>
+          </w:rPr>
+          <w:instrText xml:space="preserve"> PAGEREF _Toc81316684 \h </w:instrText>
+        </w:r>
+        <w:r>
+          <w:rPr>
+            <w:noProof/>
+            <w:webHidden/>
+          </w:rPr>
+        </w:r>
+        <w:r>
+          <w:rPr>
+            <w:noProof/>
+            <w:webHidden/>
+          </w:rPr>
           <w:fldChar w:fldCharType="separate"/>
         </w:r>
         <w:r>
-          <w:t>9</w:t>
-        </w:r>
-        <w:r>
+          <w:rPr>
+            <w:noProof/>
+            <w:webHidden/>
+          </w:rPr>
+          <w:t>17</w:t>
+        </w:r>
+        <w:r>
+          <w:rPr>
+            <w:noProof/>
+            <w:webHidden/>
+          </w:rPr>
           <w:fldChar w:fldCharType="end"/>
         </w:r>
       </w:hyperlink>
@@ -621,31 +2079,89 @@
       <w:pPr>
         <w:pStyle w:val="TOC1"/>
         <w:tabs>
-          <w:tab w:val="clear" w:pos="420"/>
-          <w:tab w:val="clear" w:pos="8296"/>
-          <w:tab w:val="right" w:leader="dot" w:pos="8312"/>
+          <w:tab w:val="left" w:pos="840"/>
         </w:tabs>
-      </w:pPr>
-      <w:hyperlink w:anchor="_Toc19715" w:history="1">
-        <w:r>
-          <w:t>1.12. WriteSystemLog</w:t>
-        </w:r>
-        <w:r>
+        <w:rPr>
+          <w:b w:val="0"/>
+          <w:bCs w:val="0"/>
+          <w:caps w:val="0"/>
+          <w:noProof/>
+          <w:sz w:val="21"/>
+          <w:szCs w:val="22"/>
+        </w:rPr>
+      </w:pPr>
+      <w:hyperlink w:anchor="_Toc81316685" w:history="1">
+        <w:r>
+          <w:rPr>
+            <w:rStyle w:val="ac"/>
+            <w:noProof/>
+          </w:rPr>
+          <w:t>1.21.</w:t>
+        </w:r>
+        <w:r>
+          <w:rPr>
+            <w:b w:val="0"/>
+            <w:bCs w:val="0"/>
+            <w:caps w:val="0"/>
+            <w:noProof/>
+            <w:sz w:val="21"/>
+            <w:szCs w:val="22"/>
+          </w:rPr>
           <w:tab/>
         </w:r>
         <w:r>
+          <w:rPr>
+            <w:rStyle w:val="ac"/>
+            <w:noProof/>
+          </w:rPr>
+          <w:t>UpdateTaskGroupPropertyFromAssetProperty</w:t>
+        </w:r>
+        <w:r>
+          <w:rPr>
+            <w:noProof/>
+            <w:webHidden/>
+          </w:rPr>
+          <w:tab/>
+        </w:r>
+        <w:r>
+          <w:rPr>
+            <w:noProof/>
+            <w:webHidden/>
+          </w:rPr>
           <w:fldChar w:fldCharType="begin"/>
         </w:r>
         <w:r>
-          <w:instrText xml:space="preserve"> PAGEREF _Toc19715 \h </w:instrText>
-        </w:r>
-        <w:r>
+          <w:rPr>
+            <w:noProof/>
+            <w:webHidden/>
+          </w:rPr>
+          <w:instrText xml:space="preserve"> PAGEREF _Toc81316685 \h </w:instrText>
+        </w:r>
+        <w:r>
+          <w:rPr>
+            <w:noProof/>
+            <w:webHidden/>
+          </w:rPr>
+        </w:r>
+        <w:r>
+          <w:rPr>
+            <w:noProof/>
+            <w:webHidden/>
+          </w:rPr>
           <w:fldChar w:fldCharType="separate"/>
         </w:r>
         <w:r>
-          <w:t>9</w:t>
-        </w:r>
-        <w:r>
+          <w:rPr>
+            <w:noProof/>
+            <w:webHidden/>
+          </w:rPr>
+          <w:t>18</w:t>
+        </w:r>
+        <w:r>
+          <w:rPr>
+            <w:noProof/>
+            <w:webHidden/>
+          </w:rPr>
           <w:fldChar w:fldCharType="end"/>
         </w:r>
       </w:hyperlink>
@@ -654,31 +2170,89 @@
       <w:pPr>
         <w:pStyle w:val="TOC1"/>
         <w:tabs>
-          <w:tab w:val="clear" w:pos="420"/>
-          <w:tab w:val="clear" w:pos="8296"/>
-          <w:tab w:val="right" w:leader="dot" w:pos="8312"/>
+          <w:tab w:val="left" w:pos="840"/>
         </w:tabs>
-      </w:pPr>
-      <w:hyperlink w:anchor="_Toc8250" w:history="1">
-        <w:r>
-          <w:t>1.13. AddObjectToAssetProperty</w:t>
-        </w:r>
-        <w:r>
+        <w:rPr>
+          <w:b w:val="0"/>
+          <w:bCs w:val="0"/>
+          <w:caps w:val="0"/>
+          <w:noProof/>
+          <w:sz w:val="21"/>
+          <w:szCs w:val="22"/>
+        </w:rPr>
+      </w:pPr>
+      <w:hyperlink w:anchor="_Toc81316686" w:history="1">
+        <w:r>
+          <w:rPr>
+            <w:rStyle w:val="ac"/>
+            <w:noProof/>
+          </w:rPr>
+          <w:t>1.22.</w:t>
+        </w:r>
+        <w:r>
+          <w:rPr>
+            <w:b w:val="0"/>
+            <w:bCs w:val="0"/>
+            <w:caps w:val="0"/>
+            <w:noProof/>
+            <w:sz w:val="21"/>
+            <w:szCs w:val="22"/>
+          </w:rPr>
           <w:tab/>
         </w:r>
         <w:r>
+          <w:rPr>
+            <w:rStyle w:val="ac"/>
+            <w:noProof/>
+          </w:rPr>
+          <w:t>UpdateTaskGroupPropertyJsonFromTaskName</w:t>
+        </w:r>
+        <w:r>
+          <w:rPr>
+            <w:noProof/>
+            <w:webHidden/>
+          </w:rPr>
+          <w:tab/>
+        </w:r>
+        <w:r>
+          <w:rPr>
+            <w:noProof/>
+            <w:webHidden/>
+          </w:rPr>
           <w:fldChar w:fldCharType="begin"/>
         </w:r>
         <w:r>
-          <w:instrText xml:space="preserve"> PAGEREF _Toc8250 \h </w:instrText>
-        </w:r>
-        <w:r>
+          <w:rPr>
+            <w:noProof/>
+            <w:webHidden/>
+          </w:rPr>
+          <w:instrText xml:space="preserve"> PAGEREF _Toc81316686 \h </w:instrText>
+        </w:r>
+        <w:r>
+          <w:rPr>
+            <w:noProof/>
+            <w:webHidden/>
+          </w:rPr>
+        </w:r>
+        <w:r>
+          <w:rPr>
+            <w:noProof/>
+            <w:webHidden/>
+          </w:rPr>
           <w:fldChar w:fldCharType="separate"/>
         </w:r>
         <w:r>
-          <w:t>10</w:t>
-        </w:r>
-        <w:r>
+          <w:rPr>
+            <w:noProof/>
+            <w:webHidden/>
+          </w:rPr>
+          <w:t>18</w:t>
+        </w:r>
+        <w:r>
+          <w:rPr>
+            <w:noProof/>
+            <w:webHidden/>
+          </w:rPr>
           <w:fldChar w:fldCharType="end"/>
         </w:r>
       </w:hyperlink>
@@ -687,31 +2261,89 @@
       <w:pPr>
         <w:pStyle w:val="TOC1"/>
         <w:tabs>
-          <w:tab w:val="clear" w:pos="420"/>
-          <w:tab w:val="clear" w:pos="8296"/>
-          <w:tab w:val="right" w:leader="dot" w:pos="8312"/>
+          <w:tab w:val="left" w:pos="840"/>
         </w:tabs>
-      </w:pPr>
-      <w:hyperlink w:anchor="_Toc11683" w:history="1">
-        <w:r>
-          <w:t>1.14. RemoveObjectFromAssetProperty</w:t>
-        </w:r>
-        <w:r>
+        <w:rPr>
+          <w:b w:val="0"/>
+          <w:bCs w:val="0"/>
+          <w:caps w:val="0"/>
+          <w:noProof/>
+          <w:sz w:val="21"/>
+          <w:szCs w:val="22"/>
+        </w:rPr>
+      </w:pPr>
+      <w:hyperlink w:anchor="_Toc81316687" w:history="1">
+        <w:r>
+          <w:rPr>
+            <w:rStyle w:val="ac"/>
+            <w:noProof/>
+          </w:rPr>
+          <w:t>1.23.</w:t>
+        </w:r>
+        <w:r>
+          <w:rPr>
+            <w:b w:val="0"/>
+            <w:bCs w:val="0"/>
+            <w:caps w:val="0"/>
+            <w:noProof/>
+            <w:sz w:val="21"/>
+            <w:szCs w:val="22"/>
+          </w:rPr>
           <w:tab/>
         </w:r>
         <w:r>
+          <w:rPr>
+            <w:rStyle w:val="ac"/>
+            <w:noProof/>
+          </w:rPr>
+          <w:t>UpdateTaskGroupPropertyFromTaskName</w:t>
+        </w:r>
+        <w:r>
+          <w:rPr>
+            <w:noProof/>
+            <w:webHidden/>
+          </w:rPr>
+          <w:tab/>
+        </w:r>
+        <w:r>
+          <w:rPr>
+            <w:noProof/>
+            <w:webHidden/>
+          </w:rPr>
           <w:fldChar w:fldCharType="begin"/>
         </w:r>
         <w:r>
-          <w:instrText xml:space="preserve"> PAGEREF _Toc11683 \h </w:instrText>
-        </w:r>
-        <w:r>
+          <w:rPr>
+            <w:noProof/>
+            <w:webHidden/>
+          </w:rPr>
+          <w:instrText xml:space="preserve"> PAGEREF _Toc81316687 \h </w:instrText>
+        </w:r>
+        <w:r>
+          <w:rPr>
+            <w:noProof/>
+            <w:webHidden/>
+          </w:rPr>
+        </w:r>
+        <w:r>
+          <w:rPr>
+            <w:noProof/>
+            <w:webHidden/>
+          </w:rPr>
           <w:fldChar w:fldCharType="separate"/>
         </w:r>
         <w:r>
-          <w:t>10</w:t>
-        </w:r>
-        <w:r>
+          <w:rPr>
+            <w:noProof/>
+            <w:webHidden/>
+          </w:rPr>
+          <w:t>18</w:t>
+        </w:r>
+        <w:r>
+          <w:rPr>
+            <w:noProof/>
+            <w:webHidden/>
+          </w:rPr>
           <w:fldChar w:fldCharType="end"/>
         </w:r>
       </w:hyperlink>
@@ -720,31 +2352,89 @@
       <w:pPr>
         <w:pStyle w:val="TOC1"/>
         <w:tabs>
-          <w:tab w:val="clear" w:pos="420"/>
-          <w:tab w:val="clear" w:pos="8296"/>
-          <w:tab w:val="right" w:leader="dot" w:pos="8312"/>
+          <w:tab w:val="left" w:pos="840"/>
         </w:tabs>
-      </w:pPr>
-      <w:hyperlink w:anchor="_Toc1585" w:history="1">
-        <w:r>
-          <w:t>1.15. CreateTaskJob</w:t>
-        </w:r>
-        <w:r>
+        <w:rPr>
+          <w:b w:val="0"/>
+          <w:bCs w:val="0"/>
+          <w:caps w:val="0"/>
+          <w:noProof/>
+          <w:sz w:val="21"/>
+          <w:szCs w:val="22"/>
+        </w:rPr>
+      </w:pPr>
+      <w:hyperlink w:anchor="_Toc81316688" w:history="1">
+        <w:r>
+          <w:rPr>
+            <w:rStyle w:val="ac"/>
+            <w:noProof/>
+          </w:rPr>
+          <w:t>1.24.</w:t>
+        </w:r>
+        <w:r>
+          <w:rPr>
+            <w:b w:val="0"/>
+            <w:bCs w:val="0"/>
+            <w:caps w:val="0"/>
+            <w:noProof/>
+            <w:sz w:val="21"/>
+            <w:szCs w:val="22"/>
+          </w:rPr>
           <w:tab/>
         </w:r>
         <w:r>
+          <w:rPr>
+            <w:rStyle w:val="ac"/>
+            <w:noProof/>
+          </w:rPr>
+          <w:t>UpdateTaskGroupPropertyFromConstString</w:t>
+        </w:r>
+        <w:r>
+          <w:rPr>
+            <w:noProof/>
+            <w:webHidden/>
+          </w:rPr>
+          <w:tab/>
+        </w:r>
+        <w:r>
+          <w:rPr>
+            <w:noProof/>
+            <w:webHidden/>
+          </w:rPr>
           <w:fldChar w:fldCharType="begin"/>
         </w:r>
         <w:r>
-          <w:instrText xml:space="preserve"> PAGEREF _Toc1585 \h </w:instrText>
-        </w:r>
-        <w:r>
+          <w:rPr>
+            <w:noProof/>
+            <w:webHidden/>
+          </w:rPr>
+          <w:instrText xml:space="preserve"> PAGEREF _Toc81316688 \h </w:instrText>
+        </w:r>
+        <w:r>
+          <w:rPr>
+            <w:noProof/>
+            <w:webHidden/>
+          </w:rPr>
+        </w:r>
+        <w:r>
+          <w:rPr>
+            <w:noProof/>
+            <w:webHidden/>
+          </w:rPr>
           <w:fldChar w:fldCharType="separate"/>
         </w:r>
         <w:r>
-          <w:t>11</w:t>
-        </w:r>
-        <w:r>
+          <w:rPr>
+            <w:noProof/>
+            <w:webHidden/>
+          </w:rPr>
+          <w:t>19</w:t>
+        </w:r>
+        <w:r>
+          <w:rPr>
+            <w:noProof/>
+            <w:webHidden/>
+          </w:rPr>
           <w:fldChar w:fldCharType="end"/>
         </w:r>
       </w:hyperlink>
@@ -753,31 +2443,89 @@
       <w:pPr>
         <w:pStyle w:val="TOC1"/>
         <w:tabs>
-          <w:tab w:val="clear" w:pos="420"/>
-          <w:tab w:val="clear" w:pos="8296"/>
-          <w:tab w:val="right" w:leader="dot" w:pos="8312"/>
+          <w:tab w:val="left" w:pos="840"/>
         </w:tabs>
-      </w:pPr>
-      <w:hyperlink w:anchor="_Toc30809" w:history="1">
-        <w:r>
-          <w:t>1.16. AutoCreateTaskJob</w:t>
-        </w:r>
-        <w:r>
+        <w:rPr>
+          <w:b w:val="0"/>
+          <w:bCs w:val="0"/>
+          <w:caps w:val="0"/>
+          <w:noProof/>
+          <w:sz w:val="21"/>
+          <w:szCs w:val="22"/>
+        </w:rPr>
+      </w:pPr>
+      <w:hyperlink w:anchor="_Toc81316689" w:history="1">
+        <w:r>
+          <w:rPr>
+            <w:rStyle w:val="ac"/>
+            <w:noProof/>
+          </w:rPr>
+          <w:t>1.25.</w:t>
+        </w:r>
+        <w:r>
+          <w:rPr>
+            <w:b w:val="0"/>
+            <w:bCs w:val="0"/>
+            <w:caps w:val="0"/>
+            <w:noProof/>
+            <w:sz w:val="21"/>
+            <w:szCs w:val="22"/>
+          </w:rPr>
           <w:tab/>
         </w:r>
         <w:r>
+          <w:rPr>
+            <w:rStyle w:val="ac"/>
+            <w:noProof/>
+          </w:rPr>
+          <w:t>UpdateTaskGroupPropertyFromBelongOU</w:t>
+        </w:r>
+        <w:r>
+          <w:rPr>
+            <w:noProof/>
+            <w:webHidden/>
+          </w:rPr>
+          <w:tab/>
+        </w:r>
+        <w:r>
+          <w:rPr>
+            <w:noProof/>
+            <w:webHidden/>
+          </w:rPr>
           <w:fldChar w:fldCharType="begin"/>
         </w:r>
         <w:r>
-          <w:instrText xml:space="preserve"> PAGEREF _Toc30809 \h </w:instrText>
-        </w:r>
-        <w:r>
+          <w:rPr>
+            <w:noProof/>
+            <w:webHidden/>
+          </w:rPr>
+          <w:instrText xml:space="preserve"> PAGEREF _Toc81316689 \h </w:instrText>
+        </w:r>
+        <w:r>
+          <w:rPr>
+            <w:noProof/>
+            <w:webHidden/>
+          </w:rPr>
+        </w:r>
+        <w:r>
+          <w:rPr>
+            <w:noProof/>
+            <w:webHidden/>
+          </w:rPr>
           <w:fldChar w:fldCharType="separate"/>
         </w:r>
         <w:r>
-          <w:t>12</w:t>
-        </w:r>
-        <w:r>
+          <w:rPr>
+            <w:noProof/>
+            <w:webHidden/>
+          </w:rPr>
+          <w:t>19</w:t>
+        </w:r>
+        <w:r>
+          <w:rPr>
+            <w:noProof/>
+            <w:webHidden/>
+          </w:rPr>
           <w:fldChar w:fldCharType="end"/>
         </w:r>
       </w:hyperlink>
@@ -786,31 +2534,89 @@
       <w:pPr>
         <w:pStyle w:val="TOC1"/>
         <w:tabs>
-          <w:tab w:val="clear" w:pos="420"/>
-          <w:tab w:val="clear" w:pos="8296"/>
-          <w:tab w:val="right" w:leader="dot" w:pos="8312"/>
+          <w:tab w:val="left" w:pos="840"/>
         </w:tabs>
-      </w:pPr>
-      <w:hyperlink w:anchor="_Toc29657" w:history="1">
-        <w:r>
-          <w:t>1.17. CreateTaskGroupPlanByTaskItem</w:t>
-        </w:r>
-        <w:r>
+        <w:rPr>
+          <w:b w:val="0"/>
+          <w:bCs w:val="0"/>
+          <w:caps w:val="0"/>
+          <w:noProof/>
+          <w:sz w:val="21"/>
+          <w:szCs w:val="22"/>
+        </w:rPr>
+      </w:pPr>
+      <w:hyperlink w:anchor="_Toc81316690" w:history="1">
+        <w:r>
+          <w:rPr>
+            <w:rStyle w:val="ac"/>
+            <w:noProof/>
+          </w:rPr>
+          <w:t>1.26.</w:t>
+        </w:r>
+        <w:r>
+          <w:rPr>
+            <w:b w:val="0"/>
+            <w:bCs w:val="0"/>
+            <w:caps w:val="0"/>
+            <w:noProof/>
+            <w:sz w:val="21"/>
+            <w:szCs w:val="22"/>
+          </w:rPr>
           <w:tab/>
         </w:r>
         <w:r>
+          <w:rPr>
+            <w:rStyle w:val="ac"/>
+            <w:noProof/>
+          </w:rPr>
+          <w:t>UpdateBelongOUFromTaskGroupProperty</w:t>
+        </w:r>
+        <w:r>
+          <w:rPr>
+            <w:noProof/>
+            <w:webHidden/>
+          </w:rPr>
+          <w:tab/>
+        </w:r>
+        <w:r>
+          <w:rPr>
+            <w:noProof/>
+            <w:webHidden/>
+          </w:rPr>
           <w:fldChar w:fldCharType="begin"/>
         </w:r>
         <w:r>
-          <w:instrText xml:space="preserve"> PAGEREF _Toc29657 \h </w:instrText>
-        </w:r>
-        <w:r>
+          <w:rPr>
+            <w:noProof/>
+            <w:webHidden/>
+          </w:rPr>
+          <w:instrText xml:space="preserve"> PAGEREF _Toc81316690 \h </w:instrText>
+        </w:r>
+        <w:r>
+          <w:rPr>
+            <w:noProof/>
+            <w:webHidden/>
+          </w:rPr>
+        </w:r>
+        <w:r>
+          <w:rPr>
+            <w:noProof/>
+            <w:webHidden/>
+          </w:rPr>
           <w:fldChar w:fldCharType="separate"/>
         </w:r>
         <w:r>
-          <w:t>13</w:t>
-        </w:r>
-        <w:r>
+          <w:rPr>
+            <w:noProof/>
+            <w:webHidden/>
+          </w:rPr>
+          <w:t>20</w:t>
+        </w:r>
+        <w:r>
+          <w:rPr>
+            <w:noProof/>
+            <w:webHidden/>
+          </w:rPr>
           <w:fldChar w:fldCharType="end"/>
         </w:r>
       </w:hyperlink>
@@ -819,31 +2625,89 @@
       <w:pPr>
         <w:pStyle w:val="TOC1"/>
         <w:tabs>
-          <w:tab w:val="clear" w:pos="420"/>
-          <w:tab w:val="clear" w:pos="8296"/>
-          <w:tab w:val="right" w:leader="dot" w:pos="8312"/>
+          <w:tab w:val="left" w:pos="840"/>
         </w:tabs>
-      </w:pPr>
-      <w:hyperlink w:anchor="_Toc31519" w:history="1">
-        <w:r>
-          <w:t>1.18. CreateTaskGroupPlan</w:t>
-        </w:r>
-        <w:r>
+        <w:rPr>
+          <w:b w:val="0"/>
+          <w:bCs w:val="0"/>
+          <w:caps w:val="0"/>
+          <w:noProof/>
+          <w:sz w:val="21"/>
+          <w:szCs w:val="22"/>
+        </w:rPr>
+      </w:pPr>
+      <w:hyperlink w:anchor="_Toc81316691" w:history="1">
+        <w:r>
+          <w:rPr>
+            <w:rStyle w:val="ac"/>
+            <w:noProof/>
+          </w:rPr>
+          <w:t>1.27.</w:t>
+        </w:r>
+        <w:r>
+          <w:rPr>
+            <w:b w:val="0"/>
+            <w:bCs w:val="0"/>
+            <w:caps w:val="0"/>
+            <w:noProof/>
+            <w:sz w:val="21"/>
+            <w:szCs w:val="22"/>
+          </w:rPr>
           <w:tab/>
         </w:r>
         <w:r>
+          <w:rPr>
+            <w:rStyle w:val="ac"/>
+            <w:noProof/>
+          </w:rPr>
+          <w:t>UpdateTaskGroupPropertyFromActivityUserInfo</w:t>
+        </w:r>
+        <w:r>
+          <w:rPr>
+            <w:noProof/>
+            <w:webHidden/>
+          </w:rPr>
+          <w:tab/>
+        </w:r>
+        <w:r>
+          <w:rPr>
+            <w:noProof/>
+            <w:webHidden/>
+          </w:rPr>
           <w:fldChar w:fldCharType="begin"/>
         </w:r>
         <w:r>
-          <w:instrText xml:space="preserve"> PAGEREF _Toc31519 \h </w:instrText>
-        </w:r>
-        <w:r>
+          <w:rPr>
+            <w:noProof/>
+            <w:webHidden/>
+          </w:rPr>
+          <w:instrText xml:space="preserve"> PAGEREF _Toc81316691 \h </w:instrText>
+        </w:r>
+        <w:r>
+          <w:rPr>
+            <w:noProof/>
+            <w:webHidden/>
+          </w:rPr>
+        </w:r>
+        <w:r>
+          <w:rPr>
+            <w:noProof/>
+            <w:webHidden/>
+          </w:rPr>
           <w:fldChar w:fldCharType="separate"/>
         </w:r>
         <w:r>
-          <w:t>15</w:t>
-        </w:r>
-        <w:r>
+          <w:rPr>
+            <w:noProof/>
+            <w:webHidden/>
+          </w:rPr>
+          <w:t>20</w:t>
+        </w:r>
+        <w:r>
+          <w:rPr>
+            <w:noProof/>
+            <w:webHidden/>
+          </w:rPr>
           <w:fldChar w:fldCharType="end"/>
         </w:r>
       </w:hyperlink>
@@ -852,31 +2716,89 @@
       <w:pPr>
         <w:pStyle w:val="TOC1"/>
         <w:tabs>
-          <w:tab w:val="clear" w:pos="420"/>
-          <w:tab w:val="clear" w:pos="8296"/>
-          <w:tab w:val="right" w:leader="dot" w:pos="8312"/>
+          <w:tab w:val="left" w:pos="840"/>
         </w:tabs>
-      </w:pPr>
-      <w:hyperlink w:anchor="_Toc26855" w:history="1">
-        <w:r>
-          <w:t>1.19. CreateMutilTaskGroupPlan</w:t>
-        </w:r>
-        <w:r>
+        <w:rPr>
+          <w:b w:val="0"/>
+          <w:bCs w:val="0"/>
+          <w:caps w:val="0"/>
+          <w:noProof/>
+          <w:sz w:val="21"/>
+          <w:szCs w:val="22"/>
+        </w:rPr>
+      </w:pPr>
+      <w:hyperlink w:anchor="_Toc81316692" w:history="1">
+        <w:r>
+          <w:rPr>
+            <w:rStyle w:val="ac"/>
+            <w:noProof/>
+          </w:rPr>
+          <w:t>1.28.</w:t>
+        </w:r>
+        <w:r>
+          <w:rPr>
+            <w:b w:val="0"/>
+            <w:bCs w:val="0"/>
+            <w:caps w:val="0"/>
+            <w:noProof/>
+            <w:sz w:val="21"/>
+            <w:szCs w:val="22"/>
+          </w:rPr>
           <w:tab/>
         </w:r>
         <w:r>
+          <w:rPr>
+            <w:rStyle w:val="ac"/>
+            <w:noProof/>
+          </w:rPr>
+          <w:t>UpdateTaskGroupPropertyBasePlanStartTime</w:t>
+        </w:r>
+        <w:r>
+          <w:rPr>
+            <w:noProof/>
+            <w:webHidden/>
+          </w:rPr>
+          <w:tab/>
+        </w:r>
+        <w:r>
+          <w:rPr>
+            <w:noProof/>
+            <w:webHidden/>
+          </w:rPr>
           <w:fldChar w:fldCharType="begin"/>
         </w:r>
         <w:r>
-          <w:instrText xml:space="preserve"> PAGEREF _Toc26855 \h </w:instrText>
-        </w:r>
-        <w:r>
+          <w:rPr>
+            <w:noProof/>
+            <w:webHidden/>
+          </w:rPr>
+          <w:instrText xml:space="preserve"> PAGEREF _Toc81316692 \h </w:instrText>
+        </w:r>
+        <w:r>
+          <w:rPr>
+            <w:noProof/>
+            <w:webHidden/>
+          </w:rPr>
+        </w:r>
+        <w:r>
+          <w:rPr>
+            <w:noProof/>
+            <w:webHidden/>
+          </w:rPr>
           <w:fldChar w:fldCharType="separate"/>
         </w:r>
         <w:r>
-          <w:t>17</w:t>
-        </w:r>
-        <w:r>
+          <w:rPr>
+            <w:noProof/>
+            <w:webHidden/>
+          </w:rPr>
+          <w:t>21</w:t>
+        </w:r>
+        <w:r>
+          <w:rPr>
+            <w:noProof/>
+            <w:webHidden/>
+          </w:rPr>
           <w:fldChar w:fldCharType="end"/>
         </w:r>
       </w:hyperlink>
@@ -885,31 +2807,89 @@
       <w:pPr>
         <w:pStyle w:val="TOC1"/>
         <w:tabs>
-          <w:tab w:val="clear" w:pos="420"/>
-          <w:tab w:val="clear" w:pos="8296"/>
-          <w:tab w:val="right" w:leader="dot" w:pos="8312"/>
+          <w:tab w:val="left" w:pos="840"/>
         </w:tabs>
-      </w:pPr>
-      <w:hyperlink w:anchor="_Toc500" w:history="1">
-        <w:r>
-          <w:t>1.20. UpdatePlanTime</w:t>
-        </w:r>
-        <w:r>
+        <w:rPr>
+          <w:b w:val="0"/>
+          <w:bCs w:val="0"/>
+          <w:caps w:val="0"/>
+          <w:noProof/>
+          <w:sz w:val="21"/>
+          <w:szCs w:val="22"/>
+        </w:rPr>
+      </w:pPr>
+      <w:hyperlink w:anchor="_Toc81316693" w:history="1">
+        <w:r>
+          <w:rPr>
+            <w:rStyle w:val="ac"/>
+            <w:noProof/>
+          </w:rPr>
+          <w:t>1.29.</w:t>
+        </w:r>
+        <w:r>
+          <w:rPr>
+            <w:b w:val="0"/>
+            <w:bCs w:val="0"/>
+            <w:caps w:val="0"/>
+            <w:noProof/>
+            <w:sz w:val="21"/>
+            <w:szCs w:val="22"/>
+          </w:rPr>
           <w:tab/>
         </w:r>
         <w:r>
+          <w:rPr>
+            <w:rStyle w:val="ac"/>
+            <w:noProof/>
+          </w:rPr>
+          <w:t>UpdateTaskGroupDescByTaskGroupProperty</w:t>
+        </w:r>
+        <w:r>
+          <w:rPr>
+            <w:noProof/>
+            <w:webHidden/>
+          </w:rPr>
+          <w:tab/>
+        </w:r>
+        <w:r>
+          <w:rPr>
+            <w:noProof/>
+            <w:webHidden/>
+          </w:rPr>
           <w:fldChar w:fldCharType="begin"/>
         </w:r>
         <w:r>
-          <w:instrText xml:space="preserve"> PAGEREF _Toc500 \h </w:instrText>
-        </w:r>
-        <w:r>
+          <w:rPr>
+            <w:noProof/>
+            <w:webHidden/>
+          </w:rPr>
+          <w:instrText xml:space="preserve"> PAGEREF _Toc81316693 \h </w:instrText>
+        </w:r>
+        <w:r>
+          <w:rPr>
+            <w:noProof/>
+            <w:webHidden/>
+          </w:rPr>
+        </w:r>
+        <w:r>
+          <w:rPr>
+            <w:noProof/>
+            <w:webHidden/>
+          </w:rPr>
           <w:fldChar w:fldCharType="separate"/>
         </w:r>
         <w:r>
-          <w:t>17</w:t>
-        </w:r>
-        <w:r>
+          <w:rPr>
+            <w:noProof/>
+            <w:webHidden/>
+          </w:rPr>
+          <w:t>21</w:t>
+        </w:r>
+        <w:r>
+          <w:rPr>
+            <w:noProof/>
+            <w:webHidden/>
+          </w:rPr>
           <w:fldChar w:fldCharType="end"/>
         </w:r>
       </w:hyperlink>
@@ -918,37 +2898,89 @@
       <w:pPr>
         <w:pStyle w:val="TOC1"/>
         <w:tabs>
-          <w:tab w:val="clear" w:pos="420"/>
-          <w:tab w:val="clear" w:pos="8296"/>
-          <w:tab w:val="right" w:leader="dot" w:pos="8312"/>
+          <w:tab w:val="left" w:pos="840"/>
         </w:tabs>
-      </w:pPr>
-      <w:hyperlink w:anchor="_Toc2065" w:history="1">
-        <w:r>
-          <w:t xml:space="preserve">1.21. </w:t>
-        </w:r>
-        <w:r>
-          <w:rPr>
-            <w:rFonts w:hint="eastAsia"/>
-          </w:rPr>
-          <w:t>UpdateTaskGroupPropertyFromAssetProperty</w:t>
-        </w:r>
-        <w:r>
+        <w:rPr>
+          <w:b w:val="0"/>
+          <w:bCs w:val="0"/>
+          <w:caps w:val="0"/>
+          <w:noProof/>
+          <w:sz w:val="21"/>
+          <w:szCs w:val="22"/>
+        </w:rPr>
+      </w:pPr>
+      <w:hyperlink w:anchor="_Toc81316694" w:history="1">
+        <w:r>
+          <w:rPr>
+            <w:rStyle w:val="ac"/>
+            <w:noProof/>
+          </w:rPr>
+          <w:t>1.30.</w:t>
+        </w:r>
+        <w:r>
+          <w:rPr>
+            <w:b w:val="0"/>
+            <w:bCs w:val="0"/>
+            <w:caps w:val="0"/>
+            <w:noProof/>
+            <w:sz w:val="21"/>
+            <w:szCs w:val="22"/>
+          </w:rPr>
           <w:tab/>
         </w:r>
         <w:r>
+          <w:rPr>
+            <w:rStyle w:val="ac"/>
+            <w:noProof/>
+          </w:rPr>
+          <w:t>InvokeService</w:t>
+        </w:r>
+        <w:r>
+          <w:rPr>
+            <w:noProof/>
+            <w:webHidden/>
+          </w:rPr>
+          <w:tab/>
+        </w:r>
+        <w:r>
+          <w:rPr>
+            <w:noProof/>
+            <w:webHidden/>
+          </w:rPr>
           <w:fldChar w:fldCharType="begin"/>
         </w:r>
         <w:r>
-          <w:instrText xml:space="preserve"> PAGEREF _Toc2065 \h </w:instrText>
-        </w:r>
-        <w:r>
+          <w:rPr>
+            <w:noProof/>
+            <w:webHidden/>
+          </w:rPr>
+          <w:instrText xml:space="preserve"> PAGEREF _Toc81316694 \h </w:instrText>
+        </w:r>
+        <w:r>
+          <w:rPr>
+            <w:noProof/>
+            <w:webHidden/>
+          </w:rPr>
+        </w:r>
+        <w:r>
+          <w:rPr>
+            <w:noProof/>
+            <w:webHidden/>
+          </w:rPr>
           <w:fldChar w:fldCharType="separate"/>
         </w:r>
         <w:r>
-          <w:t>18</w:t>
-        </w:r>
-        <w:r>
+          <w:rPr>
+            <w:noProof/>
+            <w:webHidden/>
+          </w:rPr>
+          <w:t>22</w:t>
+        </w:r>
+        <w:r>
+          <w:rPr>
+            <w:noProof/>
+            <w:webHidden/>
+          </w:rPr>
           <w:fldChar w:fldCharType="end"/>
         </w:r>
       </w:hyperlink>
@@ -957,37 +2989,90 @@
       <w:pPr>
         <w:pStyle w:val="TOC1"/>
         <w:tabs>
-          <w:tab w:val="clear" w:pos="420"/>
-          <w:tab w:val="clear" w:pos="8296"/>
-          <w:tab w:val="right" w:leader="dot" w:pos="8312"/>
+          <w:tab w:val="left" w:pos="840"/>
         </w:tabs>
-      </w:pPr>
-      <w:hyperlink w:anchor="_Toc22682" w:history="1">
-        <w:r>
-          <w:t xml:space="preserve">1.22. </w:t>
-        </w:r>
-        <w:r>
-          <w:rPr>
-            <w:rFonts w:hint="eastAsia"/>
-          </w:rPr>
-          <w:t>UpdateTaskGroupPropertyJsonFromTaskName</w:t>
-        </w:r>
-        <w:r>
+        <w:rPr>
+          <w:b w:val="0"/>
+          <w:bCs w:val="0"/>
+          <w:caps w:val="0"/>
+          <w:noProof/>
+          <w:sz w:val="21"/>
+          <w:szCs w:val="22"/>
+        </w:rPr>
+      </w:pPr>
+      <w:hyperlink w:anchor="_Toc81316695" w:history="1">
+        <w:r>
+          <w:rPr>
+            <w:rStyle w:val="ac"/>
+            <w:noProof/>
+          </w:rPr>
+          <w:t>1.31.</w:t>
+        </w:r>
+        <w:r>
+          <w:rPr>
+            <w:b w:val="0"/>
+            <w:bCs w:val="0"/>
+            <w:caps w:val="0"/>
+            <w:noProof/>
+            <w:sz w:val="21"/>
+            <w:szCs w:val="22"/>
+          </w:rPr>
           <w:tab/>
         </w:r>
         <w:r>
+          <w:rPr>
+            <w:rStyle w:val="ac"/>
+            <w:rFonts w:eastAsia="Segoe UI" w:cs="Segoe UI"/>
+            <w:noProof/>
+          </w:rPr>
+          <w:t>BatchModifySameNameActivityActor</w:t>
+        </w:r>
+        <w:r>
+          <w:rPr>
+            <w:noProof/>
+            <w:webHidden/>
+          </w:rPr>
+          <w:tab/>
+        </w:r>
+        <w:r>
+          <w:rPr>
+            <w:noProof/>
+            <w:webHidden/>
+          </w:rPr>
           <w:fldChar w:fldCharType="begin"/>
         </w:r>
         <w:r>
-          <w:instrText xml:space="preserve"> PAGEREF _Toc22682 \h </w:instrText>
-        </w:r>
-        <w:r>
+          <w:rPr>
+            <w:noProof/>
+            <w:webHidden/>
+          </w:rPr>
+          <w:instrText xml:space="preserve"> PAGEREF _Toc81316695 \h </w:instrText>
+        </w:r>
+        <w:r>
+          <w:rPr>
+            <w:noProof/>
+            <w:webHidden/>
+          </w:rPr>
+        </w:r>
+        <w:r>
+          <w:rPr>
+            <w:noProof/>
+            <w:webHidden/>
+          </w:rPr>
           <w:fldChar w:fldCharType="separate"/>
         </w:r>
         <w:r>
-          <w:t>18</w:t>
-        </w:r>
-        <w:r>
+          <w:rPr>
+            <w:noProof/>
+            <w:webHidden/>
+          </w:rPr>
+          <w:t>22</w:t>
+        </w:r>
+        <w:r>
+          <w:rPr>
+            <w:noProof/>
+            <w:webHidden/>
+          </w:rPr>
           <w:fldChar w:fldCharType="end"/>
         </w:r>
       </w:hyperlink>
@@ -996,37 +3081,91 @@
       <w:pPr>
         <w:pStyle w:val="TOC1"/>
         <w:tabs>
-          <w:tab w:val="clear" w:pos="420"/>
-          <w:tab w:val="clear" w:pos="8296"/>
-          <w:tab w:val="right" w:leader="dot" w:pos="8312"/>
+          <w:tab w:val="left" w:pos="840"/>
         </w:tabs>
-      </w:pPr>
-      <w:hyperlink w:anchor="_Toc31315" w:history="1">
-        <w:r>
-          <w:t xml:space="preserve">1.23. </w:t>
-        </w:r>
-        <w:r>
-          <w:rPr>
-            <w:rFonts w:hint="eastAsia"/>
-          </w:rPr>
-          <w:t>UpdateTaskGroupPropertyFromTaskName</w:t>
-        </w:r>
-        <w:r>
+        <w:rPr>
+          <w:b w:val="0"/>
+          <w:bCs w:val="0"/>
+          <w:caps w:val="0"/>
+          <w:noProof/>
+          <w:sz w:val="21"/>
+          <w:szCs w:val="22"/>
+        </w:rPr>
+      </w:pPr>
+      <w:hyperlink w:anchor="_Toc81316696" w:history="1">
+        <w:r>
+          <w:rPr>
+            <w:rStyle w:val="ac"/>
+            <w:rFonts w:eastAsia="Segoe UI" w:cs="Segoe UI"/>
+            <w:noProof/>
+          </w:rPr>
+          <w:t>1.32.</w:t>
+        </w:r>
+        <w:r>
+          <w:rPr>
+            <w:b w:val="0"/>
+            <w:bCs w:val="0"/>
+            <w:caps w:val="0"/>
+            <w:noProof/>
+            <w:sz w:val="21"/>
+            <w:szCs w:val="22"/>
+          </w:rPr>
           <w:tab/>
         </w:r>
         <w:r>
+          <w:rPr>
+            <w:rStyle w:val="ac"/>
+            <w:rFonts w:eastAsia="Segoe UI" w:cs="Segoe UI"/>
+            <w:noProof/>
+          </w:rPr>
+          <w:t>OpertingAsset</w:t>
+        </w:r>
+        <w:r>
+          <w:rPr>
+            <w:noProof/>
+            <w:webHidden/>
+          </w:rPr>
+          <w:tab/>
+        </w:r>
+        <w:r>
+          <w:rPr>
+            <w:noProof/>
+            <w:webHidden/>
+          </w:rPr>
           <w:fldChar w:fldCharType="begin"/>
         </w:r>
         <w:r>
-          <w:instrText xml:space="preserve"> PAGEREF _Toc31315 \h </w:instrText>
-        </w:r>
-        <w:r>
+          <w:rPr>
+            <w:noProof/>
+            <w:webHidden/>
+          </w:rPr>
+          <w:instrText xml:space="preserve"> PAGEREF _Toc81316696 \h </w:instrText>
+        </w:r>
+        <w:r>
+          <w:rPr>
+            <w:noProof/>
+            <w:webHidden/>
+          </w:rPr>
+        </w:r>
+        <w:r>
+          <w:rPr>
+            <w:noProof/>
+            <w:webHidden/>
+          </w:rPr>
           <w:fldChar w:fldCharType="separate"/>
         </w:r>
         <w:r>
-          <w:t>18</w:t>
-        </w:r>
-        <w:r>
+          <w:rPr>
+            <w:noProof/>
+            <w:webHidden/>
+          </w:rPr>
+          <w:t>23</w:t>
+        </w:r>
+        <w:r>
+          <w:rPr>
+            <w:noProof/>
+            <w:webHidden/>
+          </w:rPr>
           <w:fldChar w:fldCharType="end"/>
         </w:r>
       </w:hyperlink>
@@ -1035,37 +3174,92 @@
       <w:pPr>
         <w:pStyle w:val="TOC1"/>
         <w:tabs>
-          <w:tab w:val="clear" w:pos="420"/>
-          <w:tab w:val="clear" w:pos="8296"/>
-          <w:tab w:val="right" w:leader="dot" w:pos="8312"/>
+          <w:tab w:val="left" w:pos="840"/>
         </w:tabs>
-      </w:pPr>
-      <w:hyperlink w:anchor="_Toc26456" w:history="1">
-        <w:r>
-          <w:t xml:space="preserve">1.24. </w:t>
-        </w:r>
-        <w:r>
-          <w:rPr>
-            <w:rFonts w:hint="eastAsia"/>
-          </w:rPr>
-          <w:t>UpdateTaskGroupPropertyFromConstString</w:t>
-        </w:r>
-        <w:r>
+        <w:rPr>
+          <w:b w:val="0"/>
+          <w:bCs w:val="0"/>
+          <w:caps w:val="0"/>
+          <w:noProof/>
+          <w:sz w:val="21"/>
+          <w:szCs w:val="22"/>
+        </w:rPr>
+      </w:pPr>
+      <w:hyperlink w:anchor="_Toc81316697" w:history="1">
+        <w:r>
+          <w:rPr>
+            <w:rStyle w:val="ac"/>
+            <w:rFonts w:eastAsia="Segoe UI" w:cstheme="minorHAnsi"/>
+            <w:noProof/>
+          </w:rPr>
+          <w:t>1.33.</w:t>
+        </w:r>
+        <w:r>
+          <w:rPr>
+            <w:b w:val="0"/>
+            <w:bCs w:val="0"/>
+            <w:caps w:val="0"/>
+            <w:noProof/>
+            <w:sz w:val="21"/>
+            <w:szCs w:val="22"/>
+          </w:rPr>
           <w:tab/>
         </w:r>
         <w:r>
+          <w:rPr>
+            <w:rStyle w:val="ac"/>
+            <w:rFonts w:cstheme="minorHAnsi"/>
+            <w:noProof/>
+            <w:shd w:val="clear" w:color="auto" w:fill="FFFFFF"/>
+          </w:rPr>
+          <w:t>UpdateActivityPeriod2TaskGroupProperty</w:t>
+        </w:r>
+        <w:r>
+          <w:rPr>
+            <w:noProof/>
+            <w:webHidden/>
+          </w:rPr>
+          <w:tab/>
+        </w:r>
+        <w:r>
+          <w:rPr>
+            <w:noProof/>
+            <w:webHidden/>
+          </w:rPr>
           <w:fldChar w:fldCharType="begin"/>
         </w:r>
         <w:r>
-          <w:instrText xml:space="preserve"> PAGEREF _Toc26456 \h </w:instrText>
-        </w:r>
-        <w:r>
+          <w:rPr>
+            <w:noProof/>
+            <w:webHidden/>
+          </w:rPr>
+          <w:instrText xml:space="preserve"> PAGEREF _Toc81316697 \h </w:instrText>
+        </w:r>
+        <w:r>
+          <w:rPr>
+            <w:noProof/>
+            <w:webHidden/>
+          </w:rPr>
+        </w:r>
+        <w:r>
+          <w:rPr>
+            <w:noProof/>
+            <w:webHidden/>
+          </w:rPr>
           <w:fldChar w:fldCharType="separate"/>
         </w:r>
         <w:r>
-          <w:t>19</w:t>
-        </w:r>
-        <w:r>
+          <w:rPr>
+            <w:noProof/>
+            <w:webHidden/>
+          </w:rPr>
+          <w:t>23</w:t>
+        </w:r>
+        <w:r>
+          <w:rPr>
+            <w:noProof/>
+            <w:webHidden/>
+          </w:rPr>
           <w:fldChar w:fldCharType="end"/>
         </w:r>
       </w:hyperlink>
@@ -1073,279 +3267,90 @@
     <w:p>
       <w:pPr>
         <w:pStyle w:val="TOC1"/>
-        <w:tabs>
-          <w:tab w:val="clear" w:pos="420"/>
-          <w:tab w:val="clear" w:pos="8296"/>
-          <w:tab w:val="right" w:leader="dot" w:pos="8312"/>
-        </w:tabs>
-      </w:pPr>
-      <w:hyperlink w:anchor="_Toc17706" w:history="1">
-        <w:r>
-          <w:t>1.25. UpdateTaskGroupPropertyFromBelongOU</w:t>
-        </w:r>
-        <w:r>
+        <w:rPr>
+          <w:b w:val="0"/>
+          <w:bCs w:val="0"/>
+          <w:caps w:val="0"/>
+          <w:noProof/>
+          <w:sz w:val="21"/>
+          <w:szCs w:val="22"/>
+        </w:rPr>
+      </w:pPr>
+      <w:hyperlink w:anchor="_Toc81316698" w:history="1">
+        <w:r>
+          <w:rPr>
+            <w:rStyle w:val="ac"/>
+            <w:rFonts w:ascii="Calibri" w:eastAsia="Segoe UI" w:hAnsi="Calibri" w:cs="Calibri"/>
+            <w:noProof/>
+          </w:rPr>
+          <w:t>1.34.</w:t>
+        </w:r>
+        <w:r>
+          <w:rPr>
+            <w:b w:val="0"/>
+            <w:bCs w:val="0"/>
+            <w:caps w:val="0"/>
+            <w:noProof/>
+            <w:sz w:val="21"/>
+            <w:szCs w:val="22"/>
+          </w:rPr>
           <w:tab/>
         </w:r>
         <w:r>
+          <w:rPr>
+            <w:rStyle w:val="ac"/>
+            <w:rFonts w:cstheme="minorHAnsi"/>
+            <w:noProof/>
+            <w:shd w:val="clear" w:color="auto" w:fill="FFFFFF"/>
+          </w:rPr>
+          <w:t>UpdatePeriodOfActivityToCurActivity2TaskGroupProperty</w:t>
+        </w:r>
+        <w:r>
+          <w:rPr>
+            <w:noProof/>
+            <w:webHidden/>
+          </w:rPr>
+          <w:tab/>
+        </w:r>
+        <w:r>
+          <w:rPr>
+            <w:noProof/>
+            <w:webHidden/>
+          </w:rPr>
           <w:fldChar w:fldCharType="begin"/>
         </w:r>
         <w:r>
-          <w:instrText xml:space="preserve"> PAGEREF _Toc17706 \h </w:instrText>
-        </w:r>
-        <w:r>
+          <w:rPr>
+            <w:noProof/>
+            <w:webHidden/>
+          </w:rPr>
+          <w:instrText xml:space="preserve"> PAGEREF _Toc81316698 \h </w:instrText>
+        </w:r>
+        <w:r>
+          <w:rPr>
+            <w:noProof/>
+            <w:webHidden/>
+          </w:rPr>
+        </w:r>
+        <w:r>
+          <w:rPr>
+            <w:noProof/>
+            <w:webHidden/>
+          </w:rPr>
           <w:fldChar w:fldCharType="separate"/>
         </w:r>
         <w:r>
-          <w:t>19</w:t>
-        </w:r>
-        <w:r>
-          <w:fldChar w:fldCharType="end"/>
-        </w:r>
-      </w:hyperlink>
-    </w:p>
-    <w:p>
-      <w:pPr>
-        <w:pStyle w:val="TOC1"/>
-        <w:tabs>
-          <w:tab w:val="clear" w:pos="420"/>
-          <w:tab w:val="clear" w:pos="8296"/>
-          <w:tab w:val="right" w:leader="dot" w:pos="8312"/>
-        </w:tabs>
-      </w:pPr>
-      <w:hyperlink w:anchor="_Toc10948" w:history="1">
-        <w:r>
-          <w:t>1.26. UpdateBelongOUFromTaskGroupProperty</w:t>
-        </w:r>
-        <w:r>
-          <w:tab/>
-        </w:r>
-        <w:r>
-          <w:fldChar w:fldCharType="begin"/>
-        </w:r>
-        <w:r>
-          <w:instrText xml:space="preserve"> PAGEREF _Toc10948 \h </w:instrText>
-        </w:r>
-        <w:r>
-          <w:fldChar w:fldCharType="separate"/>
-        </w:r>
-        <w:r>
-          <w:t>20</w:t>
-        </w:r>
-        <w:r>
-          <w:fldChar w:fldCharType="end"/>
-        </w:r>
-      </w:hyperlink>
-    </w:p>
-    <w:p>
-      <w:pPr>
-        <w:pStyle w:val="TOC1"/>
-        <w:tabs>
-          <w:tab w:val="clear" w:pos="420"/>
-          <w:tab w:val="clear" w:pos="8296"/>
-          <w:tab w:val="right" w:leader="dot" w:pos="8312"/>
-        </w:tabs>
-      </w:pPr>
-      <w:hyperlink w:anchor="_Toc29618" w:history="1">
-        <w:r>
-          <w:t>1.27. UpdateTaskGroupPropertyFromActivityUserInfo</w:t>
-        </w:r>
-        <w:r>
-          <w:tab/>
-        </w:r>
-        <w:r>
-          <w:fldChar w:fldCharType="begin"/>
-        </w:r>
-        <w:r>
-          <w:instrText xml:space="preserve"> PAGEREF _Toc29618 \h </w:instrText>
-        </w:r>
-        <w:r>
-          <w:fldChar w:fldCharType="separate"/>
-        </w:r>
-        <w:r>
-          <w:t>20</w:t>
-        </w:r>
-        <w:r>
-          <w:fldChar w:fldCharType="end"/>
-        </w:r>
-      </w:hyperlink>
-    </w:p>
-    <w:p>
-      <w:pPr>
-        <w:pStyle w:val="TOC1"/>
-        <w:tabs>
-          <w:tab w:val="clear" w:pos="420"/>
-          <w:tab w:val="clear" w:pos="8296"/>
-          <w:tab w:val="right" w:leader="dot" w:pos="8312"/>
-        </w:tabs>
-      </w:pPr>
-      <w:hyperlink w:anchor="_Toc1761" w:history="1">
-        <w:r>
-          <w:t>1.28. UpdateTaskGroupPropertyBasePlanStartTime</w:t>
-        </w:r>
-        <w:r>
-          <w:tab/>
-        </w:r>
-        <w:r>
-          <w:fldChar w:fldCharType="begin"/>
-        </w:r>
-        <w:r>
-          <w:instrText xml:space="preserve"> PAGEREF _Toc1761 \h </w:instrText>
-        </w:r>
-        <w:r>
-          <w:fldChar w:fldCharType="separate"/>
-        </w:r>
-        <w:r>
-          <w:t>21</w:t>
-        </w:r>
-        <w:r>
-          <w:fldChar w:fldCharType="end"/>
-        </w:r>
-      </w:hyperlink>
-    </w:p>
-    <w:p>
-      <w:pPr>
-        <w:pStyle w:val="TOC1"/>
-        <w:tabs>
-          <w:tab w:val="clear" w:pos="420"/>
-          <w:tab w:val="clear" w:pos="8296"/>
-          <w:tab w:val="right" w:leader="dot" w:pos="8312"/>
-        </w:tabs>
-      </w:pPr>
-      <w:hyperlink w:anchor="_Toc12763" w:history="1">
-        <w:r>
-          <w:t>1.29. UpdateTaskGroupDescByTaskGroupProperty</w:t>
-        </w:r>
-        <w:r>
-          <w:tab/>
-        </w:r>
-        <w:r>
-          <w:fldChar w:fldCharType="begin"/>
-        </w:r>
-        <w:r>
-          <w:instrText xml:space="preserve"> PAGEREF _Toc12763 \h </w:instrText>
-        </w:r>
-        <w:r>
-          <w:fldChar w:fldCharType="separate"/>
-        </w:r>
-        <w:r>
-          <w:t>21</w:t>
-        </w:r>
-        <w:r>
-          <w:fldChar w:fldCharType="end"/>
-        </w:r>
-      </w:hyperlink>
-    </w:p>
-    <w:p>
-      <w:pPr>
-        <w:pStyle w:val="TOC1"/>
-        <w:tabs>
-          <w:tab w:val="clear" w:pos="420"/>
-          <w:tab w:val="clear" w:pos="8296"/>
-          <w:tab w:val="right" w:leader="dot" w:pos="8312"/>
-        </w:tabs>
-      </w:pPr>
-      <w:hyperlink w:anchor="_Toc14350" w:history="1">
-        <w:r>
-          <w:t>1.30. InvokeService</w:t>
-        </w:r>
-        <w:r>
-          <w:tab/>
-        </w:r>
-        <w:r>
-          <w:fldChar w:fldCharType="begin"/>
-        </w:r>
-        <w:r>
-          <w:instrText xml:space="preserve"> PAGEREF _Toc14350 \h </w:instrText>
-        </w:r>
-        <w:r>
-          <w:fldChar w:fldCharType="separate"/>
-        </w:r>
-        <w:r>
-          <w:t>22</w:t>
-        </w:r>
-        <w:r>
-          <w:fldChar w:fldCharType="end"/>
-        </w:r>
-      </w:hyperlink>
-    </w:p>
-    <w:p>
-      <w:pPr>
-        <w:pStyle w:val="TOC1"/>
-        <w:tabs>
-          <w:tab w:val="clear" w:pos="420"/>
-          <w:tab w:val="clear" w:pos="8296"/>
-          <w:tab w:val="right" w:leader="dot" w:pos="8312"/>
-        </w:tabs>
-      </w:pPr>
-      <w:hyperlink w:anchor="_Toc12804" w:history="1">
-        <w:r>
-          <w:t xml:space="preserve">1.31. </w:t>
-        </w:r>
-        <w:r>
-          <w:rPr>
-            <w:rFonts w:eastAsia="Segoe UI" w:cs="Segoe UI"/>
-            <w:caps w:val="0"/>
-            <w:szCs w:val="32"/>
-          </w:rPr>
-          <w:t>BatchModifySameNameActivityActor</w:t>
-        </w:r>
-        <w:r>
-          <w:tab/>
-        </w:r>
-        <w:r>
-          <w:fldChar w:fldCharType="begin"/>
-        </w:r>
-        <w:r>
-          <w:instrText xml:space="preserve"> PAGEREF _Toc12804 \h </w:instrText>
-        </w:r>
-        <w:r>
-          <w:fldChar w:fldCharType="separate"/>
-        </w:r>
-        <w:r>
-          <w:t>22</w:t>
-        </w:r>
-        <w:r>
-          <w:fldChar w:fldCharType="end"/>
-        </w:r>
-      </w:hyperlink>
-    </w:p>
-    <w:p>
-      <w:pPr>
-        <w:pStyle w:val="TOC1"/>
-        <w:tabs>
-          <w:tab w:val="clear" w:pos="420"/>
-          <w:tab w:val="clear" w:pos="8296"/>
-          <w:tab w:val="right" w:leader="dot" w:pos="8312"/>
-        </w:tabs>
-      </w:pPr>
-      <w:hyperlink w:anchor="_Toc30879" w:history="1">
-        <w:r>
-          <w:t xml:space="preserve">1.32. </w:t>
-        </w:r>
-        <w:r>
-          <w:rPr>
-            <w:rFonts w:eastAsia="Segoe UI" w:cs="Segoe UI"/>
-            <w:caps w:val="0"/>
-            <w:szCs w:val="32"/>
-          </w:rPr>
-          <w:t>OpertingAsset</w:t>
-        </w:r>
-        <w:r>
-          <w:tab/>
-        </w:r>
-        <w:r>
-          <w:fldChar w:fldCharType="begin"/>
-        </w:r>
-        <w:r>
-          <w:instrText xml:space="preserve"> PAGEREF _Toc30879 \h </w:instrText>
-        </w:r>
-        <w:r>
-          <w:fldChar w:fldCharType="separate"/>
-        </w:r>
-        <w:r>
-          <w:t>23</w:t>
-        </w:r>
-        <w:r>
+          <w:rPr>
+            <w:noProof/>
+            <w:webHidden/>
+          </w:rPr>
+          <w:t>24</w:t>
+        </w:r>
+        <w:r>
+          <w:rPr>
+            <w:noProof/>
+            <w:webHidden/>
+          </w:rPr>
           <w:fldChar w:fldCharType="end"/>
         </w:r>
       </w:hyperlink>
@@ -1402,7 +3407,7 @@
           <w:sz w:val="32"/>
         </w:rPr>
       </w:pPr>
-      <w:bookmarkStart w:id="0" w:name="_Toc11284"/>
+      <w:bookmarkStart w:id="0" w:name="_Toc81316664"/>
       <w:r>
         <w:rPr>
           <w:rFonts w:hint="eastAsia"/>
@@ -1423,7 +3428,7 @@
           <w:sz w:val="32"/>
         </w:rPr>
       </w:pPr>
-      <w:bookmarkStart w:id="1" w:name="_Toc7544"/>
+      <w:bookmarkStart w:id="1" w:name="_Toc81316665"/>
       <w:proofErr w:type="spellStart"/>
       <w:r>
         <w:rPr>
@@ -1898,7 +3903,7 @@
           <w:sz w:val="32"/>
         </w:rPr>
       </w:pPr>
-      <w:bookmarkStart w:id="2" w:name="_Toc25298"/>
+      <w:bookmarkStart w:id="2" w:name="_Toc81316666"/>
       <w:proofErr w:type="spellStart"/>
       <w:r>
         <w:rPr>
@@ -2380,7 +4385,7 @@
           <w:sz w:val="32"/>
         </w:rPr>
       </w:pPr>
-      <w:bookmarkStart w:id="3" w:name="_Toc27429"/>
+      <w:bookmarkStart w:id="3" w:name="_Toc81316667"/>
       <w:proofErr w:type="spellStart"/>
       <w:r>
         <w:rPr>
@@ -3017,7 +5022,7 @@
           <w:sz w:val="32"/>
         </w:rPr>
       </w:pPr>
-      <w:bookmarkStart w:id="4" w:name="_Toc6710"/>
+      <w:bookmarkStart w:id="4" w:name="_Toc81316668"/>
       <w:proofErr w:type="spellStart"/>
       <w:r>
         <w:rPr>
@@ -3495,7 +5500,7 @@
           <w:sz w:val="32"/>
         </w:rPr>
       </w:pPr>
-      <w:bookmarkStart w:id="5" w:name="_Toc345"/>
+      <w:bookmarkStart w:id="5" w:name="_Toc81316669"/>
       <w:proofErr w:type="spellStart"/>
       <w:r>
         <w:rPr>
@@ -3955,7 +5960,7 @@
           <w:sz w:val="32"/>
         </w:rPr>
       </w:pPr>
-      <w:bookmarkStart w:id="6" w:name="_Toc18844"/>
+      <w:bookmarkStart w:id="6" w:name="_Toc81316670"/>
       <w:proofErr w:type="spellStart"/>
       <w:r>
         <w:rPr>
@@ -4113,7 +6118,7 @@
           <w:sz w:val="32"/>
         </w:rPr>
       </w:pPr>
-      <w:bookmarkStart w:id="7" w:name="_Toc10176"/>
+      <w:bookmarkStart w:id="7" w:name="_Toc81316671"/>
       <w:proofErr w:type="spellStart"/>
       <w:r>
         <w:rPr>
@@ -4436,7 +6441,7 @@
           <w:sz w:val="32"/>
         </w:rPr>
       </w:pPr>
-      <w:bookmarkStart w:id="8" w:name="_Toc6329"/>
+      <w:bookmarkStart w:id="8" w:name="_Toc81316672"/>
       <w:proofErr w:type="spellStart"/>
       <w:r>
         <w:rPr>
@@ -4886,7 +6891,7 @@
           <w:sz w:val="32"/>
         </w:rPr>
       </w:pPr>
-      <w:bookmarkStart w:id="9" w:name="_Toc21263"/>
+      <w:bookmarkStart w:id="9" w:name="_Toc81316673"/>
       <w:proofErr w:type="spellStart"/>
       <w:r>
         <w:rPr>
@@ -6716,7 +8721,7 @@
           <w:sz w:val="32"/>
         </w:rPr>
       </w:pPr>
-      <w:bookmarkStart w:id="10" w:name="_Toc11773"/>
+      <w:bookmarkStart w:id="10" w:name="_Toc81316674"/>
       <w:proofErr w:type="spellStart"/>
       <w:r>
         <w:rPr>
@@ -8681,7 +10686,7 @@
           <w:sz w:val="32"/>
         </w:rPr>
       </w:pPr>
-      <w:bookmarkStart w:id="11" w:name="_Toc10840"/>
+      <w:bookmarkStart w:id="11" w:name="_Toc81316675"/>
       <w:proofErr w:type="spellStart"/>
       <w:r>
         <w:rPr>
@@ -10290,7 +12295,7 @@
           <w:sz w:val="32"/>
         </w:rPr>
       </w:pPr>
-      <w:bookmarkStart w:id="12" w:name="_Toc19715"/>
+      <w:bookmarkStart w:id="12" w:name="_Toc81316676"/>
       <w:proofErr w:type="spellStart"/>
       <w:r>
         <w:rPr>
@@ -10650,7 +12655,7 @@
           <w:sz w:val="32"/>
         </w:rPr>
       </w:pPr>
-      <w:bookmarkStart w:id="13" w:name="_Toc8250"/>
+      <w:bookmarkStart w:id="13" w:name="_Toc81316677"/>
       <w:proofErr w:type="spellStart"/>
       <w:r>
         <w:rPr>
@@ -11194,7 +13199,7 @@
           <w:sz w:val="32"/>
         </w:rPr>
       </w:pPr>
-      <w:bookmarkStart w:id="14" w:name="_Toc11683"/>
+      <w:bookmarkStart w:id="14" w:name="_Toc81316678"/>
       <w:proofErr w:type="spellStart"/>
       <w:r>
         <w:rPr>
@@ -11727,7 +13732,7 @@
           <w:sz w:val="32"/>
         </w:rPr>
       </w:pPr>
-      <w:bookmarkStart w:id="15" w:name="_Toc1585"/>
+      <w:bookmarkStart w:id="15" w:name="_Toc81316679"/>
       <w:proofErr w:type="spellStart"/>
       <w:r>
         <w:rPr>
@@ -12412,7 +14417,7 @@
           <w:sz w:val="32"/>
         </w:rPr>
       </w:pPr>
-      <w:bookmarkStart w:id="16" w:name="_Toc30809"/>
+      <w:bookmarkStart w:id="16" w:name="_Toc81316680"/>
       <w:proofErr w:type="spellStart"/>
       <w:r>
         <w:rPr>
@@ -14204,7 +16209,7 @@
           <w:sz w:val="32"/>
         </w:rPr>
       </w:pPr>
-      <w:bookmarkStart w:id="17" w:name="_Toc29657"/>
+      <w:bookmarkStart w:id="17" w:name="_Toc81316681"/>
       <w:proofErr w:type="spellStart"/>
       <w:r>
         <w:rPr>
@@ -16307,7 +18312,7 @@
           <w:sz w:val="32"/>
         </w:rPr>
       </w:pPr>
-      <w:bookmarkStart w:id="18" w:name="_Toc31519"/>
+      <w:bookmarkStart w:id="18" w:name="_Toc81316682"/>
       <w:proofErr w:type="spellStart"/>
       <w:r>
         <w:rPr>
@@ -18925,7 +20930,7 @@
         </w:rPr>
       </w:pPr>
       <w:bookmarkStart w:id="24" w:name="OLE_LINK3"/>
-      <w:bookmarkStart w:id="25" w:name="_Toc26855"/>
+      <w:bookmarkStart w:id="25" w:name="_Toc81316683"/>
       <w:bookmarkStart w:id="26" w:name="OLE_LINK7"/>
       <w:bookmarkStart w:id="27" w:name="OLE_LINK8"/>
       <w:proofErr w:type="spellStart"/>
@@ -19075,7 +21080,7 @@
           <w:sz w:val="32"/>
         </w:rPr>
       </w:pPr>
-      <w:bookmarkStart w:id="30" w:name="_Toc500"/>
+      <w:bookmarkStart w:id="30" w:name="_Toc81316684"/>
       <w:bookmarkStart w:id="31" w:name="OLE_LINK12"/>
       <w:bookmarkStart w:id="32" w:name="OLE_LINK11"/>
       <w:proofErr w:type="spellStart"/>
@@ -19440,7 +21445,7 @@
           <w:sz w:val="32"/>
         </w:rPr>
       </w:pPr>
-      <w:bookmarkStart w:id="45" w:name="_Toc2065"/>
+      <w:bookmarkStart w:id="45" w:name="_Toc81316685"/>
       <w:proofErr w:type="spellStart"/>
       <w:r>
         <w:rPr>
@@ -19719,7 +21724,7 @@
           <w:sz w:val="32"/>
         </w:rPr>
       </w:pPr>
-      <w:bookmarkStart w:id="48" w:name="_Toc22682"/>
+      <w:bookmarkStart w:id="48" w:name="_Toc81316686"/>
       <w:bookmarkEnd w:id="46"/>
       <w:bookmarkEnd w:id="47"/>
       <w:proofErr w:type="spellStart"/>
@@ -19966,7 +21971,7 @@
         </w:rPr>
       </w:pPr>
       <w:bookmarkStart w:id="49" w:name="_Hlk436314360"/>
-      <w:bookmarkStart w:id="50" w:name="_Toc31315"/>
+      <w:bookmarkStart w:id="50" w:name="_Toc81316687"/>
       <w:proofErr w:type="spellStart"/>
       <w:r>
         <w:rPr>
@@ -20192,7 +22197,7 @@
           <w:sz w:val="32"/>
         </w:rPr>
       </w:pPr>
-      <w:bookmarkStart w:id="51" w:name="_Toc26456"/>
+      <w:bookmarkStart w:id="51" w:name="_Toc81316688"/>
       <w:proofErr w:type="spellStart"/>
       <w:r>
         <w:rPr>
@@ -20466,7 +22471,7 @@
           <w:sz w:val="32"/>
         </w:rPr>
       </w:pPr>
-      <w:bookmarkStart w:id="52" w:name="_Toc17706"/>
+      <w:bookmarkStart w:id="52" w:name="_Toc81316689"/>
       <w:proofErr w:type="spellStart"/>
       <w:r>
         <w:rPr>
@@ -20680,7 +22685,7 @@
           <w:sz w:val="32"/>
         </w:rPr>
       </w:pPr>
-      <w:bookmarkStart w:id="53" w:name="_Toc10948"/>
+      <w:bookmarkStart w:id="53" w:name="_Toc81316690"/>
       <w:proofErr w:type="spellStart"/>
       <w:r>
         <w:rPr>
@@ -20901,7 +22906,7 @@
           <w:sz w:val="32"/>
         </w:rPr>
       </w:pPr>
-      <w:bookmarkStart w:id="54" w:name="_Toc29618"/>
+      <w:bookmarkStart w:id="54" w:name="_Toc81316691"/>
       <w:proofErr w:type="spellStart"/>
       <w:r>
         <w:rPr>
@@ -21843,7 +23848,7 @@
           <w:sz w:val="32"/>
         </w:rPr>
       </w:pPr>
-      <w:bookmarkStart w:id="55" w:name="_Toc1761"/>
+      <w:bookmarkStart w:id="55" w:name="_Toc81316692"/>
       <w:proofErr w:type="spellStart"/>
       <w:r>
         <w:rPr>
@@ -22201,7 +24206,7 @@
           <w:sz w:val="32"/>
         </w:rPr>
       </w:pPr>
-      <w:bookmarkStart w:id="56" w:name="_Toc12763"/>
+      <w:bookmarkStart w:id="56" w:name="_Toc81316693"/>
       <w:proofErr w:type="spellStart"/>
       <w:r>
         <w:rPr>
@@ -22684,7 +24689,7 @@
           <w:sz w:val="32"/>
         </w:rPr>
       </w:pPr>
-      <w:bookmarkStart w:id="57" w:name="_Toc14350"/>
+      <w:bookmarkStart w:id="57" w:name="_Toc81316694"/>
       <w:proofErr w:type="spellStart"/>
       <w:r>
         <w:rPr>
@@ -23161,7 +25166,7 @@
           <w:sz w:val="32"/>
         </w:rPr>
       </w:pPr>
-      <w:bookmarkStart w:id="58" w:name="_Toc12804"/>
+      <w:bookmarkStart w:id="58" w:name="_Toc81316695"/>
       <w:proofErr w:type="spellStart"/>
       <w:r>
         <w:rPr>
@@ -23660,7 +25665,7 @@
           <w:szCs w:val="32"/>
         </w:rPr>
       </w:pPr>
-      <w:bookmarkStart w:id="59" w:name="_Toc30879"/>
+      <w:bookmarkStart w:id="59" w:name="_Toc81316696"/>
       <w:proofErr w:type="spellStart"/>
       <w:r>
         <w:rPr>
@@ -24039,6 +26044,7 @@
           <w:szCs w:val="32"/>
         </w:rPr>
       </w:pPr>
+      <w:bookmarkStart w:id="60" w:name="_Toc81316697"/>
       <w:r>
         <w:rPr>
           <w:rFonts w:cstheme="minorHAnsi"/>
@@ -24048,6 +26054,7 @@
         </w:rPr>
         <w:t>UpdateActivityPeriod2TaskGroupProperty</w:t>
       </w:r>
+      <w:bookmarkEnd w:id="60"/>
     </w:p>
     <w:p>
       <w:pPr>
@@ -24397,6 +26404,7 @@
           <w:szCs w:val="32"/>
         </w:rPr>
       </w:pPr>
+      <w:bookmarkStart w:id="61" w:name="_Toc81316698"/>
       <w:r>
         <w:rPr>
           <w:rFonts w:cstheme="minorHAnsi"/>
@@ -24406,6 +26414,7 @@
         </w:rPr>
         <w:t>UpdatePeriodOfActivityToCurActivity2TaskGroupProperty</w:t>
       </w:r>
+      <w:bookmarkEnd w:id="61"/>
     </w:p>
     <w:p>
       <w:pPr>
@@ -24732,7 +26741,25 @@
           <w:szCs w:val="21"/>
           <w:shd w:val="clear" w:color="auto" w:fill="FFFFFF"/>
         </w:rPr>
-        <w:t>','add)</w:t>
+        <w:t>','add</w:t>
+      </w:r>
+      <w:proofErr w:type="gramStart"/>
+      <w:r>
+        <w:rPr>
+          <w:rFonts w:ascii="Calibri" w:hAnsi="Calibri" w:cs="Calibri"/>
+          <w:szCs w:val="21"/>
+          <w:shd w:val="clear" w:color="auto" w:fill="FFFFFF"/>
+        </w:rPr>
+        <w:t>’</w:t>
+      </w:r>
+      <w:proofErr w:type="gramEnd"/>
+      <w:r>
+        <w:rPr>
+          <w:rFonts w:ascii="Calibri" w:hAnsi="Calibri" w:cs="Calibri"/>
+          <w:szCs w:val="21"/>
+          <w:shd w:val="clear" w:color="auto" w:fill="FFFFFF"/>
+        </w:rPr>
+        <w:t>)</w:t>
       </w:r>
     </w:p>
     <w:p>

</xml_diff>

<commit_message>
Deploy website - based on 230bc8455c7f558292a549483b4fa90c3a324015
</commit_message>
<xml_diff>
--- a/docattachment/imgenius流程自定义函数.docx
+++ b/docattachment/imgenius流程自定义函数.docx
@@ -3479,6 +3479,7 @@
       <w:r>
         <w:t>”</w:t>
       </w:r>
+      <w:proofErr w:type="gramStart"/>
       <w:r>
         <w:rPr>
           <w:rFonts w:hint="eastAsia"/>
@@ -3492,7 +3493,14 @@
         <w:rPr>
           <w:rFonts w:hint="eastAsia"/>
         </w:rPr>
-        <w:t>_taskGroupPropertyName</w:t>
+        <w:t>_</w:t>
+      </w:r>
+      <w:proofErr w:type="gramEnd"/>
+      <w:r>
+        <w:rPr>
+          <w:rFonts w:hint="eastAsia"/>
+        </w:rPr>
+        <w:t>taskGroupPropertyName</w:t>
       </w:r>
       <w:r>
         <w:t>”</w:t>
@@ -3655,72 +3663,88 @@
         </w:rPr>
         <w:t>：字符串类型，更新类型，为</w:t>
       </w:r>
+      <w:proofErr w:type="gramStart"/>
       <w:r>
         <w:t>”</w:t>
       </w:r>
+      <w:proofErr w:type="gramEnd"/>
       <w:r>
         <w:rPr>
           <w:rFonts w:hint="eastAsia"/>
         </w:rPr>
         <w:t>Update</w:t>
       </w:r>
+      <w:proofErr w:type="gramStart"/>
       <w:r>
         <w:t>”</w:t>
       </w:r>
+      <w:proofErr w:type="gramEnd"/>
       <w:r>
         <w:rPr>
           <w:rFonts w:hint="eastAsia"/>
         </w:rPr>
         <w:t>或</w:t>
       </w:r>
+      <w:proofErr w:type="gramStart"/>
       <w:r>
         <w:t>”</w:t>
       </w:r>
+      <w:proofErr w:type="gramEnd"/>
       <w:r>
         <w:rPr>
           <w:rFonts w:hint="eastAsia"/>
         </w:rPr>
         <w:t>Add</w:t>
       </w:r>
+      <w:proofErr w:type="gramStart"/>
       <w:r>
         <w:t>”</w:t>
       </w:r>
+      <w:proofErr w:type="gramEnd"/>
       <w:r>
         <w:rPr>
           <w:rFonts w:hint="eastAsia"/>
         </w:rPr>
         <w:t>，其中</w:t>
       </w:r>
+      <w:proofErr w:type="gramStart"/>
       <w:r>
         <w:t>”</w:t>
       </w:r>
+      <w:proofErr w:type="gramEnd"/>
       <w:r>
         <w:rPr>
           <w:rFonts w:hint="eastAsia"/>
         </w:rPr>
         <w:t>Update</w:t>
       </w:r>
+      <w:proofErr w:type="gramStart"/>
       <w:r>
         <w:t>”</w:t>
       </w:r>
+      <w:proofErr w:type="gramEnd"/>
       <w:r>
         <w:rPr>
           <w:rFonts w:hint="eastAsia"/>
         </w:rPr>
         <w:t>表示更新，会删除以前的参与者人员和参与者角色，</w:t>
       </w:r>
+      <w:proofErr w:type="gramStart"/>
       <w:r>
         <w:t>”</w:t>
       </w:r>
+      <w:proofErr w:type="gramEnd"/>
       <w:r>
         <w:rPr>
           <w:rFonts w:hint="eastAsia"/>
         </w:rPr>
         <w:t>Add</w:t>
       </w:r>
+      <w:proofErr w:type="gramStart"/>
       <w:r>
         <w:t>”</w:t>
       </w:r>
+      <w:proofErr w:type="gramEnd"/>
       <w:r>
         <w:rPr>
           <w:rFonts w:hint="eastAsia"/>
@@ -3930,6 +3954,7 @@
       <w:r>
         <w:t>”</w:t>
       </w:r>
+      <w:proofErr w:type="gramStart"/>
       <w:r>
         <w:rPr>
           <w:rFonts w:hint="eastAsia"/>
@@ -3943,7 +3968,14 @@
         <w:rPr>
           <w:rFonts w:hint="eastAsia"/>
         </w:rPr>
-        <w:t>_taskGroupPropertyName</w:t>
+        <w:t>_</w:t>
+      </w:r>
+      <w:proofErr w:type="gramEnd"/>
+      <w:r>
+        <w:rPr>
+          <w:rFonts w:hint="eastAsia"/>
+        </w:rPr>
+        <w:t>taskGroupPropertyName</w:t>
       </w:r>
       <w:r>
         <w:t>”</w:t>
@@ -4113,72 +4145,88 @@
         </w:rPr>
         <w:t>：字符串类型，更新类型，为</w:t>
       </w:r>
+      <w:proofErr w:type="gramStart"/>
       <w:r>
         <w:t>”</w:t>
       </w:r>
+      <w:proofErr w:type="gramEnd"/>
       <w:r>
         <w:rPr>
           <w:rFonts w:hint="eastAsia"/>
         </w:rPr>
         <w:t>Update</w:t>
       </w:r>
+      <w:proofErr w:type="gramStart"/>
       <w:r>
         <w:t>”</w:t>
       </w:r>
+      <w:proofErr w:type="gramEnd"/>
       <w:r>
         <w:rPr>
           <w:rFonts w:hint="eastAsia"/>
         </w:rPr>
         <w:t>或</w:t>
       </w:r>
+      <w:proofErr w:type="gramStart"/>
       <w:r>
         <w:t>”</w:t>
       </w:r>
+      <w:proofErr w:type="gramEnd"/>
       <w:r>
         <w:rPr>
           <w:rFonts w:hint="eastAsia"/>
         </w:rPr>
         <w:t>Add</w:t>
       </w:r>
+      <w:proofErr w:type="gramStart"/>
       <w:r>
         <w:t>”</w:t>
       </w:r>
+      <w:proofErr w:type="gramEnd"/>
       <w:r>
         <w:rPr>
           <w:rFonts w:hint="eastAsia"/>
         </w:rPr>
         <w:t>，其中</w:t>
       </w:r>
+      <w:proofErr w:type="gramStart"/>
       <w:r>
         <w:t>”</w:t>
       </w:r>
+      <w:proofErr w:type="gramEnd"/>
       <w:r>
         <w:rPr>
           <w:rFonts w:hint="eastAsia"/>
         </w:rPr>
         <w:t>Update</w:t>
       </w:r>
+      <w:proofErr w:type="gramStart"/>
       <w:r>
         <w:t>”</w:t>
       </w:r>
+      <w:proofErr w:type="gramEnd"/>
       <w:r>
         <w:rPr>
           <w:rFonts w:hint="eastAsia"/>
         </w:rPr>
         <w:t>表示更新，会删除以前的参与者人员，</w:t>
       </w:r>
+      <w:proofErr w:type="gramStart"/>
       <w:r>
         <w:t>”</w:t>
       </w:r>
+      <w:proofErr w:type="gramEnd"/>
       <w:r>
         <w:rPr>
           <w:rFonts w:hint="eastAsia"/>
         </w:rPr>
         <w:t>Add</w:t>
       </w:r>
+      <w:proofErr w:type="gramStart"/>
       <w:r>
         <w:t>”</w:t>
       </w:r>
+      <w:proofErr w:type="gramEnd"/>
       <w:r>
         <w:rPr>
           <w:rFonts w:hint="eastAsia"/>
@@ -4430,6 +4478,7 @@
       <w:r>
         <w:t>”</w:t>
       </w:r>
+      <w:proofErr w:type="gramStart"/>
       <w:r>
         <w:rPr>
           <w:rFonts w:hint="eastAsia"/>
@@ -4443,7 +4492,14 @@
         <w:rPr>
           <w:rFonts w:hint="eastAsia"/>
         </w:rPr>
-        <w:t>_bdClassName</w:t>
+        <w:t>_</w:t>
+      </w:r>
+      <w:proofErr w:type="gramEnd"/>
+      <w:r>
+        <w:rPr>
+          <w:rFonts w:hint="eastAsia"/>
+        </w:rPr>
+        <w:t>bdClassName</w:t>
       </w:r>
       <w:r>
         <w:t>”</w:t>
@@ -4654,72 +4710,88 @@
         </w:rPr>
         <w:t>：字符串类型，更新类型，为</w:t>
       </w:r>
+      <w:proofErr w:type="gramStart"/>
       <w:r>
         <w:t>”</w:t>
       </w:r>
+      <w:proofErr w:type="gramEnd"/>
       <w:r>
         <w:rPr>
           <w:rFonts w:hint="eastAsia"/>
         </w:rPr>
         <w:t>Update</w:t>
       </w:r>
+      <w:proofErr w:type="gramStart"/>
       <w:r>
         <w:t>”</w:t>
       </w:r>
+      <w:proofErr w:type="gramEnd"/>
       <w:r>
         <w:rPr>
           <w:rFonts w:hint="eastAsia"/>
         </w:rPr>
         <w:t>或</w:t>
       </w:r>
+      <w:proofErr w:type="gramStart"/>
       <w:r>
         <w:t>”</w:t>
       </w:r>
+      <w:proofErr w:type="gramEnd"/>
       <w:r>
         <w:rPr>
           <w:rFonts w:hint="eastAsia"/>
         </w:rPr>
         <w:t>Add</w:t>
       </w:r>
+      <w:proofErr w:type="gramStart"/>
       <w:r>
         <w:t>”</w:t>
       </w:r>
+      <w:proofErr w:type="gramEnd"/>
       <w:r>
         <w:rPr>
           <w:rFonts w:hint="eastAsia"/>
         </w:rPr>
         <w:t>，其中</w:t>
       </w:r>
+      <w:proofErr w:type="gramStart"/>
       <w:r>
         <w:t>”</w:t>
       </w:r>
+      <w:proofErr w:type="gramEnd"/>
       <w:r>
         <w:rPr>
           <w:rFonts w:hint="eastAsia"/>
         </w:rPr>
         <w:t>Update</w:t>
       </w:r>
+      <w:proofErr w:type="gramStart"/>
       <w:r>
         <w:t>”</w:t>
       </w:r>
+      <w:proofErr w:type="gramEnd"/>
       <w:r>
         <w:rPr>
           <w:rFonts w:hint="eastAsia"/>
         </w:rPr>
         <w:t>表示更新，会删除以前的参与者人员，</w:t>
       </w:r>
+      <w:proofErr w:type="gramStart"/>
       <w:r>
         <w:t>”</w:t>
       </w:r>
+      <w:proofErr w:type="gramEnd"/>
       <w:r>
         <w:rPr>
           <w:rFonts w:hint="eastAsia"/>
         </w:rPr>
         <w:t>Add</w:t>
       </w:r>
+      <w:proofErr w:type="gramStart"/>
       <w:r>
         <w:t>”</w:t>
       </w:r>
+      <w:proofErr w:type="gramEnd"/>
       <w:r>
         <w:rPr>
           <w:rFonts w:hint="eastAsia"/>
@@ -4994,6 +5066,7 @@
         <w:t xml:space="preserve"> (_ </w:t>
       </w:r>
       <w:proofErr w:type="spellStart"/>
+      <w:proofErr w:type="gramStart"/>
       <w:r>
         <w:rPr>
           <w:rFonts w:hint="eastAsia"/>
@@ -5005,7 +5078,14 @@
         <w:rPr>
           <w:rFonts w:hint="eastAsia"/>
         </w:rPr>
-        <w:t xml:space="preserve">,_ </w:t>
+        <w:t>,_</w:t>
+      </w:r>
+      <w:proofErr w:type="gramEnd"/>
+      <w:r>
+        <w:rPr>
+          <w:rFonts w:hint="eastAsia"/>
+        </w:rPr>
+        <w:t xml:space="preserve"> </w:t>
       </w:r>
       <w:proofErr w:type="spellStart"/>
       <w:r>
@@ -5047,7 +5127,21 @@
         <w:rPr>
           <w:rFonts w:hint="eastAsia"/>
         </w:rPr>
-        <w:t>释放作业组下作业任务，这些作业任务将变成待计划状态，可以在业务流程的业务</w:t>
+        <w:t>释放作业组下作业任务，这些作业任务将变成</w:t>
+      </w:r>
+      <w:proofErr w:type="gramStart"/>
+      <w:r>
+        <w:rPr>
+          <w:rFonts w:hint="eastAsia"/>
+        </w:rPr>
+        <w:t>待计划</w:t>
+      </w:r>
+      <w:proofErr w:type="gramEnd"/>
+      <w:r>
+        <w:rPr>
+          <w:rFonts w:hint="eastAsia"/>
+        </w:rPr>
+        <w:t>状态，可以在业务流程的业务</w:t>
       </w:r>
       <w:r>
         <w:rPr>
@@ -5331,7 +5425,21 @@
         <w:rPr>
           <w:rFonts w:hint="eastAsia"/>
         </w:rPr>
-        <w:t>”的值指定的作业规范名且由作业组属性“属性</w:t>
+        <w:t>”的值指定的作业</w:t>
+      </w:r>
+      <w:proofErr w:type="gramStart"/>
+      <w:r>
+        <w:rPr>
+          <w:rFonts w:hint="eastAsia"/>
+        </w:rPr>
+        <w:t>规范名且由</w:t>
+      </w:r>
+      <w:proofErr w:type="gramEnd"/>
+      <w:r>
+        <w:rPr>
+          <w:rFonts w:hint="eastAsia"/>
+        </w:rPr>
+        <w:t>作业组属性“属性</w:t>
       </w:r>
       <w:r>
         <w:rPr>
@@ -5475,7 +5583,21 @@
         <w:rPr>
           <w:rFonts w:hint="eastAsia"/>
         </w:rPr>
-        <w:t>释放作业组下指定作业任务，这些作业任务将变成待计划状态，可以在业务流程的业务活动和条件逻辑活动完成事件后中调用。同一事件可以多次调用此函数，函数之间用分号隔开。</w:t>
+        <w:t>释放作业组下指定作业任务，这些作业任务将变成</w:t>
+      </w:r>
+      <w:proofErr w:type="gramStart"/>
+      <w:r>
+        <w:rPr>
+          <w:rFonts w:hint="eastAsia"/>
+        </w:rPr>
+        <w:t>待计划</w:t>
+      </w:r>
+      <w:proofErr w:type="gramEnd"/>
+      <w:r>
+        <w:rPr>
+          <w:rFonts w:hint="eastAsia"/>
+        </w:rPr>
+        <w:t>状态，可以在业务流程的业务活动和条件逻辑活动完成事件后中调用。同一事件可以多次调用此函数，函数之间用分号隔开。</w:t>
       </w:r>
     </w:p>
     <w:p>
@@ -5538,6 +5660,7 @@
       <w:r>
         <w:t>“TSName”</w:t>
       </w:r>
+      <w:proofErr w:type="gramStart"/>
       <w:r>
         <w:rPr>
           <w:rFonts w:hint="eastAsia"/>
@@ -5551,7 +5674,14 @@
         <w:rPr>
           <w:rFonts w:hint="eastAsia"/>
         </w:rPr>
-        <w:t>TsName1</w:t>
+        <w:t>TsName</w:t>
+      </w:r>
+      <w:proofErr w:type="gramEnd"/>
+      <w:r>
+        <w:rPr>
+          <w:rFonts w:hint="eastAsia"/>
+        </w:rPr>
+        <w:t>1</w:t>
       </w:r>
       <w:r>
         <w:t>”</w:t>
@@ -6095,7 +6225,21 @@
         <w:rPr>
           <w:rFonts w:hint="eastAsia"/>
         </w:rPr>
-        <w:t>：字符串类型，作业组属性名，作业组属性类型为字符串，作业组属性的值即为指定的全路径资产名，作业组属性的值形如“发电厂</w:t>
+        <w:t>：字符串类型，作业组属性名，作业组属性类型为字符串，作业组属性的值即为指定的全路径资产名，作业组属性</w:t>
+      </w:r>
+      <w:proofErr w:type="gramStart"/>
+      <w:r>
+        <w:rPr>
+          <w:rFonts w:hint="eastAsia"/>
+        </w:rPr>
+        <w:t>的值形如</w:t>
+      </w:r>
+      <w:proofErr w:type="gramEnd"/>
+      <w:r>
+        <w:rPr>
+          <w:rFonts w:hint="eastAsia"/>
+        </w:rPr>
+        <w:t>“发电厂</w:t>
       </w:r>
       <w:r>
         <w:rPr>
@@ -6451,7 +6595,21 @@
         <w:rPr>
           <w:rFonts w:hint="eastAsia"/>
         </w:rPr>
-        <w:t>，固有属性名，修改后值，作业组属性的值形如“</w:t>
+        <w:t>，固有属性名，修改后值，作业组属性</w:t>
+      </w:r>
+      <w:proofErr w:type="gramStart"/>
+      <w:r>
+        <w:rPr>
+          <w:rFonts w:hint="eastAsia"/>
+        </w:rPr>
+        <w:t>的值形如</w:t>
+      </w:r>
+      <w:proofErr w:type="gramEnd"/>
+      <w:r>
+        <w:rPr>
+          <w:rFonts w:hint="eastAsia"/>
+        </w:rPr>
+        <w:t>“</w:t>
       </w:r>
       <w:r>
         <w:rPr>
@@ -6569,18 +6727,22 @@
         </w:rPr>
         <w:t>为固有属性名（支持</w:t>
       </w:r>
+      <w:proofErr w:type="gramStart"/>
       <w:r>
         <w:t>”</w:t>
       </w:r>
+      <w:proofErr w:type="gramEnd"/>
       <w:r>
         <w:rPr>
           <w:rFonts w:hint="eastAsia"/>
         </w:rPr>
         <w:t>NAME</w:t>
       </w:r>
+      <w:proofErr w:type="gramStart"/>
       <w:r>
         <w:t>”</w:t>
       </w:r>
+      <w:proofErr w:type="gramEnd"/>
       <w:r>
         <w:rPr>
           <w:rFonts w:hint="eastAsia"/>
@@ -6593,9 +6755,19 @@
         </w:rPr>
         <w:t>,</w:t>
       </w:r>
-      <w:r>
-        <w:t>” MARK”</w:t>
-      </w:r>
+      <w:proofErr w:type="gramStart"/>
+      <w:r>
+        <w:t>”</w:t>
+      </w:r>
+      <w:proofErr w:type="gramEnd"/>
+      <w:r>
+        <w:t xml:space="preserve"> MARK</w:t>
+      </w:r>
+      <w:proofErr w:type="gramStart"/>
+      <w:r>
+        <w:t>”</w:t>
+      </w:r>
+      <w:proofErr w:type="gramEnd"/>
       <w:r>
         <w:rPr>
           <w:rFonts w:hint="eastAsia"/>
@@ -6691,8 +6863,16 @@
         <w:rPr>
           <w:rFonts w:hint="eastAsia"/>
         </w:rPr>
-        <w:t>资产名修改</w:t>
-      </w:r>
+        <w:t>资产</w:t>
+      </w:r>
+      <w:proofErr w:type="gramStart"/>
+      <w:r>
+        <w:rPr>
+          <w:rFonts w:hint="eastAsia"/>
+        </w:rPr>
+        <w:t>名修改</w:t>
+      </w:r>
+      <w:proofErr w:type="gramEnd"/>
       <w:r>
         <w:rPr>
           <w:rFonts w:hint="eastAsia"/>
@@ -8203,7 +8383,15 @@
         <w:ind w:left="1260" w:firstLineChars="0" w:firstLine="0"/>
       </w:pPr>
       <w:r>
-        <w:t>数据的格式样例如下图</w:t>
+        <w:t>数据的格式</w:t>
+      </w:r>
+      <w:proofErr w:type="gramStart"/>
+      <w:r>
+        <w:t>样例如</w:t>
+      </w:r>
+      <w:proofErr w:type="gramEnd"/>
+      <w:r>
+        <w:t>下图</w:t>
       </w:r>
       <w:r>
         <w:rPr>
@@ -8284,7 +8472,21 @@
         <w:rPr>
           <w:rFonts w:hint="eastAsia"/>
         </w:rPr>
-        <w:t>数据的值样例如下图：</w:t>
+        <w:t>数据的</w:t>
+      </w:r>
+      <w:proofErr w:type="gramStart"/>
+      <w:r>
+        <w:rPr>
+          <w:rFonts w:hint="eastAsia"/>
+        </w:rPr>
+        <w:t>值样例如</w:t>
+      </w:r>
+      <w:proofErr w:type="gramEnd"/>
+      <w:r>
+        <w:rPr>
+          <w:rFonts w:hint="eastAsia"/>
+        </w:rPr>
+        <w:t>下图：</w:t>
       </w:r>
     </w:p>
     <w:p>
@@ -8353,7 +8555,21 @@
         <w:rPr>
           <w:rFonts w:hint="eastAsia"/>
         </w:rPr>
-        <w:t>项列表的格式样例如下图：</w:t>
+        <w:t>项列表的格式</w:t>
+      </w:r>
+      <w:proofErr w:type="gramStart"/>
+      <w:r>
+        <w:rPr>
+          <w:rFonts w:hint="eastAsia"/>
+        </w:rPr>
+        <w:t>样例如</w:t>
+      </w:r>
+      <w:proofErr w:type="gramEnd"/>
+      <w:r>
+        <w:rPr>
+          <w:rFonts w:hint="eastAsia"/>
+        </w:rPr>
+        <w:t>下图：</w:t>
       </w:r>
     </w:p>
     <w:p>
@@ -8421,7 +8637,21 @@
         <w:rPr>
           <w:rFonts w:hint="eastAsia"/>
         </w:rPr>
-        <w:t>项列表的值样例如下图：</w:t>
+        <w:t>项列表的</w:t>
+      </w:r>
+      <w:proofErr w:type="gramStart"/>
+      <w:r>
+        <w:rPr>
+          <w:rFonts w:hint="eastAsia"/>
+        </w:rPr>
+        <w:t>值样例如</w:t>
+      </w:r>
+      <w:proofErr w:type="gramEnd"/>
+      <w:r>
+        <w:rPr>
+          <w:rFonts w:hint="eastAsia"/>
+        </w:rPr>
+        <w:t>下图：</w:t>
       </w:r>
     </w:p>
     <w:p>
@@ -9099,9 +9329,11 @@
       <w:r>
         <w:t>return</w:t>
       </w:r>
+      <w:proofErr w:type="gramStart"/>
       <w:r>
         <w:t>返库</w:t>
       </w:r>
+      <w:proofErr w:type="gramEnd"/>
       <w:r>
         <w:rPr>
           <w:rFonts w:hint="eastAsia"/>
@@ -10109,7 +10341,21 @@
         <w:rPr>
           <w:rFonts w:hint="eastAsia"/>
         </w:rPr>
-        <w:t>中生成本次操作的记录日志。</w:t>
+        <w:t>中</w:t>
+      </w:r>
+      <w:proofErr w:type="gramStart"/>
+      <w:r>
+        <w:rPr>
+          <w:rFonts w:hint="eastAsia"/>
+        </w:rPr>
+        <w:t>生成本次操作</w:t>
+      </w:r>
+      <w:proofErr w:type="gramEnd"/>
+      <w:r>
+        <w:rPr>
+          <w:rFonts w:hint="eastAsia"/>
+        </w:rPr>
+        <w:t>的记录日志。</w:t>
       </w:r>
     </w:p>
     <w:p>
@@ -10931,9 +11177,11 @@
       <w:r>
         <w:t>return</w:t>
       </w:r>
+      <w:proofErr w:type="gramStart"/>
       <w:r>
         <w:t>返库</w:t>
       </w:r>
+      <w:proofErr w:type="gramEnd"/>
       <w:r>
         <w:rPr>
           <w:rFonts w:hint="eastAsia"/>
@@ -11919,7 +12167,21 @@
         <w:rPr>
           <w:rFonts w:hint="eastAsia"/>
         </w:rPr>
-        <w:t>中生成本次操作的记录日志。</w:t>
+        <w:t>中</w:t>
+      </w:r>
+      <w:proofErr w:type="gramStart"/>
+      <w:r>
+        <w:rPr>
+          <w:rFonts w:hint="eastAsia"/>
+        </w:rPr>
+        <w:t>生成本次操作</w:t>
+      </w:r>
+      <w:proofErr w:type="gramEnd"/>
+      <w:r>
+        <w:rPr>
+          <w:rFonts w:hint="eastAsia"/>
+        </w:rPr>
+        <w:t>的记录日志。</w:t>
       </w:r>
     </w:p>
     <w:p>
@@ -11986,6 +12248,7 @@
         <w:ind w:firstLineChars="0"/>
       </w:pPr>
       <w:proofErr w:type="spellStart"/>
+      <w:proofErr w:type="gramStart"/>
       <w:r>
         <w:t>MultiInventoryOperation</w:t>
       </w:r>
@@ -11994,7 +12257,14 @@
         <w:rPr>
           <w:rFonts w:hint="eastAsia"/>
         </w:rPr>
-        <w:t>("</w:t>
+        <w:t>(</w:t>
+      </w:r>
+      <w:proofErr w:type="gramEnd"/>
+      <w:r>
+        <w:rPr>
+          <w:rFonts w:hint="eastAsia"/>
+        </w:rPr>
+        <w:t>"</w:t>
       </w:r>
       <w:proofErr w:type="spellStart"/>
       <w:r>
@@ -12357,7 +12627,21 @@
         <w:rPr>
           <w:rFonts w:hint="eastAsia"/>
         </w:rPr>
-        <w:t>中生成本次操作的记录日志。</w:t>
+        <w:t>中</w:t>
+      </w:r>
+      <w:proofErr w:type="gramStart"/>
+      <w:r>
+        <w:rPr>
+          <w:rFonts w:hint="eastAsia"/>
+        </w:rPr>
+        <w:t>生成本次操作</w:t>
+      </w:r>
+      <w:proofErr w:type="gramEnd"/>
+      <w:r>
+        <w:rPr>
+          <w:rFonts w:hint="eastAsia"/>
+        </w:rPr>
+        <w:t>的记录日志。</w:t>
       </w:r>
     </w:p>
     <w:p>
@@ -12442,6 +12726,7 @@
       <w:r>
         <w:t>”</w:t>
       </w:r>
+      <w:proofErr w:type="gramStart"/>
       <w:r>
         <w:rPr>
           <w:rFonts w:hint="eastAsia"/>
@@ -12462,6 +12747,7 @@
         <w:t>Type</w:t>
       </w:r>
       <w:proofErr w:type="spellEnd"/>
+      <w:proofErr w:type="gramEnd"/>
       <w:r>
         <w:t>”</w:t>
       </w:r>
@@ -12587,15 +12873,19 @@
         </w:rPr>
         <w:t>字符串类型，关键字类型名。该参数缺省值为</w:t>
       </w:r>
+      <w:proofErr w:type="gramStart"/>
       <w:r>
         <w:t>”</w:t>
       </w:r>
+      <w:proofErr w:type="gramEnd"/>
       <w:r>
         <w:t>例外名</w:t>
       </w:r>
+      <w:proofErr w:type="gramStart"/>
       <w:r>
         <w:t>”</w:t>
       </w:r>
+      <w:proofErr w:type="gramEnd"/>
       <w:r>
         <w:rPr>
           <w:rFonts w:hint="eastAsia"/>
@@ -12697,15 +12987,19 @@
         </w:rPr>
         <w:t>",</w:t>
       </w:r>
+      <w:proofErr w:type="gramStart"/>
       <w:r>
         <w:t>”</w:t>
       </w:r>
+      <w:proofErr w:type="gramEnd"/>
       <w:r>
         <w:t>例外名</w:t>
       </w:r>
+      <w:proofErr w:type="gramStart"/>
       <w:r>
         <w:t>”</w:t>
       </w:r>
+      <w:proofErr w:type="gramEnd"/>
       <w:r>
         <w:rPr>
           <w:rFonts w:hint="eastAsia"/>
@@ -12977,6 +13271,7 @@
       <w:r>
         <w:t>”</w:t>
       </w:r>
+      <w:proofErr w:type="gramStart"/>
       <w:r>
         <w:rPr>
           <w:rFonts w:hint="eastAsia"/>
@@ -12994,6 +13289,7 @@
         <w:t>keyType</w:t>
       </w:r>
       <w:proofErr w:type="spellEnd"/>
+      <w:proofErr w:type="gramEnd"/>
       <w:r>
         <w:t>”</w:t>
       </w:r>
@@ -13119,15 +13415,19 @@
         </w:rPr>
         <w:t>字符串类型，关键字类型名。该参数缺省值为</w:t>
       </w:r>
+      <w:proofErr w:type="gramStart"/>
       <w:r>
         <w:t>”</w:t>
       </w:r>
+      <w:proofErr w:type="gramEnd"/>
       <w:r>
         <w:t>例外名</w:t>
       </w:r>
+      <w:proofErr w:type="gramStart"/>
       <w:r>
         <w:t>”</w:t>
       </w:r>
+      <w:proofErr w:type="gramEnd"/>
       <w:r>
         <w:rPr>
           <w:rFonts w:hint="eastAsia"/>
@@ -13229,15 +13529,19 @@
         </w:rPr>
         <w:t>",</w:t>
       </w:r>
+      <w:proofErr w:type="gramStart"/>
       <w:r>
         <w:t>”</w:t>
       </w:r>
+      <w:proofErr w:type="gramEnd"/>
       <w:r>
         <w:t>例外名</w:t>
       </w:r>
+      <w:proofErr w:type="gramStart"/>
       <w:r>
         <w:t>”</w:t>
       </w:r>
+      <w:proofErr w:type="gramEnd"/>
       <w:r>
         <w:rPr>
           <w:rFonts w:hint="eastAsia"/>
@@ -13568,7 +13872,21 @@
         <w:rPr>
           <w:rFonts w:hint="eastAsia"/>
         </w:rPr>
-        <w:t>：字符串类型，作业组属性名，作业组属性值形如“</w:t>
+        <w:t>：字符串类型，作业组属性名，作业组</w:t>
+      </w:r>
+      <w:proofErr w:type="gramStart"/>
+      <w:r>
+        <w:rPr>
+          <w:rFonts w:hint="eastAsia"/>
+        </w:rPr>
+        <w:t>属性值形如</w:t>
+      </w:r>
+      <w:proofErr w:type="gramEnd"/>
+      <w:r>
+        <w:rPr>
+          <w:rFonts w:hint="eastAsia"/>
+        </w:rPr>
+        <w:t>“</w:t>
       </w:r>
       <w:r>
         <w:rPr>
@@ -14225,7 +14543,21 @@
         <w:rPr>
           <w:rFonts w:hint="eastAsia"/>
         </w:rPr>
-        <w:t>：字符串类型，作业组属性名，作业组属性值形如：</w:t>
+        <w:t>：字符串类型，作业组属性名，作业组</w:t>
+      </w:r>
+      <w:proofErr w:type="gramStart"/>
+      <w:r>
+        <w:rPr>
+          <w:rFonts w:hint="eastAsia"/>
+        </w:rPr>
+        <w:t>属性值形如</w:t>
+      </w:r>
+      <w:proofErr w:type="gramEnd"/>
+      <w:r>
+        <w:rPr>
+          <w:rFonts w:hint="eastAsia"/>
+        </w:rPr>
+        <w:t>：</w:t>
       </w:r>
     </w:p>
     <w:p>
@@ -14594,7 +14926,23 @@
           <w:rFonts w:hint="eastAsia"/>
           <w:sz w:val="18"/>
         </w:rPr>
-        <w:t>：布尔类型，表示如果系统存在未计划的相同资产和作业规范的作业任务，是否需要删除。可选参数，默认为</w:t>
+        <w:t>：布尔类型，表示如果系统存在</w:t>
+      </w:r>
+      <w:proofErr w:type="gramStart"/>
+      <w:r>
+        <w:rPr>
+          <w:rFonts w:hint="eastAsia"/>
+          <w:sz w:val="18"/>
+        </w:rPr>
+        <w:t>未计划</w:t>
+      </w:r>
+      <w:proofErr w:type="gramEnd"/>
+      <w:r>
+        <w:rPr>
+          <w:rFonts w:hint="eastAsia"/>
+          <w:sz w:val="18"/>
+        </w:rPr>
+        <w:t>的相同资产和作业规范的作业任务，是否需要删除。可选参数，默认为</w:t>
       </w:r>
       <w:r>
         <w:rPr>
@@ -14730,7 +15078,21 @@
         <w:rPr>
           <w:sz w:val="18"/>
         </w:rPr>
-        <w:t xml:space="preserve"> = @MyTask.Asset.DisplayName;</w:t>
+        <w:t xml:space="preserve"> = @</w:t>
+      </w:r>
+      <w:proofErr w:type="gramStart"/>
+      <w:r>
+        <w:rPr>
+          <w:sz w:val="18"/>
+        </w:rPr>
+        <w:t>MyTask.Asset.DisplayName</w:t>
+      </w:r>
+      <w:proofErr w:type="gramEnd"/>
+      <w:r>
+        <w:rPr>
+          <w:sz w:val="18"/>
+        </w:rPr>
+        <w:t>;</w:t>
       </w:r>
     </w:p>
     <w:p>
@@ -14805,7 +15167,21 @@
         <w:rPr>
           <w:sz w:val="18"/>
         </w:rPr>
-        <w:t xml:space="preserve"> = @Me.Value;</w:t>
+        <w:t xml:space="preserve"> = @</w:t>
+      </w:r>
+      <w:proofErr w:type="gramStart"/>
+      <w:r>
+        <w:rPr>
+          <w:sz w:val="18"/>
+        </w:rPr>
+        <w:t>Me.Value</w:t>
+      </w:r>
+      <w:proofErr w:type="gramEnd"/>
+      <w:r>
+        <w:rPr>
+          <w:sz w:val="18"/>
+        </w:rPr>
+        <w:t>;</w:t>
       </w:r>
     </w:p>
     <w:p>
@@ -14935,6 +15311,7 @@
         <w:t xml:space="preserve"> = </w:t>
       </w:r>
       <w:proofErr w:type="spellStart"/>
+      <w:proofErr w:type="gramStart"/>
       <w:r>
         <w:rPr>
           <w:sz w:val="18"/>
@@ -14942,6 +15319,7 @@
         <w:t>date.getTime</w:t>
       </w:r>
       <w:proofErr w:type="spellEnd"/>
+      <w:proofErr w:type="gramEnd"/>
       <w:r>
         <w:rPr>
           <w:sz w:val="18"/>
@@ -15310,7 +15688,14 @@
         <w:rPr>
           <w:sz w:val="18"/>
         </w:rPr>
-        <w:t>Common.Ex_IsExist</w:t>
+        <w:t>Common.Ex_</w:t>
+      </w:r>
+      <w:proofErr w:type="gramStart"/>
+      <w:r>
+        <w:rPr>
+          <w:sz w:val="18"/>
+        </w:rPr>
+        <w:t>IsExist</w:t>
       </w:r>
       <w:proofErr w:type="spellEnd"/>
       <w:r>
@@ -15320,6 +15705,7 @@
         <w:t>(</w:t>
       </w:r>
       <w:proofErr w:type="spellStart"/>
+      <w:proofErr w:type="gramEnd"/>
       <w:r>
         <w:rPr>
           <w:sz w:val="18"/>
@@ -15374,7 +15760,14 @@
         <w:rPr>
           <w:sz w:val="18"/>
         </w:rPr>
-        <w:t>if (!</w:t>
+        <w:t xml:space="preserve">if </w:t>
+      </w:r>
+      <w:proofErr w:type="gramStart"/>
+      <w:r>
+        <w:rPr>
+          <w:sz w:val="18"/>
+        </w:rPr>
+        <w:t>(!</w:t>
       </w:r>
       <w:proofErr w:type="spellStart"/>
       <w:r>
@@ -15384,6 +15777,7 @@
         <w:t>existInTG</w:t>
       </w:r>
       <w:proofErr w:type="spellEnd"/>
+      <w:proofErr w:type="gramEnd"/>
       <w:r>
         <w:rPr>
           <w:sz w:val="18"/>
@@ -15418,9 +15812,17 @@
         <w:rPr>
           <w:sz w:val="18"/>
         </w:rPr>
-        <w:t xml:space="preserve">    var obj = { '</w:t>
-      </w:r>
-      <w:proofErr w:type="spellStart"/>
+        <w:t xml:space="preserve">    var obj = </w:t>
+      </w:r>
+      <w:proofErr w:type="gramStart"/>
+      <w:r>
+        <w:rPr>
+          <w:sz w:val="18"/>
+        </w:rPr>
+        <w:t>{ '</w:t>
+      </w:r>
+      <w:proofErr w:type="spellStart"/>
+      <w:proofErr w:type="gramEnd"/>
       <w:r>
         <w:rPr>
           <w:sz w:val="18"/>
@@ -15510,7 +15912,14 @@
         <w:rPr>
           <w:sz w:val="18"/>
         </w:rPr>
-        <w:t>Common.Ex_AddObj</w:t>
+        <w:t>Common.Ex_</w:t>
+      </w:r>
+      <w:proofErr w:type="gramStart"/>
+      <w:r>
+        <w:rPr>
+          <w:sz w:val="18"/>
+        </w:rPr>
+        <w:t>AddObj</w:t>
       </w:r>
       <w:proofErr w:type="spellEnd"/>
       <w:r>
@@ -15520,6 +15929,7 @@
         <w:t>(</w:t>
       </w:r>
       <w:proofErr w:type="spellStart"/>
+      <w:proofErr w:type="gramEnd"/>
       <w:r>
         <w:rPr>
           <w:sz w:val="18"/>
@@ -15860,9 +16270,11 @@
         </w:rPr>
         <w:t>,</w:t>
       </w:r>
+      <w:proofErr w:type="gramStart"/>
       <w:r>
         <w:t>”</w:t>
       </w:r>
+      <w:proofErr w:type="gramEnd"/>
       <w:r>
         <w:rPr>
           <w:rFonts w:hint="eastAsia"/>
@@ -15877,9 +16289,11 @@
         <w:t>ExceptionLevel</w:t>
       </w:r>
       <w:proofErr w:type="spellEnd"/>
+      <w:proofErr w:type="gramStart"/>
       <w:r>
         <w:t>”</w:t>
       </w:r>
+      <w:proofErr w:type="gramEnd"/>
       <w:r>
         <w:rPr>
           <w:rFonts w:hint="eastAsia"/>
@@ -15887,16 +16301,23 @@
         <w:t>,</w:t>
       </w:r>
       <w:r>
-        <w:t xml:space="preserve"> ”</w:t>
-      </w:r>
-      <w:proofErr w:type="spellStart"/>
+        <w:t xml:space="preserve"> </w:t>
+      </w:r>
+      <w:proofErr w:type="gramStart"/>
+      <w:r>
+        <w:t>”</w:t>
+      </w:r>
+      <w:proofErr w:type="spellStart"/>
+      <w:proofErr w:type="gramEnd"/>
       <w:r>
         <w:t>tsName</w:t>
       </w:r>
       <w:proofErr w:type="spellEnd"/>
+      <w:proofErr w:type="gramStart"/>
       <w:r>
         <w:t>”</w:t>
       </w:r>
+      <w:proofErr w:type="gramEnd"/>
       <w:r>
         <w:rPr>
           <w:rFonts w:hint="eastAsia"/>
@@ -15904,15 +16325,25 @@
         <w:t>,</w:t>
       </w:r>
       <w:r>
-        <w:t xml:space="preserve"> ”</w:t>
-      </w:r>
-      <w:proofErr w:type="spellStart"/>
+        <w:t xml:space="preserve"> </w:t>
+      </w:r>
+      <w:proofErr w:type="gramStart"/>
+      <w:r>
+        <w:t>”</w:t>
+      </w:r>
+      <w:proofErr w:type="spellStart"/>
+      <w:proofErr w:type="gramEnd"/>
       <w:r>
         <w:t>tgName</w:t>
       </w:r>
       <w:proofErr w:type="spellEnd"/>
-      <w:r>
-        <w:t>” , “BelongOU”</w:t>
+      <w:proofErr w:type="gramStart"/>
+      <w:r>
+        <w:t>”</w:t>
+      </w:r>
+      <w:proofErr w:type="gramEnd"/>
+      <w:r>
+        <w:t> , “BelongOU”</w:t>
       </w:r>
       <w:r>
         <w:rPr>
@@ -15983,8 +16414,13 @@
         </w:rPr>
         <w:t>TaskGroupPropertyName</w:t>
       </w:r>
-      <w:r>
-        <w:t>”, "Task</w:t>
+      <w:proofErr w:type="gramStart"/>
+      <w:r>
+        <w:t>”</w:t>
+      </w:r>
+      <w:proofErr w:type="gramEnd"/>
+      <w:r>
+        <w:t>, "Task</w:t>
       </w:r>
       <w:r>
         <w:rPr>
@@ -15993,7 +16429,15 @@
         <w:t>Item</w:t>
       </w:r>
       <w:r>
-        <w:t>IDTaskGroupPropertyName”,"</w:t>
+        <w:t>IDTaskGroupPropertyName</w:t>
+      </w:r>
+      <w:proofErr w:type="gramStart"/>
+      <w:r>
+        <w:t>”</w:t>
+      </w:r>
+      <w:proofErr w:type="gramEnd"/>
+      <w:r>
+        <w:t>,"</w:t>
       </w:r>
       <w:r>
         <w:rPr>
@@ -16011,17 +16455,24 @@
         <w:t>true</w:t>
       </w:r>
       <w:r>
-        <w:t>",”</w:t>
-      </w:r>
+        <w:t>",</w:t>
+      </w:r>
+      <w:proofErr w:type="gramStart"/>
+      <w:r>
+        <w:t>”</w:t>
+      </w:r>
+      <w:proofErr w:type="gramEnd"/>
       <w:r>
         <w:rPr>
           <w:rFonts w:hint="eastAsia"/>
         </w:rPr>
         <w:t>项目名</w:t>
       </w:r>
+      <w:proofErr w:type="gramStart"/>
       <w:r>
         <w:t>”</w:t>
       </w:r>
+      <w:proofErr w:type="gramEnd"/>
       <w:r>
         <w:rPr>
           <w:rFonts w:hint="eastAsia"/>
@@ -16082,7 +16533,21 @@
         <w:rPr>
           <w:rFonts w:hint="eastAsia"/>
         </w:rPr>
-        <w:t>设定相等的作业项，如果有符合条件的作业项，为每个符合条件的作业项创建一个作业组实例，同时为该作业组实例添加一个作业。</w:t>
+        <w:t>设定相等的作业项，如果有符合条件的作业项，为每个符合条件的作业</w:t>
+      </w:r>
+      <w:proofErr w:type="gramStart"/>
+      <w:r>
+        <w:rPr>
+          <w:rFonts w:hint="eastAsia"/>
+        </w:rPr>
+        <w:t>项创建</w:t>
+      </w:r>
+      <w:proofErr w:type="gramEnd"/>
+      <w:r>
+        <w:rPr>
+          <w:rFonts w:hint="eastAsia"/>
+        </w:rPr>
+        <w:t>一个作业组实例，同时为该作业组实例添加一个作业。</w:t>
       </w:r>
     </w:p>
     <w:p>
@@ -16126,15 +16591,38 @@
         <w:rPr>
           <w:rFonts w:hint="eastAsia"/>
         </w:rPr>
-        <w:t>指定的作业组模版、</w:t>
+        <w:t>指定的</w:t>
+      </w:r>
+      <w:proofErr w:type="gramStart"/>
+      <w:r>
+        <w:rPr>
+          <w:rFonts w:hint="eastAsia"/>
+        </w:rPr>
+        <w:t>作业组模版</w:t>
+      </w:r>
+      <w:proofErr w:type="gramEnd"/>
+      <w:r>
+        <w:rPr>
+          <w:rFonts w:hint="eastAsia"/>
+        </w:rPr>
+        <w:t>、</w:t>
       </w:r>
       <w:r>
         <w:rPr>
           <w:rFonts w:hint="eastAsia"/>
           <w:szCs w:val="21"/>
         </w:rPr>
-        <w:t>作业组名称为满足条件的作业项资产名</w:t>
-      </w:r>
+        <w:t>作业组名称为满足条件的作业</w:t>
+      </w:r>
+      <w:proofErr w:type="gramStart"/>
+      <w:r>
+        <w:rPr>
+          <w:rFonts w:hint="eastAsia"/>
+          <w:szCs w:val="21"/>
+        </w:rPr>
+        <w:t>项资产名</w:t>
+      </w:r>
+      <w:proofErr w:type="gramEnd"/>
       <w:r>
         <w:rPr>
           <w:rFonts w:ascii="Calibri" w:hAnsi="Calibri" w:cs="Calibri"/>
@@ -16142,12 +16630,14 @@
         </w:rPr>
         <w:t>+</w:t>
       </w:r>
+      <w:proofErr w:type="gramStart"/>
       <w:r>
         <w:rPr>
           <w:rFonts w:ascii="Calibri" w:hAnsi="Calibri" w:cs="Calibri"/>
         </w:rPr>
         <w:t>”</w:t>
       </w:r>
+      <w:proofErr w:type="gramEnd"/>
       <w:r>
         <w:rPr>
           <w:rFonts w:ascii="Calibri" w:hAnsi="Calibri" w:cs="Calibri"/>
@@ -16168,7 +16658,23 @@
           <w:rFonts w:hint="eastAsia"/>
           <w:szCs w:val="21"/>
         </w:rPr>
-        <w:t>指定的作业组模版名。</w:t>
+        <w:t>指定的</w:t>
+      </w:r>
+      <w:proofErr w:type="gramStart"/>
+      <w:r>
+        <w:rPr>
+          <w:rFonts w:hint="eastAsia"/>
+          <w:szCs w:val="21"/>
+        </w:rPr>
+        <w:t>作业组模版名</w:t>
+      </w:r>
+      <w:proofErr w:type="gramEnd"/>
+      <w:r>
+        <w:rPr>
+          <w:rFonts w:hint="eastAsia"/>
+          <w:szCs w:val="21"/>
+        </w:rPr>
+        <w:t>。</w:t>
       </w:r>
     </w:p>
     <w:p>
@@ -16705,7 +17211,21 @@
         <w:rPr>
           <w:rFonts w:hint="eastAsia"/>
         </w:rPr>
-        <w:t>：字符串类型，作业组模版名，不为空。</w:t>
+        <w:t>：字符串类型，</w:t>
+      </w:r>
+      <w:proofErr w:type="gramStart"/>
+      <w:r>
+        <w:rPr>
+          <w:rFonts w:hint="eastAsia"/>
+        </w:rPr>
+        <w:t>作业组模版名</w:t>
+      </w:r>
+      <w:proofErr w:type="gramEnd"/>
+      <w:r>
+        <w:rPr>
+          <w:rFonts w:hint="eastAsia"/>
+        </w:rPr>
+        <w:t>，不为空。</w:t>
       </w:r>
     </w:p>
     <w:p>
@@ -16807,7 +17327,21 @@
         <w:rPr>
           <w:rFonts w:hint="eastAsia"/>
         </w:rPr>
-        <w:t>：字符串类型，作业资产的资产属性名，此资产属性为时间日期类型，为计算作业组计划开始时间的基础时间，如果此参数为空，基础时间为“现在”</w:t>
+        <w:t>：字符串类型，作业资产的资产属性名，</w:t>
+      </w:r>
+      <w:proofErr w:type="gramStart"/>
+      <w:r>
+        <w:rPr>
+          <w:rFonts w:hint="eastAsia"/>
+        </w:rPr>
+        <w:t>此资产</w:t>
+      </w:r>
+      <w:proofErr w:type="gramEnd"/>
+      <w:r>
+        <w:rPr>
+          <w:rFonts w:hint="eastAsia"/>
+        </w:rPr>
+        <w:t>属性为时间日期类型，为计算作业组计划开始时间的基础时间，如果此参数为空，基础时间为“现在”</w:t>
       </w:r>
     </w:p>
     <w:p>
@@ -16840,7 +17374,21 @@
         <w:rPr>
           <w:rFonts w:hint="eastAsia"/>
         </w:rPr>
-        <w:t>：字符串类型，作业资产的资产属性名，此资产属性为数值类型，其值是计算计划开始时间的第一个偏移量，单位为小时，如果此参数为空，偏移量</w:t>
+        <w:t>：字符串类型，作业资产的资产属性名，</w:t>
+      </w:r>
+      <w:proofErr w:type="gramStart"/>
+      <w:r>
+        <w:rPr>
+          <w:rFonts w:hint="eastAsia"/>
+        </w:rPr>
+        <w:t>此资产</w:t>
+      </w:r>
+      <w:proofErr w:type="gramEnd"/>
+      <w:r>
+        <w:rPr>
+          <w:rFonts w:hint="eastAsia"/>
+        </w:rPr>
+        <w:t>属性为数值类型，其值是计算计划开始时间的第一个偏移量，单位为小时，如果此参数为空，偏移量</w:t>
       </w:r>
       <w:r>
         <w:rPr>
@@ -17004,7 +17552,25 @@
           <w:sz w:val="18"/>
           <w:szCs w:val="18"/>
         </w:rPr>
-        <w:t>为不创建，不为空。</w:t>
+        <w:t>为</w:t>
+      </w:r>
+      <w:proofErr w:type="gramStart"/>
+      <w:r>
+        <w:rPr>
+          <w:rFonts w:hint="eastAsia"/>
+          <w:sz w:val="18"/>
+          <w:szCs w:val="18"/>
+        </w:rPr>
+        <w:t>不</w:t>
+      </w:r>
+      <w:proofErr w:type="gramEnd"/>
+      <w:r>
+        <w:rPr>
+          <w:rFonts w:hint="eastAsia"/>
+          <w:sz w:val="18"/>
+          <w:szCs w:val="18"/>
+        </w:rPr>
+        <w:t>创建，不为空。</w:t>
       </w:r>
     </w:p>
     <w:p>
@@ -17503,7 +18069,21 @@
         <w:rPr>
           <w:rFonts w:hint="eastAsia"/>
         </w:rPr>
-        <w:t>各参数不验证正确与否，如果参数错误按照此参数为空或者等于</w:t>
+        <w:t>各参数不验证正确与否，如果参数错误按照此参数为</w:t>
+      </w:r>
+      <w:proofErr w:type="gramStart"/>
+      <w:r>
+        <w:rPr>
+          <w:rFonts w:hint="eastAsia"/>
+        </w:rPr>
+        <w:t>空或者</w:t>
+      </w:r>
+      <w:proofErr w:type="gramEnd"/>
+      <w:r>
+        <w:rPr>
+          <w:rFonts w:hint="eastAsia"/>
+        </w:rPr>
+        <w:t>等于</w:t>
       </w:r>
       <w:r>
         <w:rPr>
@@ -17676,9 +18256,27 @@
         </w:rPr>
         <w:t>",</w:t>
       </w:r>
-      <w:r>
-        <w:t>”true”,”</w:t>
-      </w:r>
+      <w:proofErr w:type="gramStart"/>
+      <w:r>
+        <w:t>”</w:t>
+      </w:r>
+      <w:proofErr w:type="gramEnd"/>
+      <w:r>
+        <w:t>true</w:t>
+      </w:r>
+      <w:proofErr w:type="gramStart"/>
+      <w:r>
+        <w:t>”</w:t>
+      </w:r>
+      <w:proofErr w:type="gramEnd"/>
+      <w:r>
+        <w:t>,</w:t>
+      </w:r>
+      <w:proofErr w:type="gramStart"/>
+      <w:r>
+        <w:t>”</w:t>
+      </w:r>
+      <w:proofErr w:type="gramEnd"/>
       <w:r>
         <w:rPr>
           <w:rFonts w:hint="eastAsia"/>
@@ -17691,9 +18289,11 @@
         </w:rPr>
         <w:t>1</w:t>
       </w:r>
+      <w:proofErr w:type="gramStart"/>
       <w:r>
         <w:t>”</w:t>
       </w:r>
+      <w:proofErr w:type="gramEnd"/>
       <w:r>
         <w:rPr>
           <w:rFonts w:hint="eastAsia"/>
@@ -17827,7 +18427,21 @@
         <w:rPr>
           <w:rFonts w:hint="eastAsia"/>
         </w:rPr>
-        <w:t>：字符串类型，作业组属性名，作业组属性值形如：</w:t>
+        <w:t>：字符串类型，作业组属性名，作业组</w:t>
+      </w:r>
+      <w:proofErr w:type="gramStart"/>
+      <w:r>
+        <w:rPr>
+          <w:rFonts w:hint="eastAsia"/>
+        </w:rPr>
+        <w:t>属性值形如</w:t>
+      </w:r>
+      <w:proofErr w:type="gramEnd"/>
+      <w:r>
+        <w:rPr>
+          <w:rFonts w:hint="eastAsia"/>
+        </w:rPr>
+        <w:t>：</w:t>
       </w:r>
     </w:p>
     <w:p>
@@ -18354,7 +18968,21 @@
         <w:rPr>
           <w:rFonts w:hint="eastAsia"/>
         </w:rPr>
-        <w:t>当填写参数，如果该参数在组织单元列表中，以该参数创建；如果该参数不在组织单元列表中，不创建。</w:t>
+        <w:t>当填写参数，如果该参数在组织单元列表中，以该参数创建；如果该参数不在组织单元列表中，</w:t>
+      </w:r>
+      <w:proofErr w:type="gramStart"/>
+      <w:r>
+        <w:rPr>
+          <w:rFonts w:hint="eastAsia"/>
+        </w:rPr>
+        <w:t>不</w:t>
+      </w:r>
+      <w:proofErr w:type="gramEnd"/>
+      <w:r>
+        <w:rPr>
+          <w:rFonts w:hint="eastAsia"/>
+        </w:rPr>
+        <w:t>创建。</w:t>
       </w:r>
     </w:p>
     <w:p>
@@ -18743,7 +19371,21 @@
         <w:rPr>
           <w:sz w:val="18"/>
         </w:rPr>
-        <w:t xml:space="preserve"> = @MyTask.Asset.DisplayName;</w:t>
+        <w:t xml:space="preserve"> = @</w:t>
+      </w:r>
+      <w:proofErr w:type="gramStart"/>
+      <w:r>
+        <w:rPr>
+          <w:sz w:val="18"/>
+        </w:rPr>
+        <w:t>MyTask.Asset.DisplayName</w:t>
+      </w:r>
+      <w:proofErr w:type="gramEnd"/>
+      <w:r>
+        <w:rPr>
+          <w:sz w:val="18"/>
+        </w:rPr>
+        <w:t>;</w:t>
       </w:r>
     </w:p>
     <w:p>
@@ -18859,6 +19501,7 @@
         <w:t xml:space="preserve"> = </w:t>
       </w:r>
       <w:proofErr w:type="spellStart"/>
+      <w:proofErr w:type="gramStart"/>
       <w:r>
         <w:rPr>
           <w:sz w:val="18"/>
@@ -18866,6 +19509,7 @@
         <w:t>ScriptEngine.Context.GetTaskGroupPropertyValue</w:t>
       </w:r>
       <w:proofErr w:type="spellEnd"/>
+      <w:proofErr w:type="gramEnd"/>
       <w:r>
         <w:rPr>
           <w:sz w:val="18"/>
@@ -19106,7 +19750,21 @@
         <w:rPr>
           <w:sz w:val="18"/>
         </w:rPr>
-        <w:t>var now = new Date();</w:t>
+        <w:t xml:space="preserve">var now = new </w:t>
+      </w:r>
+      <w:proofErr w:type="gramStart"/>
+      <w:r>
+        <w:rPr>
+          <w:sz w:val="18"/>
+        </w:rPr>
+        <w:t>Date(</w:t>
+      </w:r>
+      <w:proofErr w:type="gramEnd"/>
+      <w:r>
+        <w:rPr>
+          <w:sz w:val="18"/>
+        </w:rPr>
+        <w:t>);</w:t>
       </w:r>
     </w:p>
     <w:p>
@@ -19138,6 +19796,7 @@
         <w:t xml:space="preserve"> = </w:t>
       </w:r>
       <w:proofErr w:type="spellStart"/>
+      <w:proofErr w:type="gramStart"/>
       <w:r>
         <w:rPr>
           <w:sz w:val="18"/>
@@ -19145,6 +19804,7 @@
         <w:t>now.getTime</w:t>
       </w:r>
       <w:proofErr w:type="spellEnd"/>
+      <w:proofErr w:type="gramEnd"/>
       <w:r>
         <w:rPr>
           <w:sz w:val="18"/>
@@ -19181,6 +19841,7 @@
         <w:t xml:space="preserve"> = </w:t>
       </w:r>
       <w:proofErr w:type="spellStart"/>
+      <w:proofErr w:type="gramStart"/>
       <w:r>
         <w:rPr>
           <w:sz w:val="18"/>
@@ -19188,6 +19849,7 @@
         <w:t>now.getTime</w:t>
       </w:r>
       <w:proofErr w:type="spellEnd"/>
+      <w:proofErr w:type="gramEnd"/>
       <w:r>
         <w:rPr>
           <w:sz w:val="18"/>
@@ -19630,7 +20292,21 @@
         <w:rPr>
           <w:sz w:val="18"/>
         </w:rPr>
-        <w:t>var find = _.find(</w:t>
+        <w:t xml:space="preserve">var find = </w:t>
+      </w:r>
+      <w:proofErr w:type="gramStart"/>
+      <w:r>
+        <w:rPr>
+          <w:sz w:val="18"/>
+        </w:rPr>
+        <w:t>_.find</w:t>
+      </w:r>
+      <w:proofErr w:type="gramEnd"/>
+      <w:r>
+        <w:rPr>
+          <w:sz w:val="18"/>
+        </w:rPr>
+        <w:t>(</w:t>
       </w:r>
       <w:proofErr w:type="spellStart"/>
       <w:r>
@@ -19712,7 +20388,21 @@
         <w:rPr>
           <w:sz w:val="18"/>
         </w:rPr>
-        <w:t>if(!find){</w:t>
+        <w:t>if</w:t>
+      </w:r>
+      <w:proofErr w:type="gramStart"/>
+      <w:r>
+        <w:rPr>
+          <w:sz w:val="18"/>
+        </w:rPr>
+        <w:t>(!find</w:t>
+      </w:r>
+      <w:proofErr w:type="gramEnd"/>
+      <w:r>
+        <w:rPr>
+          <w:sz w:val="18"/>
+        </w:rPr>
+        <w:t>){</w:t>
       </w:r>
     </w:p>
     <w:p>
@@ -19738,6 +20428,7 @@
         <w:t>TSName</w:t>
       </w:r>
       <w:proofErr w:type="spellEnd"/>
+      <w:proofErr w:type="gramStart"/>
       <w:r>
         <w:rPr>
           <w:sz w:val="18"/>
@@ -19752,6 +20443,7 @@
         <w:t>tsName</w:t>
       </w:r>
       <w:proofErr w:type="spellEnd"/>
+      <w:proofErr w:type="gramEnd"/>
       <w:r>
         <w:rPr>
           <w:sz w:val="18"/>
@@ -19980,6 +20672,7 @@
         </w:rPr>
       </w:pPr>
       <w:proofErr w:type="spellStart"/>
+      <w:proofErr w:type="gramStart"/>
       <w:r>
         <w:rPr>
           <w:sz w:val="18"/>
@@ -19987,6 +20680,7 @@
         <w:t>ScriptEngine.Context.SetTaskGroupPropertyValue</w:t>
       </w:r>
       <w:proofErr w:type="spellEnd"/>
+      <w:proofErr w:type="gramEnd"/>
       <w:r>
         <w:rPr>
           <w:sz w:val="18"/>
@@ -20455,6 +21149,7 @@
       <w:r>
         <w:t>"</w:t>
       </w:r>
+      <w:proofErr w:type="gramStart"/>
       <w:r>
         <w:rPr>
           <w:rFonts w:hint="eastAsia"/>
@@ -20485,6 +21180,7 @@
       <w:bookmarkEnd w:id="41"/>
       <w:bookmarkEnd w:id="42"/>
       <w:proofErr w:type="spellEnd"/>
+      <w:proofErr w:type="gramEnd"/>
       <w:r>
         <w:t>”)</w:t>
       </w:r>
@@ -20708,9 +21404,11 @@
         </w:rPr>
         <w:t>,</w:t>
       </w:r>
+      <w:proofErr w:type="gramStart"/>
       <w:r>
         <w:t>”</w:t>
       </w:r>
+      <w:proofErr w:type="gramEnd"/>
       <w:r>
         <w:rPr>
           <w:rFonts w:ascii="新宋体" w:hAnsi="新宋体" w:cs="新宋体" w:hint="eastAsia"/>
@@ -20733,8 +21431,13 @@
         </w:rPr>
         <w:t>时间属性</w:t>
       </w:r>
-      <w:r>
-        <w:t>”)</w:t>
+      <w:proofErr w:type="gramStart"/>
+      <w:r>
+        <w:t>”</w:t>
+      </w:r>
+      <w:proofErr w:type="gramEnd"/>
+      <w:r>
+        <w:t>)</w:t>
       </w:r>
     </w:p>
     <w:p>
@@ -20804,6 +21507,7 @@
         <w:t>assetPropertyName</w:t>
       </w:r>
       <w:proofErr w:type="spellEnd"/>
+      <w:proofErr w:type="gramStart"/>
       <w:r>
         <w:t>”</w:t>
       </w:r>
@@ -20817,6 +21521,7 @@
         <w:t>“</w:t>
       </w:r>
       <w:proofErr w:type="spellStart"/>
+      <w:proofErr w:type="gramEnd"/>
       <w:r>
         <w:t>tgPropertyName</w:t>
       </w:r>
@@ -21114,7 +21819,21 @@
         <w:rPr>
           <w:rFonts w:hint="eastAsia"/>
         </w:rPr>
-        <w:t>把作业组最后一个顶层作业名解析后更新到类型为</w:t>
+        <w:t>把作业组最后一个顶层作业名解析后更新</w:t>
+      </w:r>
+      <w:proofErr w:type="gramStart"/>
+      <w:r>
+        <w:rPr>
+          <w:rFonts w:hint="eastAsia"/>
+        </w:rPr>
+        <w:t>到类型</w:t>
+      </w:r>
+      <w:proofErr w:type="gramEnd"/>
+      <w:r>
+        <w:rPr>
+          <w:rFonts w:hint="eastAsia"/>
+        </w:rPr>
+        <w:t>为</w:t>
       </w:r>
       <w:r>
         <w:rPr>
@@ -23192,6 +23911,7 @@
       <w:r>
         <w:t>”</w:t>
       </w:r>
+      <w:proofErr w:type="gramStart"/>
       <w:r>
         <w:rPr>
           <w:rFonts w:hint="eastAsia"/>
@@ -23209,6 +23929,7 @@
         <w:t>endTime</w:t>
       </w:r>
       <w:proofErr w:type="spellEnd"/>
+      <w:proofErr w:type="gramEnd"/>
       <w:r>
         <w:t>”</w:t>
       </w:r>
@@ -23560,13 +24281,18 @@
       </w:r>
       <w:proofErr w:type="spellEnd"/>
       <w:r>
-        <w:t>",”</w:t>
+        <w:t>"</w:t>
+      </w:r>
+      <w:proofErr w:type="gramStart"/>
+      <w:r>
+        <w:t>,”</w:t>
       </w:r>
       <w:proofErr w:type="spellStart"/>
       <w:r>
         <w:t>updateString</w:t>
       </w:r>
       <w:proofErr w:type="spellEnd"/>
+      <w:proofErr w:type="gramEnd"/>
       <w:r>
         <w:t>”,"</w:t>
       </w:r>
@@ -23712,72 +24438,88 @@
         </w:rPr>
         <w:t>：字符串类型，更新类型，为</w:t>
       </w:r>
+      <w:proofErr w:type="gramStart"/>
       <w:r>
         <w:t>”</w:t>
       </w:r>
+      <w:proofErr w:type="gramEnd"/>
       <w:r>
         <w:rPr>
           <w:rFonts w:hint="eastAsia"/>
         </w:rPr>
         <w:t>Update</w:t>
       </w:r>
+      <w:proofErr w:type="gramStart"/>
       <w:r>
         <w:t>”</w:t>
       </w:r>
+      <w:proofErr w:type="gramEnd"/>
       <w:r>
         <w:rPr>
           <w:rFonts w:hint="eastAsia"/>
         </w:rPr>
         <w:t>或</w:t>
       </w:r>
+      <w:proofErr w:type="gramStart"/>
       <w:r>
         <w:t>”</w:t>
       </w:r>
+      <w:proofErr w:type="gramEnd"/>
       <w:r>
         <w:rPr>
           <w:rFonts w:hint="eastAsia"/>
         </w:rPr>
         <w:t>Add</w:t>
       </w:r>
+      <w:proofErr w:type="gramStart"/>
       <w:r>
         <w:t>”</w:t>
       </w:r>
+      <w:proofErr w:type="gramEnd"/>
       <w:r>
         <w:rPr>
           <w:rFonts w:hint="eastAsia"/>
         </w:rPr>
         <w:t>，其中</w:t>
       </w:r>
+      <w:proofErr w:type="gramStart"/>
       <w:r>
         <w:t>”</w:t>
       </w:r>
+      <w:proofErr w:type="gramEnd"/>
       <w:r>
         <w:rPr>
           <w:rFonts w:hint="eastAsia"/>
         </w:rPr>
         <w:t>Update</w:t>
       </w:r>
+      <w:proofErr w:type="gramStart"/>
       <w:r>
         <w:t>”</w:t>
       </w:r>
+      <w:proofErr w:type="gramEnd"/>
       <w:r>
         <w:rPr>
           <w:rFonts w:hint="eastAsia"/>
         </w:rPr>
         <w:t>表示更新，</w:t>
       </w:r>
+      <w:proofErr w:type="gramStart"/>
       <w:r>
         <w:t>”</w:t>
       </w:r>
+      <w:proofErr w:type="gramEnd"/>
       <w:r>
         <w:rPr>
           <w:rFonts w:hint="eastAsia"/>
         </w:rPr>
         <w:t>Add</w:t>
       </w:r>
+      <w:proofErr w:type="gramStart"/>
       <w:r>
         <w:t>”</w:t>
       </w:r>
+      <w:proofErr w:type="gramEnd"/>
       <w:r>
         <w:rPr>
           <w:rFonts w:hint="eastAsia"/>
@@ -23903,12 +24645,14 @@
         </w:rPr>
         <w:t>("</w:t>
       </w:r>
+      <w:proofErr w:type="gramStart"/>
       <w:r>
         <w:rPr>
           <w:rFonts w:hint="eastAsia"/>
         </w:rPr>
         <w:t>登高证</w:t>
       </w:r>
+      <w:proofErr w:type="gramEnd"/>
       <w:r>
         <w:rPr>
           <w:rFonts w:hint="eastAsia"/>
@@ -24023,7 +24767,11 @@
         <w:t>type</w:t>
       </w:r>
       <w:r>
-        <w:t>",”</w:t>
+        <w:t>"</w:t>
+      </w:r>
+      <w:proofErr w:type="gramStart"/>
+      <w:r>
+        <w:t>,”</w:t>
       </w:r>
       <w:proofErr w:type="spellStart"/>
       <w:r>
@@ -24033,6 +24781,7 @@
         <w:t>userData</w:t>
       </w:r>
       <w:proofErr w:type="spellEnd"/>
+      <w:proofErr w:type="gramEnd"/>
       <w:r>
         <w:t>”"</w:t>
       </w:r>
@@ -24205,46 +24954,56 @@
         </w:rPr>
         <w:t>：字符串类型，数据传输类型，支持</w:t>
       </w:r>
+      <w:proofErr w:type="gramStart"/>
       <w:r>
         <w:t>”</w:t>
       </w:r>
       <w:proofErr w:type="spellStart"/>
+      <w:proofErr w:type="gramEnd"/>
       <w:r>
         <w:rPr>
           <w:rFonts w:hint="eastAsia"/>
         </w:rPr>
         <w:t>Get</w:t>
       </w:r>
+      <w:proofErr w:type="gramStart"/>
       <w:r>
         <w:t>”</w:t>
       </w:r>
+      <w:proofErr w:type="gramEnd"/>
       <w:r>
         <w:rPr>
           <w:rFonts w:hint="eastAsia"/>
         </w:rPr>
         <w:t>,</w:t>
       </w:r>
+      <w:proofErr w:type="gramStart"/>
       <w:r>
         <w:t>”</w:t>
       </w:r>
+      <w:proofErr w:type="gramEnd"/>
       <w:r>
         <w:rPr>
           <w:rFonts w:hint="eastAsia"/>
         </w:rPr>
         <w:t>Post</w:t>
       </w:r>
+      <w:proofErr w:type="gramStart"/>
       <w:r>
         <w:t>”</w:t>
       </w:r>
+      <w:proofErr w:type="gramEnd"/>
       <w:r>
         <w:rPr>
           <w:rFonts w:hint="eastAsia"/>
         </w:rPr>
         <w:t>,</w:t>
       </w:r>
+      <w:proofErr w:type="gramStart"/>
       <w:r>
         <w:t>”</w:t>
       </w:r>
+      <w:proofErr w:type="gramEnd"/>
       <w:r>
         <w:rPr>
           <w:rFonts w:hint="eastAsia"/>
@@ -24395,1915 +25154,6 @@
         </w:rPr>
         <w:t>":"data"}</w:t>
       </w:r>
-    </w:p>
-    <w:p>
-      <w:pPr>
-        <w:pStyle w:val="11"/>
-        <w:ind w:left="420" w:firstLineChars="0" w:firstLine="0"/>
-      </w:pPr>
-    </w:p>
-    <w:p>
-      <w:pPr>
-        <w:pStyle w:val="1"/>
-        <w:numPr>
-          <w:ilvl w:val="1"/>
-          <w:numId w:val="1"/>
-        </w:numPr>
-        <w:rPr>
-          <w:sz w:val="32"/>
-        </w:rPr>
-      </w:pPr>
-      <w:bookmarkStart w:id="58" w:name="_Toc81316695"/>
-      <w:proofErr w:type="spellStart"/>
-      <w:r>
-        <w:rPr>
-          <w:rFonts w:eastAsia="Segoe UI" w:cs="Segoe UI"/>
-          <w:color w:val="1C1E21"/>
-          <w:sz w:val="32"/>
-          <w:szCs w:val="32"/>
-        </w:rPr>
-        <w:t>BatchModifySameNameActivityActor</w:t>
-      </w:r>
-      <w:bookmarkEnd w:id="58"/>
-      <w:proofErr w:type="spellEnd"/>
-    </w:p>
-    <w:p>
-      <w:pPr>
-        <w:pStyle w:val="11"/>
-        <w:numPr>
-          <w:ilvl w:val="0"/>
-          <w:numId w:val="2"/>
-        </w:numPr>
-        <w:ind w:firstLineChars="0"/>
-      </w:pPr>
-      <w:r>
-        <w:rPr>
-          <w:rFonts w:hint="eastAsia"/>
-        </w:rPr>
-        <w:t>函数原型：</w:t>
-      </w:r>
-    </w:p>
-    <w:p>
-      <w:pPr>
-        <w:pStyle w:val="11"/>
-        <w:ind w:left="840" w:firstLineChars="0" w:firstLine="0"/>
-      </w:pPr>
-      <w:r>
-        <w:rPr>
-          <w:rFonts w:eastAsia="Segoe UI" w:cs="Segoe UI"/>
-          <w:color w:val="1C1E21"/>
-          <w:szCs w:val="21"/>
-        </w:rPr>
-        <w:t>BatchModifySameNameActivityActor</w:t>
-      </w:r>
-      <w:r>
-        <w:rPr>
-          <w:rFonts w:hint="eastAsia"/>
-        </w:rPr>
-        <w:t>(</w:t>
-      </w:r>
-      <w:r>
-        <w:t>“</w:t>
-      </w:r>
-      <w:r>
-        <w:rPr>
-          <w:rFonts w:hint="eastAsia"/>
-        </w:rPr>
-        <w:t>_activityEntityName</w:t>
-      </w:r>
-      <w:r>
-        <w:t>”</w:t>
-      </w:r>
-      <w:r>
-        <w:rPr>
-          <w:rFonts w:hint="eastAsia"/>
-        </w:rPr>
-        <w:t>,</w:t>
-      </w:r>
-      <w:r>
-        <w:t>”</w:t>
-      </w:r>
-      <w:r>
-        <w:rPr>
-          <w:rFonts w:hint="eastAsia"/>
-        </w:rPr>
-        <w:t>_taskGroupPropertyName</w:t>
-      </w:r>
-      <w:r>
-        <w:t>”</w:t>
-      </w:r>
-      <w:r>
-        <w:rPr>
-          <w:rFonts w:hint="eastAsia"/>
-        </w:rPr>
-        <w:t>,</w:t>
-      </w:r>
-      <w:r>
-        <w:t>”</w:t>
-      </w:r>
-      <w:r>
-        <w:rPr>
-          <w:rFonts w:hint="eastAsia"/>
-        </w:rPr>
-        <w:t>_updateType</w:t>
-      </w:r>
-      <w:r>
-        <w:t>”</w:t>
-      </w:r>
-      <w:r>
-        <w:rPr>
-          <w:rFonts w:hint="eastAsia"/>
-        </w:rPr>
-        <w:t>)</w:t>
-      </w:r>
-    </w:p>
-    <w:p>
-      <w:pPr>
-        <w:pStyle w:val="11"/>
-        <w:numPr>
-          <w:ilvl w:val="0"/>
-          <w:numId w:val="2"/>
-        </w:numPr>
-        <w:ind w:firstLineChars="0"/>
-      </w:pPr>
-      <w:r>
-        <w:rPr>
-          <w:rFonts w:hint="eastAsia"/>
-        </w:rPr>
-        <w:t>函数描述：</w:t>
-      </w:r>
-    </w:p>
-    <w:p>
-      <w:pPr>
-        <w:pStyle w:val="11"/>
-        <w:ind w:left="840" w:firstLineChars="0" w:firstLine="0"/>
-      </w:pPr>
-      <w:r>
-        <w:rPr>
-          <w:rFonts w:hint="eastAsia"/>
-        </w:rPr>
-        <w:t>批量修改业务流程中指定活动实例参与者人员，可以在业务流程的初始活动、业务活动和条件逻辑活动完成事件后中调用。同一事件可以多次调用此函数，函数之间用分号隔开。</w:t>
-      </w:r>
-    </w:p>
-    <w:p>
-      <w:pPr>
-        <w:pStyle w:val="11"/>
-        <w:numPr>
-          <w:ilvl w:val="0"/>
-          <w:numId w:val="2"/>
-        </w:numPr>
-        <w:ind w:firstLineChars="0"/>
-      </w:pPr>
-      <w:r>
-        <w:rPr>
-          <w:rFonts w:hint="eastAsia"/>
-        </w:rPr>
-        <w:t>参数说明：</w:t>
-      </w:r>
-    </w:p>
-    <w:p>
-      <w:pPr>
-        <w:pStyle w:val="11"/>
-        <w:numPr>
-          <w:ilvl w:val="1"/>
-          <w:numId w:val="2"/>
-        </w:numPr>
-        <w:ind w:firstLineChars="0"/>
-      </w:pPr>
-      <w:r>
-        <w:rPr>
-          <w:rFonts w:hint="eastAsia"/>
-        </w:rPr>
-        <w:t>_</w:t>
-      </w:r>
-      <w:proofErr w:type="spellStart"/>
-      <w:r>
-        <w:rPr>
-          <w:rFonts w:hint="eastAsia"/>
-        </w:rPr>
-        <w:t>activityEntityName</w:t>
-      </w:r>
-      <w:proofErr w:type="spellEnd"/>
-      <w:r>
-        <w:rPr>
-          <w:rFonts w:hint="eastAsia"/>
-        </w:rPr>
-        <w:t>：字符串类型，活动实例名。</w:t>
-      </w:r>
-    </w:p>
-    <w:p>
-      <w:pPr>
-        <w:pStyle w:val="11"/>
-        <w:numPr>
-          <w:ilvl w:val="1"/>
-          <w:numId w:val="2"/>
-        </w:numPr>
-        <w:ind w:firstLineChars="0"/>
-      </w:pPr>
-      <w:r>
-        <w:rPr>
-          <w:rFonts w:hint="eastAsia"/>
-        </w:rPr>
-        <w:t>_</w:t>
-      </w:r>
-      <w:proofErr w:type="spellStart"/>
-      <w:r>
-        <w:rPr>
-          <w:rFonts w:hint="eastAsia"/>
-        </w:rPr>
-        <w:t>taskGroupPropertyName</w:t>
-      </w:r>
-      <w:proofErr w:type="spellEnd"/>
-      <w:r>
-        <w:rPr>
-          <w:rFonts w:hint="eastAsia"/>
-        </w:rPr>
-        <w:t>：字符串类型，作业组属性名，作业组属性类型可以为字符串、列表、可输入列表或多选列表，作业组属性的值（如果为列表，则为对应的显示值）即为指定的参与者人员的登录名或用户名。作业组属性的值</w:t>
-      </w:r>
-      <w:r>
-        <w:rPr>
-          <w:rFonts w:hint="eastAsia"/>
-        </w:rPr>
-        <w:lastRenderedPageBreak/>
-        <w:t>可以包含多个人员，人员之间用逗号分隔。</w:t>
-      </w:r>
-    </w:p>
-    <w:p>
-      <w:pPr>
-        <w:pStyle w:val="11"/>
-        <w:numPr>
-          <w:ilvl w:val="1"/>
-          <w:numId w:val="2"/>
-        </w:numPr>
-        <w:ind w:firstLineChars="0"/>
-      </w:pPr>
-      <w:r>
-        <w:rPr>
-          <w:rFonts w:hint="eastAsia"/>
-        </w:rPr>
-        <w:t>_</w:t>
-      </w:r>
-      <w:proofErr w:type="spellStart"/>
-      <w:r>
-        <w:rPr>
-          <w:rFonts w:hint="eastAsia"/>
-        </w:rPr>
-        <w:t>updateType</w:t>
-      </w:r>
-      <w:proofErr w:type="spellEnd"/>
-      <w:r>
-        <w:rPr>
-          <w:rFonts w:hint="eastAsia"/>
-        </w:rPr>
-        <w:t>：字符串类型，更新类型，为</w:t>
-      </w:r>
-      <w:r>
-        <w:t>”</w:t>
-      </w:r>
-      <w:r>
-        <w:rPr>
-          <w:rFonts w:hint="eastAsia"/>
-        </w:rPr>
-        <w:t>Update</w:t>
-      </w:r>
-      <w:r>
-        <w:t>”</w:t>
-      </w:r>
-      <w:r>
-        <w:rPr>
-          <w:rFonts w:hint="eastAsia"/>
-        </w:rPr>
-        <w:t>或</w:t>
-      </w:r>
-      <w:r>
-        <w:t>”</w:t>
-      </w:r>
-      <w:r>
-        <w:rPr>
-          <w:rFonts w:hint="eastAsia"/>
-        </w:rPr>
-        <w:t>Add</w:t>
-      </w:r>
-      <w:r>
-        <w:t>”</w:t>
-      </w:r>
-      <w:r>
-        <w:rPr>
-          <w:rFonts w:hint="eastAsia"/>
-        </w:rPr>
-        <w:t>，其中</w:t>
-      </w:r>
-      <w:r>
-        <w:t>”</w:t>
-      </w:r>
-      <w:r>
-        <w:rPr>
-          <w:rFonts w:hint="eastAsia"/>
-        </w:rPr>
-        <w:t>Update</w:t>
-      </w:r>
-      <w:r>
-        <w:t>”</w:t>
-      </w:r>
-      <w:r>
-        <w:rPr>
-          <w:rFonts w:hint="eastAsia"/>
-        </w:rPr>
-        <w:t>表示更新，会删除以前的参与者人员和参与者角色，</w:t>
-      </w:r>
-      <w:r>
-        <w:t>”</w:t>
-      </w:r>
-      <w:r>
-        <w:rPr>
-          <w:rFonts w:hint="eastAsia"/>
-        </w:rPr>
-        <w:t>Add</w:t>
-      </w:r>
-      <w:r>
-        <w:t>”</w:t>
-      </w:r>
-      <w:r>
-        <w:rPr>
-          <w:rFonts w:hint="eastAsia"/>
-        </w:rPr>
-        <w:t>表示增加，以前的参与者人员和参与者角色仍然有效。</w:t>
-      </w:r>
-    </w:p>
-    <w:p>
-      <w:pPr>
-        <w:pStyle w:val="11"/>
-        <w:numPr>
-          <w:ilvl w:val="0"/>
-          <w:numId w:val="2"/>
-        </w:numPr>
-        <w:ind w:firstLineChars="0"/>
-      </w:pPr>
-      <w:r>
-        <w:rPr>
-          <w:rFonts w:hint="eastAsia"/>
-        </w:rPr>
-        <w:t>注意：</w:t>
-      </w:r>
-    </w:p>
-    <w:p>
-      <w:pPr>
-        <w:pStyle w:val="11"/>
-        <w:ind w:left="840" w:firstLineChars="0" w:firstLine="0"/>
-      </w:pPr>
-      <w:r>
-        <w:rPr>
-          <w:rFonts w:hint="eastAsia"/>
-        </w:rPr>
-        <w:t>作业组属性名参数不验证正确与否。</w:t>
-      </w:r>
-    </w:p>
-    <w:p>
-      <w:pPr>
-        <w:pStyle w:val="11"/>
-        <w:numPr>
-          <w:ilvl w:val="0"/>
-          <w:numId w:val="2"/>
-        </w:numPr>
-        <w:ind w:firstLineChars="0"/>
-      </w:pPr>
-      <w:r>
-        <w:rPr>
-          <w:rFonts w:hint="eastAsia"/>
-        </w:rPr>
-        <w:t>例子：</w:t>
-      </w:r>
-    </w:p>
-    <w:p>
-      <w:pPr>
-        <w:pStyle w:val="11"/>
-        <w:numPr>
-          <w:ilvl w:val="1"/>
-          <w:numId w:val="2"/>
-        </w:numPr>
-        <w:ind w:firstLineChars="0"/>
-      </w:pPr>
-      <w:proofErr w:type="spellStart"/>
-      <w:r>
-        <w:rPr>
-          <w:rFonts w:eastAsia="Segoe UI" w:cs="Segoe UI"/>
-          <w:color w:val="1C1E21"/>
-          <w:szCs w:val="21"/>
-        </w:rPr>
-        <w:t>BatchModifySameNameActivityActor</w:t>
-      </w:r>
-      <w:proofErr w:type="spellEnd"/>
-      <w:r>
-        <w:rPr>
-          <w:rFonts w:hint="eastAsia"/>
-        </w:rPr>
-        <w:t>("</w:t>
-      </w:r>
-      <w:r>
-        <w:rPr>
-          <w:rFonts w:hint="eastAsia"/>
-        </w:rPr>
-        <w:t>设备维护员执行</w:t>
-      </w:r>
-      <w:r>
-        <w:rPr>
-          <w:rFonts w:hint="eastAsia"/>
-        </w:rPr>
-        <w:t>","</w:t>
-      </w:r>
-      <w:r>
-        <w:rPr>
-          <w:rFonts w:hint="eastAsia"/>
-        </w:rPr>
-        <w:t>设备维护员执行人</w:t>
-      </w:r>
-      <w:r>
-        <w:rPr>
-          <w:rFonts w:hint="eastAsia"/>
-        </w:rPr>
-        <w:t>","Update")</w:t>
-      </w:r>
-    </w:p>
-    <w:p>
-      <w:pPr>
-        <w:pStyle w:val="11"/>
-        <w:numPr>
-          <w:ilvl w:val="1"/>
-          <w:numId w:val="2"/>
-        </w:numPr>
-        <w:ind w:firstLineChars="0"/>
-      </w:pPr>
-      <w:proofErr w:type="spellStart"/>
-      <w:r>
-        <w:rPr>
-          <w:rFonts w:eastAsia="Segoe UI" w:cs="Segoe UI"/>
-          <w:color w:val="1C1E21"/>
-          <w:szCs w:val="21"/>
-        </w:rPr>
-        <w:t>BatchModifySameNameActivityActor</w:t>
-      </w:r>
-      <w:proofErr w:type="spellEnd"/>
-      <w:r>
-        <w:rPr>
-          <w:rFonts w:hint="eastAsia"/>
-        </w:rPr>
-        <w:t>("</w:t>
-      </w:r>
-      <w:r>
-        <w:rPr>
-          <w:rFonts w:hint="eastAsia"/>
-        </w:rPr>
-        <w:t>设备维护员执行</w:t>
-      </w:r>
-      <w:r>
-        <w:rPr>
-          <w:rFonts w:hint="eastAsia"/>
-        </w:rPr>
-        <w:t>","</w:t>
-      </w:r>
-      <w:r>
-        <w:rPr>
-          <w:rFonts w:hint="eastAsia"/>
-        </w:rPr>
-        <w:t>设备维护员执行人</w:t>
-      </w:r>
-      <w:r>
-        <w:rPr>
-          <w:rFonts w:hint="eastAsia"/>
-        </w:rPr>
-        <w:t>","Add")</w:t>
-      </w:r>
-    </w:p>
-    <w:p>
-      <w:pPr>
-        <w:pStyle w:val="1"/>
-        <w:numPr>
-          <w:ilvl w:val="1"/>
-          <w:numId w:val="1"/>
-        </w:numPr>
-        <w:rPr>
-          <w:rFonts w:eastAsia="Segoe UI" w:cs="Segoe UI"/>
-          <w:color w:val="1C1E21"/>
-          <w:sz w:val="32"/>
-          <w:szCs w:val="32"/>
-        </w:rPr>
-      </w:pPr>
-      <w:bookmarkStart w:id="59" w:name="_Toc81316696"/>
-      <w:proofErr w:type="spellStart"/>
-      <w:r>
-        <w:rPr>
-          <w:rFonts w:eastAsia="Segoe UI" w:cs="Segoe UI"/>
-          <w:color w:val="1C1E21"/>
-          <w:sz w:val="32"/>
-          <w:szCs w:val="32"/>
-        </w:rPr>
-        <w:t>OpertingAsset</w:t>
-      </w:r>
-      <w:bookmarkEnd w:id="59"/>
-      <w:proofErr w:type="spellEnd"/>
-    </w:p>
-    <w:p>
-      <w:pPr>
-        <w:pStyle w:val="11"/>
-        <w:numPr>
-          <w:ilvl w:val="0"/>
-          <w:numId w:val="2"/>
-        </w:numPr>
-        <w:ind w:firstLineChars="0"/>
-      </w:pPr>
-      <w:r>
-        <w:rPr>
-          <w:rFonts w:hint="eastAsia"/>
-        </w:rPr>
-        <w:t>函数原型：</w:t>
-      </w:r>
-    </w:p>
-    <w:p>
-      <w:pPr>
-        <w:pStyle w:val="11"/>
-        <w:ind w:left="840" w:firstLineChars="0" w:firstLine="0"/>
-      </w:pPr>
-      <w:r>
-        <w:rPr>
-          <w:rFonts w:ascii="Calibri" w:eastAsia="Segoe UI" w:hAnsi="Calibri" w:cs="Calibri"/>
-          <w:color w:val="1C1E21"/>
-          <w:szCs w:val="21"/>
-        </w:rPr>
-        <w:t>OpertingAsset("move",'</w:t>
-      </w:r>
-      <w:r>
-        <w:rPr>
-          <w:rFonts w:hint="eastAsia"/>
-        </w:rPr>
-        <w:t>_taskGroupPropertyName_</w:t>
-      </w:r>
-      <w:r>
-        <w:rPr>
-          <w:rFonts w:ascii="Calibri" w:eastAsia="宋体" w:hAnsi="Calibri" w:cs="Calibri" w:hint="eastAsia"/>
-          <w:color w:val="1C1E21"/>
-          <w:szCs w:val="21"/>
-        </w:rPr>
-        <w:t>assetname</w:t>
-      </w:r>
-      <w:r>
-        <w:rPr>
-          <w:rFonts w:ascii="Calibri" w:eastAsia="Segoe UI" w:hAnsi="Calibri" w:cs="Calibri"/>
-          <w:color w:val="1C1E21"/>
-          <w:szCs w:val="21"/>
-        </w:rPr>
-        <w:t>','</w:t>
-      </w:r>
-      <w:r>
-        <w:rPr>
-          <w:rFonts w:hint="eastAsia"/>
-        </w:rPr>
-        <w:t>_taskGroupPropertyName_</w:t>
-      </w:r>
-      <w:r>
-        <w:rPr>
-          <w:rFonts w:ascii="Calibri" w:eastAsia="宋体" w:hAnsi="Calibri" w:cs="Calibri" w:hint="eastAsia"/>
-          <w:color w:val="1C1E21"/>
-          <w:szCs w:val="21"/>
-        </w:rPr>
-        <w:t>Newfathername</w:t>
-      </w:r>
-      <w:r>
-        <w:rPr>
-          <w:rFonts w:ascii="Calibri" w:eastAsia="Segoe UI" w:hAnsi="Calibri" w:cs="Calibri"/>
-          <w:color w:val="1C1E21"/>
-          <w:szCs w:val="21"/>
-        </w:rPr>
-        <w:t>')</w:t>
-      </w:r>
-    </w:p>
-    <w:p>
-      <w:pPr>
-        <w:pStyle w:val="11"/>
-        <w:numPr>
-          <w:ilvl w:val="0"/>
-          <w:numId w:val="2"/>
-        </w:numPr>
-        <w:ind w:firstLineChars="0"/>
-      </w:pPr>
-      <w:r>
-        <w:rPr>
-          <w:rFonts w:hint="eastAsia"/>
-        </w:rPr>
-        <w:t>函数描述：</w:t>
-      </w:r>
-    </w:p>
-    <w:p>
-      <w:pPr>
-        <w:pStyle w:val="11"/>
-        <w:ind w:left="840" w:firstLineChars="0" w:firstLine="0"/>
-      </w:pPr>
-      <w:r>
-        <w:rPr>
-          <w:rFonts w:asciiTheme="minorEastAsia" w:hAnsiTheme="minorEastAsia" w:cstheme="minorEastAsia" w:hint="eastAsia"/>
-          <w:color w:val="1C1E21"/>
-          <w:szCs w:val="21"/>
-        </w:rPr>
-        <w:t>将资产树上的某个资产转移到其他资产下</w:t>
-      </w:r>
-      <w:r>
-        <w:rPr>
-          <w:rFonts w:hint="eastAsia"/>
-        </w:rPr>
-        <w:t>，可以在业务流程的初始活动、业务活动和条件逻辑活动完成事件后中调用。同一事件可以多次调用此函数，函数之间用分号隔开。</w:t>
-      </w:r>
-    </w:p>
-    <w:p>
-      <w:pPr>
-        <w:pStyle w:val="11"/>
-        <w:numPr>
-          <w:ilvl w:val="0"/>
-          <w:numId w:val="2"/>
-        </w:numPr>
-        <w:ind w:firstLineChars="0"/>
-      </w:pPr>
-      <w:r>
-        <w:rPr>
-          <w:rFonts w:hint="eastAsia"/>
-        </w:rPr>
-        <w:t>参数说明：</w:t>
-      </w:r>
-    </w:p>
-    <w:p>
-      <w:pPr>
-        <w:pStyle w:val="11"/>
-        <w:numPr>
-          <w:ilvl w:val="1"/>
-          <w:numId w:val="2"/>
-        </w:numPr>
-        <w:ind w:firstLineChars="0"/>
-      </w:pPr>
-      <w:r>
-        <w:rPr>
-          <w:rFonts w:ascii="Calibri" w:eastAsia="Segoe UI" w:hAnsi="Calibri" w:cs="Calibri"/>
-          <w:color w:val="1C1E21"/>
-          <w:szCs w:val="21"/>
-        </w:rPr>
-        <w:t>move</w:t>
-      </w:r>
-      <w:r>
-        <w:rPr>
-          <w:rFonts w:hint="eastAsia"/>
-        </w:rPr>
-        <w:t>：字符串类型，操作类型。</w:t>
-      </w:r>
-    </w:p>
-    <w:p>
-      <w:pPr>
-        <w:pStyle w:val="11"/>
-        <w:numPr>
-          <w:ilvl w:val="1"/>
-          <w:numId w:val="2"/>
-        </w:numPr>
-        <w:ind w:firstLineChars="0"/>
-      </w:pPr>
-      <w:r>
-        <w:rPr>
-          <w:rFonts w:hint="eastAsia"/>
-        </w:rPr>
-        <w:t>_</w:t>
-      </w:r>
-      <w:proofErr w:type="spellStart"/>
-      <w:r>
-        <w:rPr>
-          <w:rFonts w:hint="eastAsia"/>
-        </w:rPr>
-        <w:t>taskGroupPropertyName_</w:t>
-      </w:r>
-      <w:r>
-        <w:rPr>
-          <w:rFonts w:ascii="Calibri" w:eastAsia="宋体" w:hAnsi="Calibri" w:cs="Calibri" w:hint="eastAsia"/>
-          <w:color w:val="1C1E21"/>
-          <w:szCs w:val="21"/>
-        </w:rPr>
-        <w:t>assetname</w:t>
-      </w:r>
-      <w:proofErr w:type="spellEnd"/>
-      <w:r>
-        <w:rPr>
-          <w:rFonts w:hint="eastAsia"/>
-        </w:rPr>
-        <w:t>：字符串类型，作业组属性名，作业组属性类型为字符串，作业组属性的值即为要移动的资产全路径名称。</w:t>
-      </w:r>
-    </w:p>
-    <w:p>
-      <w:pPr>
-        <w:pStyle w:val="11"/>
-        <w:numPr>
-          <w:ilvl w:val="1"/>
-          <w:numId w:val="2"/>
-        </w:numPr>
-        <w:ind w:firstLineChars="0"/>
-      </w:pPr>
-      <w:r>
-        <w:rPr>
-          <w:rFonts w:hint="eastAsia"/>
-        </w:rPr>
-        <w:t>_</w:t>
-      </w:r>
-      <w:proofErr w:type="spellStart"/>
-      <w:r>
-        <w:rPr>
-          <w:rFonts w:hint="eastAsia"/>
-        </w:rPr>
-        <w:t>taskGroupPropertyName_</w:t>
-      </w:r>
-      <w:r>
-        <w:rPr>
-          <w:rFonts w:ascii="Calibri" w:eastAsia="宋体" w:hAnsi="Calibri" w:cs="Calibri" w:hint="eastAsia"/>
-          <w:color w:val="1C1E21"/>
-          <w:szCs w:val="21"/>
-        </w:rPr>
-        <w:t>Newfathername</w:t>
-      </w:r>
-      <w:proofErr w:type="spellEnd"/>
-      <w:r>
-        <w:rPr>
-          <w:rFonts w:hint="eastAsia"/>
-        </w:rPr>
-        <w:t>：字符串类型，作业组属性名，作业组属性类型为字符串，作业组属性的值即为移动后的父亲节点资产全路径名称。</w:t>
-      </w:r>
-    </w:p>
-    <w:p>
-      <w:pPr>
-        <w:pStyle w:val="11"/>
-        <w:numPr>
-          <w:ilvl w:val="0"/>
-          <w:numId w:val="2"/>
-        </w:numPr>
-        <w:ind w:firstLineChars="0"/>
-      </w:pPr>
-      <w:r>
-        <w:rPr>
-          <w:rFonts w:hint="eastAsia"/>
-        </w:rPr>
-        <w:t>注意：</w:t>
-      </w:r>
-    </w:p>
-    <w:p>
-      <w:pPr>
-        <w:pStyle w:val="11"/>
-        <w:ind w:left="840" w:firstLineChars="0" w:firstLine="0"/>
-      </w:pPr>
-      <w:r>
-        <w:rPr>
-          <w:rFonts w:hint="eastAsia"/>
-        </w:rPr>
-        <w:t>作业组属性名参数不验证正确与否。操作类型当前只支持移动，如果旧的父亲节点和新的父亲节点相同，则不支持。</w:t>
-      </w:r>
-    </w:p>
-    <w:p>
-      <w:pPr>
-        <w:pStyle w:val="11"/>
-        <w:numPr>
-          <w:ilvl w:val="0"/>
-          <w:numId w:val="2"/>
-        </w:numPr>
-        <w:ind w:firstLineChars="0"/>
-      </w:pPr>
-      <w:r>
-        <w:rPr>
-          <w:rFonts w:hint="eastAsia"/>
-        </w:rPr>
-        <w:t>例子：</w:t>
-      </w:r>
-    </w:p>
-    <w:p>
-      <w:pPr>
-        <w:pStyle w:val="11"/>
-        <w:numPr>
-          <w:ilvl w:val="1"/>
-          <w:numId w:val="2"/>
-        </w:numPr>
-        <w:ind w:firstLineChars="0"/>
-      </w:pPr>
-      <w:proofErr w:type="spellStart"/>
-      <w:r>
-        <w:rPr>
-          <w:rFonts w:ascii="Calibri" w:eastAsia="Segoe UI" w:hAnsi="Calibri" w:cs="Calibri"/>
-          <w:color w:val="1C1E21"/>
-          <w:szCs w:val="21"/>
-        </w:rPr>
-        <w:t>OpertingAsset</w:t>
-      </w:r>
-      <w:proofErr w:type="spellEnd"/>
-      <w:r>
-        <w:rPr>
-          <w:rFonts w:ascii="Calibri" w:eastAsia="Segoe UI" w:hAnsi="Calibri" w:cs="Calibri"/>
-          <w:color w:val="1C1E21"/>
-          <w:szCs w:val="21"/>
-        </w:rPr>
-        <w:t>("move",'</w:t>
-      </w:r>
-      <w:r>
-        <w:rPr>
-          <w:rFonts w:ascii="Calibri" w:eastAsia="宋体" w:hAnsi="Calibri" w:cs="Calibri" w:hint="eastAsia"/>
-          <w:color w:val="1C1E21"/>
-          <w:szCs w:val="21"/>
-        </w:rPr>
-        <w:t>资产名</w:t>
-      </w:r>
-      <w:r>
-        <w:rPr>
-          <w:rFonts w:ascii="Calibri" w:eastAsia="Segoe UI" w:hAnsi="Calibri" w:cs="Calibri"/>
-          <w:color w:val="1C1E21"/>
-          <w:szCs w:val="21"/>
-        </w:rPr>
-        <w:t>','</w:t>
-      </w:r>
-      <w:r>
-        <w:rPr>
-          <w:rFonts w:ascii="Calibri" w:eastAsia="宋体" w:hAnsi="Calibri" w:cs="Calibri" w:hint="eastAsia"/>
-          <w:color w:val="1C1E21"/>
-          <w:szCs w:val="21"/>
-        </w:rPr>
-        <w:t>新父亲资产</w:t>
-      </w:r>
-      <w:r>
-        <w:rPr>
-          <w:rFonts w:ascii="Calibri" w:eastAsia="Segoe UI" w:hAnsi="Calibri" w:cs="Calibri"/>
-          <w:color w:val="1C1E21"/>
-          <w:szCs w:val="21"/>
-        </w:rPr>
-        <w:t>')</w:t>
-      </w:r>
-    </w:p>
-    <w:p>
-      <w:pPr>
-        <w:pStyle w:val="11"/>
-        <w:ind w:left="1260" w:firstLineChars="0" w:firstLine="0"/>
-        <w:rPr>
-          <w:rFonts w:ascii="Calibri" w:hAnsi="Calibri" w:cs="Calibri"/>
-          <w:color w:val="1C1E21"/>
-          <w:szCs w:val="21"/>
-        </w:rPr>
-      </w:pPr>
-    </w:p>
-    <w:p>
-      <w:pPr>
-        <w:pStyle w:val="1"/>
-        <w:numPr>
-          <w:ilvl w:val="1"/>
-          <w:numId w:val="1"/>
-        </w:numPr>
-        <w:rPr>
-          <w:rFonts w:eastAsia="Segoe UI" w:cstheme="minorHAnsi"/>
-          <w:color w:val="1C1E21"/>
-          <w:sz w:val="32"/>
-          <w:szCs w:val="32"/>
-        </w:rPr>
-      </w:pPr>
-      <w:bookmarkStart w:id="60" w:name="_Toc81316697"/>
-      <w:r>
-        <w:rPr>
-          <w:rFonts w:cstheme="minorHAnsi"/>
-          <w:sz w:val="32"/>
-          <w:szCs w:val="32"/>
-          <w:shd w:val="clear" w:color="auto" w:fill="FFFFFF"/>
-        </w:rPr>
-        <w:t>UpdateActivityPeriod2TaskGroupProperty</w:t>
-      </w:r>
-      <w:bookmarkEnd w:id="60"/>
-    </w:p>
-    <w:p>
-      <w:pPr>
-        <w:pStyle w:val="11"/>
-        <w:numPr>
-          <w:ilvl w:val="0"/>
-          <w:numId w:val="2"/>
-        </w:numPr>
-        <w:ind w:firstLineChars="0"/>
-        <w:rPr>
-          <w:rFonts w:cstheme="minorHAnsi"/>
-        </w:rPr>
-      </w:pPr>
-      <w:r>
-        <w:rPr>
-          <w:rFonts w:cstheme="minorHAnsi"/>
-        </w:rPr>
-        <w:t>函数原型：</w:t>
-      </w:r>
-    </w:p>
-    <w:p>
-      <w:pPr>
-        <w:pStyle w:val="11"/>
-        <w:ind w:left="840" w:firstLineChars="0" w:firstLine="0"/>
-        <w:rPr>
-          <w:rFonts w:cstheme="minorHAnsi"/>
-        </w:rPr>
-      </w:pPr>
-      <w:r>
-        <w:rPr>
-          <w:rFonts w:cstheme="minorHAnsi"/>
-          <w:szCs w:val="21"/>
-          <w:shd w:val="clear" w:color="auto" w:fill="FFFFFF"/>
-        </w:rPr>
-        <w:t>UpdateActivityPeriod2TaskGroupProperty("aeName","tgPropertyName","actionType")</w:t>
-      </w:r>
-    </w:p>
-    <w:p>
-      <w:pPr>
-        <w:pStyle w:val="11"/>
-        <w:numPr>
-          <w:ilvl w:val="0"/>
-          <w:numId w:val="2"/>
-        </w:numPr>
-        <w:ind w:firstLineChars="0"/>
-        <w:rPr>
-          <w:rFonts w:cstheme="minorHAnsi"/>
-        </w:rPr>
-      </w:pPr>
-      <w:r>
-        <w:rPr>
-          <w:rFonts w:cstheme="minorHAnsi"/>
-        </w:rPr>
-        <w:t>函数描述：</w:t>
-      </w:r>
-    </w:p>
-    <w:p>
-      <w:pPr>
-        <w:pStyle w:val="11"/>
-        <w:ind w:left="840" w:firstLineChars="0" w:firstLine="0"/>
-        <w:rPr>
-          <w:rFonts w:cstheme="minorHAnsi"/>
-        </w:rPr>
-      </w:pPr>
-      <w:r>
-        <w:rPr>
-          <w:rFonts w:cstheme="minorHAnsi"/>
-          <w:szCs w:val="21"/>
-          <w:shd w:val="clear" w:color="auto" w:fill="FFFFFF"/>
-        </w:rPr>
-        <w:t>把指定活动实例结束时间与活动实例创建时间的差添加或者更新到指定作业组属性，可以在业务流程的初始活动、业务活动和条件逻辑活动完成事件后中调用。同</w:t>
-      </w:r>
-      <w:r>
-        <w:rPr>
-          <w:rFonts w:cstheme="minorHAnsi"/>
-          <w:szCs w:val="21"/>
-          <w:shd w:val="clear" w:color="auto" w:fill="FFFFFF"/>
-        </w:rPr>
-        <w:lastRenderedPageBreak/>
-        <w:t>一事件可以多次调用此函数，函数之间用分号隔开。</w:t>
-      </w:r>
-    </w:p>
-    <w:p>
-      <w:pPr>
-        <w:pStyle w:val="11"/>
-        <w:numPr>
-          <w:ilvl w:val="0"/>
-          <w:numId w:val="2"/>
-        </w:numPr>
-        <w:ind w:firstLineChars="0"/>
-        <w:rPr>
-          <w:rFonts w:cstheme="minorHAnsi"/>
-        </w:rPr>
-      </w:pPr>
-      <w:r>
-        <w:rPr>
-          <w:rFonts w:cstheme="minorHAnsi"/>
-        </w:rPr>
-        <w:t>参数说明：</w:t>
-      </w:r>
-    </w:p>
-    <w:p>
-      <w:pPr>
-        <w:pStyle w:val="11"/>
-        <w:numPr>
-          <w:ilvl w:val="1"/>
-          <w:numId w:val="2"/>
-        </w:numPr>
-        <w:ind w:firstLineChars="0"/>
-        <w:rPr>
-          <w:rFonts w:cstheme="minorHAnsi"/>
-        </w:rPr>
-      </w:pPr>
-      <w:proofErr w:type="spellStart"/>
-      <w:r>
-        <w:rPr>
-          <w:rFonts w:cstheme="minorHAnsi"/>
-          <w:szCs w:val="21"/>
-          <w:shd w:val="clear" w:color="auto" w:fill="FFFFFF"/>
-        </w:rPr>
-        <w:t>aeName</w:t>
-      </w:r>
-      <w:proofErr w:type="spellEnd"/>
-      <w:r>
-        <w:rPr>
-          <w:rFonts w:cstheme="minorHAnsi"/>
-          <w:szCs w:val="21"/>
-          <w:shd w:val="clear" w:color="auto" w:fill="FFFFFF"/>
-        </w:rPr>
-        <w:t>：字符串类型，活动实例名称。</w:t>
-      </w:r>
-    </w:p>
-    <w:p>
-      <w:pPr>
-        <w:pStyle w:val="11"/>
-        <w:numPr>
-          <w:ilvl w:val="1"/>
-          <w:numId w:val="2"/>
-        </w:numPr>
-        <w:ind w:firstLineChars="0"/>
-        <w:rPr>
-          <w:rFonts w:cstheme="minorHAnsi"/>
-        </w:rPr>
-      </w:pPr>
-      <w:proofErr w:type="spellStart"/>
-      <w:r>
-        <w:rPr>
-          <w:rFonts w:cstheme="minorHAnsi"/>
-          <w:szCs w:val="21"/>
-          <w:shd w:val="clear" w:color="auto" w:fill="FFFFFF"/>
-        </w:rPr>
-        <w:t>tgPropertyName</w:t>
-      </w:r>
-      <w:proofErr w:type="spellEnd"/>
-      <w:r>
-        <w:rPr>
-          <w:rFonts w:cstheme="minorHAnsi"/>
-          <w:szCs w:val="21"/>
-          <w:shd w:val="clear" w:color="auto" w:fill="FFFFFF"/>
-        </w:rPr>
-        <w:t>：字符串类型，作业组属性名。</w:t>
-      </w:r>
-    </w:p>
-    <w:p>
-      <w:pPr>
-        <w:pStyle w:val="11"/>
-        <w:numPr>
-          <w:ilvl w:val="1"/>
-          <w:numId w:val="2"/>
-        </w:numPr>
-        <w:ind w:firstLineChars="0"/>
-        <w:rPr>
-          <w:rFonts w:cstheme="minorHAnsi"/>
-        </w:rPr>
-      </w:pPr>
-      <w:proofErr w:type="spellStart"/>
-      <w:r>
-        <w:rPr>
-          <w:rFonts w:cstheme="minorHAnsi"/>
-          <w:szCs w:val="21"/>
-          <w:shd w:val="clear" w:color="auto" w:fill="FFFFFF"/>
-        </w:rPr>
-        <w:t>actionType</w:t>
-      </w:r>
-      <w:proofErr w:type="spellEnd"/>
-      <w:r>
-        <w:rPr>
-          <w:rFonts w:cstheme="minorHAnsi"/>
-          <w:szCs w:val="21"/>
-          <w:shd w:val="clear" w:color="auto" w:fill="FFFFFF"/>
-        </w:rPr>
-        <w:t xml:space="preserve">: </w:t>
-      </w:r>
-      <w:r>
-        <w:rPr>
-          <w:rFonts w:cstheme="minorHAnsi"/>
-          <w:szCs w:val="21"/>
-          <w:shd w:val="clear" w:color="auto" w:fill="FFFFFF"/>
-        </w:rPr>
-        <w:t>字符串类型，操作类型。如果是</w:t>
-      </w:r>
-      <w:r>
-        <w:rPr>
-          <w:rFonts w:cstheme="minorHAnsi"/>
-          <w:szCs w:val="21"/>
-          <w:shd w:val="clear" w:color="auto" w:fill="FFFFFF"/>
-        </w:rPr>
-        <w:t xml:space="preserve">add </w:t>
-      </w:r>
-      <w:r>
-        <w:rPr>
-          <w:rFonts w:cstheme="minorHAnsi"/>
-          <w:szCs w:val="21"/>
-          <w:shd w:val="clear" w:color="auto" w:fill="FFFFFF"/>
-        </w:rPr>
-        <w:t>则把时间差加到作业组属性上，如果是</w:t>
-      </w:r>
-      <w:r>
-        <w:rPr>
-          <w:rFonts w:cstheme="minorHAnsi"/>
-          <w:szCs w:val="21"/>
-          <w:shd w:val="clear" w:color="auto" w:fill="FFFFFF"/>
-        </w:rPr>
-        <w:t>update</w:t>
-      </w:r>
-      <w:r>
-        <w:rPr>
-          <w:rFonts w:cstheme="minorHAnsi"/>
-          <w:szCs w:val="21"/>
-          <w:shd w:val="clear" w:color="auto" w:fill="FFFFFF"/>
-        </w:rPr>
-        <w:t>则更新时间差到作业组属性。（只要不是</w:t>
-      </w:r>
-      <w:r>
-        <w:rPr>
-          <w:rFonts w:cstheme="minorHAnsi"/>
-          <w:szCs w:val="21"/>
-          <w:shd w:val="clear" w:color="auto" w:fill="FFFFFF"/>
-        </w:rPr>
-        <w:t xml:space="preserve">add </w:t>
-      </w:r>
-      <w:r>
-        <w:rPr>
-          <w:rFonts w:cstheme="minorHAnsi"/>
-          <w:szCs w:val="21"/>
-          <w:shd w:val="clear" w:color="auto" w:fill="FFFFFF"/>
-        </w:rPr>
-        <w:t>则为更新）</w:t>
-      </w:r>
-    </w:p>
-    <w:p>
-      <w:pPr>
-        <w:pStyle w:val="11"/>
-        <w:numPr>
-          <w:ilvl w:val="0"/>
-          <w:numId w:val="2"/>
-        </w:numPr>
-        <w:ind w:firstLineChars="0"/>
-        <w:rPr>
-          <w:rFonts w:cstheme="minorHAnsi"/>
-        </w:rPr>
-      </w:pPr>
-      <w:r>
-        <w:rPr>
-          <w:rFonts w:cstheme="minorHAnsi"/>
-        </w:rPr>
-        <w:t>例子：</w:t>
-      </w:r>
-    </w:p>
-    <w:p>
-      <w:pPr>
-        <w:pStyle w:val="11"/>
-        <w:numPr>
-          <w:ilvl w:val="1"/>
-          <w:numId w:val="2"/>
-        </w:numPr>
-        <w:ind w:firstLineChars="0"/>
-      </w:pPr>
-      <w:r>
-        <w:rPr>
-          <w:rFonts w:cstheme="minorHAnsi"/>
-          <w:szCs w:val="21"/>
-          <w:shd w:val="clear" w:color="auto" w:fill="FFFFFF"/>
-        </w:rPr>
-        <w:t> </w:t>
-      </w:r>
-      <w:r>
-        <w:rPr>
-          <w:rFonts w:ascii="Calibri" w:hAnsi="Calibri" w:cs="Calibri"/>
-          <w:szCs w:val="21"/>
-          <w:shd w:val="clear" w:color="auto" w:fill="FFFFFF"/>
-        </w:rPr>
-        <w:t>UpdateActivityPeriod2TaskGroupProperty</w:t>
-      </w:r>
-      <w:r>
-        <w:rPr>
-          <w:rFonts w:cstheme="minorHAnsi"/>
-          <w:szCs w:val="21"/>
-          <w:shd w:val="clear" w:color="auto" w:fill="FFFFFF"/>
-        </w:rPr>
-        <w:t>('</w:t>
-      </w:r>
-      <w:r>
-        <w:rPr>
-          <w:rFonts w:cstheme="minorHAnsi"/>
-          <w:szCs w:val="21"/>
-          <w:shd w:val="clear" w:color="auto" w:fill="FFFFFF"/>
-        </w:rPr>
-        <w:t>运行调度长上报审核</w:t>
-      </w:r>
-      <w:r>
-        <w:rPr>
-          <w:rFonts w:cstheme="minorHAnsi"/>
-          <w:szCs w:val="21"/>
-          <w:shd w:val="clear" w:color="auto" w:fill="FFFFFF"/>
-        </w:rPr>
-        <w:t>','</w:t>
-      </w:r>
-      <w:r>
-        <w:rPr>
-          <w:rFonts w:cstheme="minorHAnsi"/>
-          <w:szCs w:val="21"/>
-          <w:shd w:val="clear" w:color="auto" w:fill="FFFFFF"/>
-        </w:rPr>
-        <w:t>运行调度审核耗时</w:t>
-      </w:r>
-      <w:r>
-        <w:rPr>
-          <w:rFonts w:cstheme="minorHAnsi"/>
-          <w:szCs w:val="21"/>
-          <w:shd w:val="clear" w:color="auto" w:fill="FFFFFF"/>
-        </w:rPr>
-        <w:t>','add')</w:t>
-      </w:r>
-    </w:p>
-    <w:p>
-      <w:pPr>
-        <w:pStyle w:val="1"/>
-        <w:numPr>
-          <w:ilvl w:val="1"/>
-          <w:numId w:val="1"/>
-        </w:numPr>
-        <w:rPr>
-          <w:rFonts w:ascii="Calibri" w:eastAsia="Segoe UI" w:hAnsi="Calibri" w:cs="Calibri"/>
-          <w:color w:val="1C1E21"/>
-          <w:sz w:val="32"/>
-          <w:szCs w:val="32"/>
-        </w:rPr>
-      </w:pPr>
-      <w:bookmarkStart w:id="61" w:name="_Toc81316698"/>
-      <w:r>
-        <w:rPr>
-          <w:rFonts w:cstheme="minorHAnsi"/>
-          <w:sz w:val="32"/>
-          <w:szCs w:val="32"/>
-          <w:shd w:val="clear" w:color="auto" w:fill="FFFFFF"/>
-        </w:rPr>
-        <w:t>UpdatePeriodOfActivityToCurActivity2TaskGroupProperty</w:t>
-      </w:r>
-      <w:bookmarkEnd w:id="61"/>
-    </w:p>
-    <w:p>
-      <w:pPr>
-        <w:pStyle w:val="11"/>
-        <w:numPr>
-          <w:ilvl w:val="0"/>
-          <w:numId w:val="2"/>
-        </w:numPr>
-        <w:ind w:firstLineChars="0"/>
-        <w:rPr>
-          <w:rFonts w:ascii="Calibri" w:hAnsi="Calibri" w:cs="Calibri"/>
-        </w:rPr>
-      </w:pPr>
-      <w:r>
-        <w:rPr>
-          <w:rFonts w:ascii="Calibri" w:hAnsi="Calibri" w:cs="Calibri"/>
-        </w:rPr>
-        <w:t>函数原型：</w:t>
-      </w:r>
-    </w:p>
-    <w:p>
-      <w:pPr>
-        <w:pStyle w:val="11"/>
-        <w:ind w:left="840" w:firstLineChars="0" w:firstLine="0"/>
-        <w:rPr>
-          <w:rFonts w:ascii="Calibri" w:hAnsi="Calibri" w:cs="Calibri"/>
-        </w:rPr>
-      </w:pPr>
-      <w:r>
-        <w:rPr>
-          <w:rFonts w:ascii="Calibri" w:hAnsi="Calibri" w:cs="Calibri"/>
-          <w:szCs w:val="21"/>
-          <w:shd w:val="clear" w:color="auto" w:fill="FFFFFF"/>
-        </w:rPr>
-        <w:t>UpdatePeriodOfActivityToCurActivity2TaskGroupProperty("aeName","tgPropertyName","actionType")</w:t>
-      </w:r>
-    </w:p>
-    <w:p>
-      <w:pPr>
-        <w:pStyle w:val="11"/>
-        <w:numPr>
-          <w:ilvl w:val="0"/>
-          <w:numId w:val="2"/>
-        </w:numPr>
-        <w:ind w:firstLineChars="0"/>
-        <w:rPr>
-          <w:rFonts w:ascii="Calibri" w:hAnsi="Calibri" w:cs="Calibri"/>
-        </w:rPr>
-      </w:pPr>
-      <w:r>
-        <w:rPr>
-          <w:rFonts w:ascii="Calibri" w:hAnsi="Calibri" w:cs="Calibri"/>
-        </w:rPr>
-        <w:t>函数描述：</w:t>
-      </w:r>
-    </w:p>
-    <w:p>
-      <w:pPr>
-        <w:pStyle w:val="11"/>
-        <w:ind w:left="840" w:firstLineChars="0" w:firstLine="0"/>
-        <w:rPr>
-          <w:rFonts w:ascii="Calibri" w:hAnsi="Calibri" w:cs="Calibri"/>
-        </w:rPr>
-      </w:pPr>
-      <w:r>
-        <w:rPr>
-          <w:rFonts w:ascii="Calibri" w:hAnsi="Calibri" w:cs="Calibri"/>
-          <w:szCs w:val="21"/>
-          <w:shd w:val="clear" w:color="auto" w:fill="FFFFFF"/>
-        </w:rPr>
-        <w:t>把当前活动实例结束时间与指定活动实例创建时间的差添加或者更新到指定作业组属性，可以在业务流程的初始活动、业务活动和条件逻辑活动完成事件后中调用。同一事件可以多次调用此函数，函数之间用分号隔开。</w:t>
-      </w:r>
-    </w:p>
-    <w:p>
-      <w:pPr>
-        <w:pStyle w:val="11"/>
-        <w:numPr>
-          <w:ilvl w:val="0"/>
-          <w:numId w:val="2"/>
-        </w:numPr>
-        <w:ind w:firstLineChars="0"/>
-        <w:rPr>
-          <w:rFonts w:ascii="Calibri" w:hAnsi="Calibri" w:cs="Calibri"/>
-        </w:rPr>
-      </w:pPr>
-      <w:r>
-        <w:rPr>
-          <w:rFonts w:ascii="Calibri" w:hAnsi="Calibri" w:cs="Calibri"/>
-        </w:rPr>
-        <w:t>参数说明：</w:t>
-      </w:r>
-    </w:p>
-    <w:p>
-      <w:pPr>
-        <w:pStyle w:val="11"/>
-        <w:numPr>
-          <w:ilvl w:val="1"/>
-          <w:numId w:val="2"/>
-        </w:numPr>
-        <w:ind w:firstLineChars="0"/>
-        <w:rPr>
-          <w:rFonts w:ascii="Calibri" w:hAnsi="Calibri" w:cs="Calibri"/>
-        </w:rPr>
-      </w:pPr>
-      <w:proofErr w:type="spellStart"/>
-      <w:r>
-        <w:rPr>
-          <w:rFonts w:ascii="Calibri" w:hAnsi="Calibri" w:cs="Calibri"/>
-          <w:szCs w:val="21"/>
-          <w:shd w:val="clear" w:color="auto" w:fill="FFFFFF"/>
-        </w:rPr>
-        <w:t>aeName</w:t>
-      </w:r>
-      <w:proofErr w:type="spellEnd"/>
-      <w:r>
-        <w:rPr>
-          <w:rFonts w:ascii="Calibri" w:hAnsi="Calibri" w:cs="Calibri"/>
-          <w:szCs w:val="21"/>
-          <w:shd w:val="clear" w:color="auto" w:fill="FFFFFF"/>
-        </w:rPr>
-        <w:t>：字符串类型，活动实例名称。</w:t>
-      </w:r>
-    </w:p>
-    <w:p>
-      <w:pPr>
-        <w:pStyle w:val="11"/>
-        <w:numPr>
-          <w:ilvl w:val="1"/>
-          <w:numId w:val="2"/>
-        </w:numPr>
-        <w:ind w:firstLineChars="0"/>
-        <w:rPr>
-          <w:rFonts w:ascii="Calibri" w:hAnsi="Calibri" w:cs="Calibri"/>
-        </w:rPr>
-      </w:pPr>
-      <w:proofErr w:type="spellStart"/>
-      <w:r>
-        <w:rPr>
-          <w:rFonts w:ascii="Calibri" w:hAnsi="Calibri" w:cs="Calibri"/>
-          <w:szCs w:val="21"/>
-          <w:shd w:val="clear" w:color="auto" w:fill="FFFFFF"/>
-        </w:rPr>
-        <w:t>tgPropertyName</w:t>
-      </w:r>
-      <w:proofErr w:type="spellEnd"/>
-      <w:r>
-        <w:rPr>
-          <w:rFonts w:ascii="Calibri" w:hAnsi="Calibri" w:cs="Calibri"/>
-          <w:szCs w:val="21"/>
-          <w:shd w:val="clear" w:color="auto" w:fill="FFFFFF"/>
-        </w:rPr>
-        <w:t>：字符串类型，作业组属性名。</w:t>
-      </w:r>
-    </w:p>
-    <w:p>
-      <w:pPr>
-        <w:pStyle w:val="11"/>
-        <w:numPr>
-          <w:ilvl w:val="1"/>
-          <w:numId w:val="2"/>
-        </w:numPr>
-        <w:ind w:firstLineChars="0"/>
-        <w:rPr>
-          <w:rFonts w:ascii="Calibri" w:hAnsi="Calibri" w:cs="Calibri"/>
-        </w:rPr>
-      </w:pPr>
-      <w:proofErr w:type="spellStart"/>
-      <w:r>
-        <w:rPr>
-          <w:rFonts w:ascii="Calibri" w:hAnsi="Calibri" w:cs="Calibri"/>
-          <w:szCs w:val="21"/>
-          <w:shd w:val="clear" w:color="auto" w:fill="FFFFFF"/>
-        </w:rPr>
-        <w:t>actionType</w:t>
-      </w:r>
-      <w:proofErr w:type="spellEnd"/>
-      <w:r>
-        <w:rPr>
-          <w:rFonts w:ascii="Calibri" w:hAnsi="Calibri" w:cs="Calibri"/>
-          <w:szCs w:val="21"/>
-          <w:shd w:val="clear" w:color="auto" w:fill="FFFFFF"/>
-        </w:rPr>
-        <w:t xml:space="preserve">: </w:t>
-      </w:r>
-      <w:r>
-        <w:rPr>
-          <w:rFonts w:ascii="Calibri" w:hAnsi="Calibri" w:cs="Calibri"/>
-          <w:szCs w:val="21"/>
-          <w:shd w:val="clear" w:color="auto" w:fill="FFFFFF"/>
-        </w:rPr>
-        <w:t>字符串类型，操作类型。如果是</w:t>
-      </w:r>
-      <w:r>
-        <w:rPr>
-          <w:rFonts w:ascii="Calibri" w:hAnsi="Calibri" w:cs="Calibri"/>
-          <w:szCs w:val="21"/>
-          <w:shd w:val="clear" w:color="auto" w:fill="FFFFFF"/>
-        </w:rPr>
-        <w:t xml:space="preserve">add </w:t>
-      </w:r>
-      <w:r>
-        <w:rPr>
-          <w:rFonts w:ascii="Calibri" w:hAnsi="Calibri" w:cs="Calibri"/>
-          <w:szCs w:val="21"/>
-          <w:shd w:val="clear" w:color="auto" w:fill="FFFFFF"/>
-        </w:rPr>
-        <w:t>则把时间差加到作业组属性上，如果是</w:t>
-      </w:r>
-      <w:r>
-        <w:rPr>
-          <w:rFonts w:ascii="Calibri" w:hAnsi="Calibri" w:cs="Calibri"/>
-          <w:szCs w:val="21"/>
-          <w:shd w:val="clear" w:color="auto" w:fill="FFFFFF"/>
-        </w:rPr>
-        <w:t>update</w:t>
-      </w:r>
-      <w:r>
-        <w:rPr>
-          <w:rFonts w:ascii="Calibri" w:hAnsi="Calibri" w:cs="Calibri"/>
-          <w:szCs w:val="21"/>
-          <w:shd w:val="clear" w:color="auto" w:fill="FFFFFF"/>
-        </w:rPr>
-        <w:t>则更新时间差到作业组属性。（只要不是</w:t>
-      </w:r>
-      <w:r>
-        <w:rPr>
-          <w:rFonts w:ascii="Calibri" w:hAnsi="Calibri" w:cs="Calibri"/>
-          <w:szCs w:val="21"/>
-          <w:shd w:val="clear" w:color="auto" w:fill="FFFFFF"/>
-        </w:rPr>
-        <w:t xml:space="preserve">add </w:t>
-      </w:r>
-      <w:r>
-        <w:rPr>
-          <w:rFonts w:ascii="Calibri" w:hAnsi="Calibri" w:cs="Calibri"/>
-          <w:szCs w:val="21"/>
-          <w:shd w:val="clear" w:color="auto" w:fill="FFFFFF"/>
-        </w:rPr>
-        <w:t>则为更新）</w:t>
-      </w:r>
-    </w:p>
-    <w:p>
-      <w:pPr>
-        <w:pStyle w:val="11"/>
-        <w:numPr>
-          <w:ilvl w:val="0"/>
-          <w:numId w:val="2"/>
-        </w:numPr>
-        <w:ind w:firstLineChars="0"/>
-        <w:rPr>
-          <w:rFonts w:ascii="Calibri" w:hAnsi="Calibri" w:cs="Calibri"/>
-        </w:rPr>
-      </w:pPr>
-      <w:r>
-        <w:rPr>
-          <w:rFonts w:ascii="Calibri" w:hAnsi="Calibri" w:cs="Calibri"/>
-        </w:rPr>
-        <w:t>例子：</w:t>
-      </w:r>
-    </w:p>
-    <w:p>
-      <w:pPr>
-        <w:pStyle w:val="11"/>
-        <w:numPr>
-          <w:ilvl w:val="1"/>
-          <w:numId w:val="2"/>
-        </w:numPr>
-        <w:ind w:firstLineChars="0"/>
-        <w:rPr>
-          <w:rFonts w:ascii="Calibri" w:hAnsi="Calibri" w:cs="Calibri"/>
-        </w:rPr>
-      </w:pPr>
-      <w:r>
-        <w:rPr>
-          <w:rFonts w:ascii="Calibri" w:hAnsi="Calibri" w:cs="Calibri"/>
-          <w:szCs w:val="21"/>
-          <w:shd w:val="clear" w:color="auto" w:fill="FFFFFF"/>
-        </w:rPr>
-        <w:t> </w:t>
-      </w:r>
-      <w:r>
-        <w:rPr>
-          <w:rFonts w:ascii="Calibri" w:hAnsi="Calibri" w:cs="Calibri"/>
-          <w:szCs w:val="21"/>
-          <w:shd w:val="clear" w:color="auto" w:fill="FFFFFF"/>
-        </w:rPr>
-        <w:t>UpdatePeriodOfActivityToCurActivity2TaskGroupProperty</w:t>
-      </w:r>
-      <w:r>
-        <w:rPr>
-          <w:rFonts w:ascii="Calibri" w:hAnsi="Calibri" w:cs="Calibri"/>
-          <w:szCs w:val="21"/>
-          <w:shd w:val="clear" w:color="auto" w:fill="FFFFFF"/>
-        </w:rPr>
-        <w:t>('</w:t>
-      </w:r>
-      <w:r>
-        <w:rPr>
-          <w:rFonts w:ascii="Calibri" w:hAnsi="Calibri" w:cs="Calibri"/>
-          <w:szCs w:val="21"/>
-          <w:shd w:val="clear" w:color="auto" w:fill="FFFFFF"/>
-        </w:rPr>
-        <w:t>运行调度长上报审核</w:t>
-      </w:r>
-      <w:r>
-        <w:rPr>
-          <w:rFonts w:ascii="Calibri" w:hAnsi="Calibri" w:cs="Calibri"/>
-          <w:szCs w:val="21"/>
-          <w:shd w:val="clear" w:color="auto" w:fill="FFFFFF"/>
-        </w:rPr>
-        <w:t>','</w:t>
-      </w:r>
-      <w:r>
-        <w:rPr>
-          <w:rFonts w:ascii="Calibri" w:hAnsi="Calibri" w:cs="Calibri"/>
-          <w:szCs w:val="21"/>
-          <w:shd w:val="clear" w:color="auto" w:fill="FFFFFF"/>
-        </w:rPr>
-        <w:t>运行调度审核耗时</w:t>
-      </w:r>
-      <w:r>
-        <w:rPr>
-          <w:rFonts w:ascii="Calibri" w:hAnsi="Calibri" w:cs="Calibri"/>
-          <w:szCs w:val="21"/>
-          <w:shd w:val="clear" w:color="auto" w:fill="FFFFFF"/>
-        </w:rPr>
-        <w:t>','add</w:t>
-      </w:r>
-      <w:r>
-        <w:rPr>
-          <w:rFonts w:ascii="Calibri" w:hAnsi="Calibri" w:cs="Calibri"/>
-          <w:szCs w:val="21"/>
-          <w:shd w:val="clear" w:color="auto" w:fill="FFFFFF"/>
-        </w:rPr>
-        <w:t>’</w:t>
-      </w:r>
-      <w:r>
-        <w:rPr>
-          <w:rFonts w:ascii="Calibri" w:hAnsi="Calibri" w:cs="Calibri"/>
-          <w:szCs w:val="21"/>
-          <w:shd w:val="clear" w:color="auto" w:fill="FFFFFF"/>
-        </w:rPr>
-        <w:t>)</w:t>
-      </w:r>
-    </w:p>
-    <w:p>
-      <w:pPr>
-        <w:pStyle w:val="11"/>
-        <w:ind w:left="1260" w:firstLineChars="0" w:firstLine="0"/>
-      </w:pPr>
-    </w:p>
-    <w:p>
-      <w:pPr>
-        <w:pStyle w:val="1"/>
-        <w:numPr>
-          <w:ilvl w:val="1"/>
-          <w:numId w:val="1"/>
-        </w:numPr>
-        <w:rPr>
-          <w:rFonts w:ascii="Calibri" w:eastAsia="Segoe UI" w:hAnsi="Calibri" w:cs="Calibri"/>
-          <w:color w:val="1C1E21"/>
-          <w:sz w:val="32"/>
-          <w:szCs w:val="32"/>
-        </w:rPr>
-      </w:pPr>
-      <w:proofErr w:type="spellStart"/>
-      <w:r>
-        <w:rPr>
-          <w:rFonts w:cstheme="minorHAnsi"/>
-          <w:sz w:val="32"/>
-          <w:szCs w:val="32"/>
-          <w:shd w:val="clear" w:color="auto" w:fill="FFFFFF"/>
-        </w:rPr>
-        <w:t>UpdateActivityOutTime</w:t>
-      </w:r>
-      <w:proofErr w:type="spellEnd"/>
-    </w:p>
-    <w:p>
-      <w:pPr>
-        <w:pStyle w:val="11"/>
-        <w:numPr>
-          <w:ilvl w:val="0"/>
-          <w:numId w:val="2"/>
-        </w:numPr>
-        <w:ind w:firstLineChars="0"/>
-        <w:rPr>
-          <w:rFonts w:ascii="Calibri" w:hAnsi="Calibri" w:cs="Calibri"/>
-        </w:rPr>
-      </w:pPr>
-      <w:r>
-        <w:rPr>
-          <w:rFonts w:ascii="Calibri" w:hAnsi="Calibri" w:cs="Calibri"/>
-        </w:rPr>
-        <w:t>函数原型：</w:t>
-      </w:r>
-    </w:p>
-    <w:p>
-      <w:pPr>
-        <w:pStyle w:val="11"/>
-        <w:ind w:left="840" w:firstLineChars="0" w:firstLine="0"/>
-        <w:rPr>
-          <w:rFonts w:ascii="Calibri" w:hAnsi="Calibri" w:cs="Calibri"/>
-        </w:rPr>
-      </w:pPr>
-      <w:r>
-        <w:rPr>
-          <w:rFonts w:ascii="Calibri" w:hAnsi="Calibri" w:cs="Calibri"/>
-          <w:szCs w:val="21"/>
-          <w:shd w:val="clear" w:color="auto" w:fill="FFFFFF"/>
-        </w:rPr>
-        <w:t>UpdateActivityOutTime(“_activityEntityName”,”_taskGroupPropertyName”)</w:t>
-      </w:r>
-    </w:p>
-    <w:p>
-      <w:pPr>
-        <w:pStyle w:val="11"/>
-        <w:numPr>
-          <w:ilvl w:val="0"/>
-          <w:numId w:val="2"/>
-        </w:numPr>
-        <w:ind w:firstLineChars="0"/>
-        <w:rPr>
-          <w:rFonts w:ascii="Calibri" w:hAnsi="Calibri" w:cs="Calibri"/>
-        </w:rPr>
-      </w:pPr>
-      <w:r>
-        <w:rPr>
-          <w:rFonts w:ascii="Calibri" w:hAnsi="Calibri" w:cs="Calibri"/>
-        </w:rPr>
-        <w:t>函数描述：</w:t>
-      </w:r>
-    </w:p>
-    <w:p>
-      <w:pPr>
-        <w:pStyle w:val="11"/>
-        <w:ind w:left="840" w:firstLineChars="0" w:firstLine="0"/>
-        <w:rPr>
-          <w:rFonts w:ascii="Calibri" w:hAnsi="Calibri" w:cs="Calibri"/>
-        </w:rPr>
-      </w:pPr>
-      <w:r>
-        <w:rPr>
-          <w:rFonts w:ascii="Calibri" w:hAnsi="Calibri" w:cs="Calibri" w:hint="eastAsia"/>
-          <w:szCs w:val="21"/>
-          <w:shd w:val="clear" w:color="auto" w:fill="FFFFFF"/>
-        </w:rPr>
-        <w:t>修改业务流程中指定活动实例（执行或者审核）的自身属性超时，可以在业务流程的初始活动、业务活动和条件逻辑活动完成事件后中调用。同一事件可以多次调用此函数，函数之间用分号隔开。</w:t>
-      </w:r>
-    </w:p>
-    <w:p>
-      <w:pPr>
-        <w:pStyle w:val="11"/>
-        <w:numPr>
-          <w:ilvl w:val="0"/>
-          <w:numId w:val="2"/>
-        </w:numPr>
-        <w:ind w:firstLineChars="0"/>
-        <w:rPr>
-          <w:rFonts w:ascii="Calibri" w:hAnsi="Calibri" w:cs="Calibri"/>
-        </w:rPr>
-      </w:pPr>
-      <w:r>
-        <w:rPr>
-          <w:rFonts w:ascii="Calibri" w:hAnsi="Calibri" w:cs="Calibri"/>
-        </w:rPr>
-        <w:t>参数说明：</w:t>
-      </w:r>
-    </w:p>
-    <w:p>
-      <w:pPr>
-        <w:pStyle w:val="11"/>
-        <w:numPr>
-          <w:ilvl w:val="1"/>
-          <w:numId w:val="2"/>
-        </w:numPr>
-        <w:ind w:firstLineChars="0"/>
-        <w:rPr>
-          <w:rFonts w:ascii="Calibri" w:hAnsi="Calibri" w:cs="Calibri"/>
-        </w:rPr>
-      </w:pPr>
-      <w:r>
-        <w:rPr>
-          <w:rFonts w:ascii="Calibri" w:hAnsi="Calibri" w:cs="Calibri" w:hint="eastAsia"/>
-          <w:szCs w:val="21"/>
-          <w:shd w:val="clear" w:color="auto" w:fill="FFFFFF"/>
-        </w:rPr>
-        <w:lastRenderedPageBreak/>
-        <w:t>_</w:t>
-      </w:r>
-      <w:proofErr w:type="spellStart"/>
-      <w:r>
-        <w:rPr>
-          <w:rFonts w:ascii="Calibri" w:hAnsi="Calibri" w:cs="Calibri" w:hint="eastAsia"/>
-          <w:szCs w:val="21"/>
-          <w:shd w:val="clear" w:color="auto" w:fill="FFFFFF"/>
-        </w:rPr>
-        <w:t>activityEntityName</w:t>
-      </w:r>
-      <w:proofErr w:type="spellEnd"/>
-      <w:r>
-        <w:rPr>
-          <w:rFonts w:ascii="Calibri" w:hAnsi="Calibri" w:cs="Calibri" w:hint="eastAsia"/>
-          <w:szCs w:val="21"/>
-          <w:shd w:val="clear" w:color="auto" w:fill="FFFFFF"/>
-        </w:rPr>
-        <w:t>：字符串类型，活动实例名。</w:t>
-      </w:r>
-    </w:p>
-    <w:p>
-      <w:pPr>
-        <w:pStyle w:val="11"/>
-        <w:numPr>
-          <w:ilvl w:val="1"/>
-          <w:numId w:val="2"/>
-        </w:numPr>
-        <w:ind w:firstLineChars="0"/>
-        <w:rPr>
-          <w:rFonts w:ascii="Calibri" w:hAnsi="Calibri" w:cs="Calibri"/>
-        </w:rPr>
-      </w:pPr>
-      <w:r>
-        <w:rPr>
-          <w:rFonts w:ascii="Calibri" w:hAnsi="Calibri" w:cs="Calibri" w:hint="eastAsia"/>
-          <w:szCs w:val="21"/>
-          <w:shd w:val="clear" w:color="auto" w:fill="FFFFFF"/>
-        </w:rPr>
-        <w:t>_</w:t>
-      </w:r>
-      <w:proofErr w:type="spellStart"/>
-      <w:r>
-        <w:rPr>
-          <w:rFonts w:ascii="Calibri" w:hAnsi="Calibri" w:cs="Calibri" w:hint="eastAsia"/>
-          <w:szCs w:val="21"/>
-          <w:shd w:val="clear" w:color="auto" w:fill="FFFFFF"/>
-        </w:rPr>
-        <w:t>taskGroupPropertyName</w:t>
-      </w:r>
-      <w:proofErr w:type="spellEnd"/>
-      <w:r>
-        <w:rPr>
-          <w:rFonts w:ascii="Calibri" w:hAnsi="Calibri" w:cs="Calibri" w:hint="eastAsia"/>
-          <w:szCs w:val="21"/>
-          <w:shd w:val="clear" w:color="auto" w:fill="FFFFFF"/>
-        </w:rPr>
-        <w:t>：字符串类型，作业组属性名，作业组属性类型可以为时间，作业组属性的值减去当前时间的分数值设置为活动实例的超时值。</w:t>
-      </w:r>
-    </w:p>
-    <w:p>
-      <w:pPr>
-        <w:pStyle w:val="11"/>
-        <w:numPr>
-          <w:ilvl w:val="0"/>
-          <w:numId w:val="2"/>
-        </w:numPr>
-        <w:ind w:firstLineChars="0"/>
-        <w:rPr>
-          <w:rFonts w:ascii="Calibri" w:hAnsi="Calibri" w:cs="Calibri"/>
-        </w:rPr>
-      </w:pPr>
-      <w:r>
-        <w:rPr>
-          <w:rFonts w:ascii="Calibri" w:hAnsi="Calibri" w:cs="Calibri" w:hint="eastAsia"/>
-        </w:rPr>
-        <w:t>注意：</w:t>
-      </w:r>
-    </w:p>
-    <w:p>
-      <w:pPr>
-        <w:pStyle w:val="11"/>
-        <w:ind w:left="840" w:firstLineChars="0" w:firstLine="0"/>
-        <w:rPr>
-          <w:rFonts w:ascii="Calibri" w:hAnsi="Calibri" w:cs="Calibri" w:hint="eastAsia"/>
-        </w:rPr>
-      </w:pPr>
-      <w:r>
-        <w:rPr>
-          <w:rFonts w:ascii="Calibri" w:hAnsi="Calibri" w:cs="Calibri" w:hint="eastAsia"/>
-        </w:rPr>
-        <w:t>作业组属性名参数不验证正确与否。</w:t>
-      </w:r>
-    </w:p>
-    <w:p>
-      <w:pPr>
-        <w:pStyle w:val="11"/>
-        <w:numPr>
-          <w:ilvl w:val="0"/>
-          <w:numId w:val="2"/>
-        </w:numPr>
-        <w:ind w:firstLineChars="0"/>
-        <w:rPr>
-          <w:rFonts w:ascii="Calibri" w:hAnsi="Calibri" w:cs="Calibri"/>
-        </w:rPr>
-      </w:pPr>
-      <w:r>
-        <w:rPr>
-          <w:rFonts w:ascii="Calibri" w:hAnsi="Calibri" w:cs="Calibri"/>
-        </w:rPr>
-        <w:t>例子：</w:t>
-      </w:r>
-    </w:p>
-    <w:p>
-      <w:pPr>
-        <w:pStyle w:val="11"/>
-        <w:numPr>
-          <w:ilvl w:val="1"/>
-          <w:numId w:val="2"/>
-        </w:numPr>
-        <w:ind w:firstLineChars="0"/>
-        <w:rPr>
-          <w:rFonts w:ascii="Calibri" w:hAnsi="Calibri" w:cs="Calibri" w:hint="eastAsia"/>
-        </w:rPr>
-      </w:pPr>
-      <w:r>
-        <w:rPr>
-          <w:rFonts w:ascii="Calibri" w:hAnsi="Calibri" w:cs="Calibri"/>
-          <w:szCs w:val="21"/>
-          <w:shd w:val="clear" w:color="auto" w:fill="FFFFFF"/>
-        </w:rPr>
-        <w:t> </w:t>
-      </w:r>
-      <w:proofErr w:type="spellStart"/>
-      <w:r>
-        <w:rPr>
-          <w:rFonts w:ascii="Calibri" w:hAnsi="Calibri" w:cs="Calibri" w:hint="eastAsia"/>
-          <w:szCs w:val="21"/>
-          <w:shd w:val="clear" w:color="auto" w:fill="FFFFFF"/>
-        </w:rPr>
-        <w:t>UpdateActivityOutTime</w:t>
-      </w:r>
-      <w:proofErr w:type="spellEnd"/>
-      <w:r>
-        <w:rPr>
-          <w:rFonts w:ascii="Calibri" w:hAnsi="Calibri" w:cs="Calibri" w:hint="eastAsia"/>
-          <w:szCs w:val="21"/>
-          <w:shd w:val="clear" w:color="auto" w:fill="FFFFFF"/>
-        </w:rPr>
-        <w:t>("</w:t>
-      </w:r>
-      <w:r>
-        <w:rPr>
-          <w:rFonts w:ascii="Calibri" w:hAnsi="Calibri" w:cs="Calibri" w:hint="eastAsia"/>
-          <w:szCs w:val="21"/>
-          <w:shd w:val="clear" w:color="auto" w:fill="FFFFFF"/>
-        </w:rPr>
-        <w:t>审核</w:t>
-      </w:r>
-      <w:r>
-        <w:rPr>
-          <w:rFonts w:ascii="Calibri" w:hAnsi="Calibri" w:cs="Calibri" w:hint="eastAsia"/>
-          <w:szCs w:val="21"/>
-          <w:shd w:val="clear" w:color="auto" w:fill="FFFFFF"/>
-        </w:rPr>
-        <w:t>2","</w:t>
-      </w:r>
-      <w:r>
-        <w:rPr>
-          <w:rFonts w:ascii="Calibri" w:hAnsi="Calibri" w:cs="Calibri" w:hint="eastAsia"/>
-          <w:szCs w:val="21"/>
-          <w:shd w:val="clear" w:color="auto" w:fill="FFFFFF"/>
-        </w:rPr>
-        <w:t>审核最后时间</w:t>
-      </w:r>
-      <w:r>
-        <w:rPr>
-          <w:rFonts w:ascii="Calibri" w:hAnsi="Calibri" w:cs="Calibri" w:hint="eastAsia"/>
-          <w:szCs w:val="21"/>
-          <w:shd w:val="clear" w:color="auto" w:fill="FFFFFF"/>
-        </w:rPr>
-        <w:t>")</w:t>
-      </w:r>
-    </w:p>
-    <w:p>
-      <w:pPr>
-        <w:pStyle w:val="11"/>
-        <w:ind w:firstLineChars="0" w:firstLine="0"/>
-      </w:pPr>
     </w:p>
     <w:sectPr>
       <w:footerReference w:type="default" r:id="rId14"/>

</xml_diff>